<commit_message>
skoro pa kraj, još literatura i popis slika
</commit_message>
<xml_diff>
--- a/Seminarski rad - Jozo Skoko.docx
+++ b/Seminarski rad - Jozo Skoko.docx
@@ -1,6 +1,6 @@
 
 <file path=word/document.xml><?xml version="1.0" encoding="utf-8"?>
-<w:document xmlns:wpc="http://schemas.microsoft.com/office/word/2010/wordprocessingCanvas" xmlns:mc="http://schemas.openxmlformats.org/markup-compatibility/2006" xmlns:o="urn:schemas-microsoft-com:office:office" xmlns:r="http://schemas.openxmlformats.org/officeDocument/2006/relationships" xmlns:m="http://schemas.openxmlformats.org/officeDocument/2006/math" xmlns:v="urn:schemas-microsoft-com:vml" xmlns:wp14="http://schemas.microsoft.com/office/word/2010/wordprocessingDrawing" xmlns:wp="http://schemas.openxmlformats.org/drawingml/2006/wordprocessingDrawing" xmlns:w10="urn:schemas-microsoft-com:office:word" xmlns:w="http://schemas.openxmlformats.org/wordprocessingml/2006/main" xmlns:w14="http://schemas.microsoft.com/office/word/2010/wordml" xmlns:wpg="http://schemas.microsoft.com/office/word/2010/wordprocessingGroup" xmlns:wpi="http://schemas.microsoft.com/office/word/2010/wordprocessingInk" xmlns:wne="http://schemas.microsoft.com/office/word/2006/wordml" xmlns:wps="http://schemas.microsoft.com/office/word/2010/wordprocessingShape" mc:Ignorable="w14 wp14">
+<w:document xmlns:wpc="http://schemas.microsoft.com/office/word/2010/wordprocessingCanvas" xmlns:mc="http://schemas.openxmlformats.org/markup-compatibility/2006" xmlns:o="urn:schemas-microsoft-com:office:office" xmlns:r="http://schemas.openxmlformats.org/officeDocument/2006/relationships" xmlns:m="http://schemas.openxmlformats.org/officeDocument/2006/math" xmlns:v="urn:schemas-microsoft-com:vml" xmlns:wp14="http://schemas.microsoft.com/office/word/2010/wordprocessingDrawing" xmlns:wp="http://schemas.openxmlformats.org/drawingml/2006/wordprocessingDrawing" xmlns:w10="urn:schemas-microsoft-com:office:word" xmlns:w="http://schemas.openxmlformats.org/wordprocessingml/2006/main" xmlns:w14="http://schemas.microsoft.com/office/word/2010/wordml" xmlns:w15="http://schemas.microsoft.com/office/word/2012/wordml" xmlns:wpg="http://schemas.microsoft.com/office/word/2010/wordprocessingGroup" xmlns:wpi="http://schemas.microsoft.com/office/word/2010/wordprocessingInk" xmlns:wne="http://schemas.microsoft.com/office/word/2006/wordml" xmlns:wps="http://schemas.microsoft.com/office/word/2010/wordprocessingShape" mc:Ignorable="w14 w15 wp14">
   <w:body>
     <w:p>
       <w:pPr>
@@ -173,269 +173,1677 @@
           <w:sz w:val="28"/>
           <w:szCs w:val="28"/>
         </w:rPr>
-        <w:t>Mostar, 2018. godina.</w:t>
-      </w:r>
-    </w:p>
-    <w:p>
-      <w:pPr>
-        <w:jc w:val="both"/>
+        <w:t>Mostar, prosinac 2018</w:t>
+      </w:r>
+      <w:r>
         <w:rPr>
           <w:rFonts w:ascii="Arial" w:hAnsi="Arial" w:cs="Arial"/>
           <w:sz w:val="28"/>
           <w:szCs w:val="28"/>
         </w:rPr>
-      </w:pPr>
-      <w:r>
+        <w:t>.</w:t>
+      </w:r>
+    </w:p>
+    <w:sdt>
+      <w:sdtPr>
+        <w:id w:val="-392660039"/>
+        <w:docPartObj>
+          <w:docPartGallery w:val="Table of Contents"/>
+          <w:docPartUnique/>
+        </w:docPartObj>
+      </w:sdtPr>
+      <w:sdtEndPr>
+        <w:rPr>
+          <w:rFonts w:asciiTheme="minorHAnsi" w:eastAsiaTheme="minorHAnsi" w:hAnsiTheme="minorHAnsi" w:cstheme="minorBidi"/>
+          <w:b/>
+          <w:bCs/>
+          <w:noProof/>
+          <w:color w:val="auto"/>
+          <w:sz w:val="22"/>
+          <w:szCs w:val="22"/>
+          <w:lang w:val="hr-HR"/>
+        </w:rPr>
+      </w:sdtEndPr>
+      <w:sdtContent>
+        <w:p>
+          <w:pPr>
+            <w:pStyle w:val="TOCHeading"/>
+            <w:spacing w:line="360" w:lineRule="auto"/>
+            <w:rPr>
+              <w:rFonts w:ascii="Arial" w:hAnsi="Arial" w:cs="Arial"/>
+              <w:color w:val="auto"/>
+            </w:rPr>
+          </w:pPr>
+          <w:r>
+            <w:rPr>
+              <w:rFonts w:ascii="Arial" w:hAnsi="Arial" w:cs="Arial"/>
+              <w:color w:val="auto"/>
+            </w:rPr>
+            <w:t>Sadržaj</w:t>
+          </w:r>
+        </w:p>
+        <w:p>
+          <w:pPr>
+            <w:pStyle w:val="TOC1"/>
+            <w:tabs>
+              <w:tab w:val="left" w:pos="440"/>
+              <w:tab w:val="right" w:leader="dot" w:pos="9111"/>
+            </w:tabs>
+            <w:spacing w:line="360" w:lineRule="auto"/>
+            <w:rPr>
+              <w:rFonts w:ascii="Arial" w:hAnsi="Arial" w:cs="Arial"/>
+              <w:noProof/>
+            </w:rPr>
+          </w:pPr>
+          <w:r>
+            <w:rPr>
+              <w:rFonts w:ascii="Arial" w:hAnsi="Arial" w:cs="Arial"/>
+              <w:bCs/>
+              <w:noProof/>
+            </w:rPr>
+            <w:fldChar w:fldCharType="begin"/>
+          </w:r>
+          <w:r>
+            <w:rPr>
+              <w:rFonts w:ascii="Arial" w:hAnsi="Arial" w:cs="Arial"/>
+              <w:bCs/>
+              <w:noProof/>
+            </w:rPr>
+            <w:instrText xml:space="preserve"> TOC \o "1-3" \h \z \u </w:instrText>
+          </w:r>
+          <w:r>
+            <w:rPr>
+              <w:rFonts w:ascii="Arial" w:hAnsi="Arial" w:cs="Arial"/>
+              <w:bCs/>
+              <w:noProof/>
+            </w:rPr>
+            <w:fldChar w:fldCharType="separate"/>
+          </w:r>
+          <w:hyperlink w:anchor="_Toc532213338" w:history="1">
+            <w:r>
+              <w:rPr>
+                <w:rStyle w:val="Hyperlink"/>
+                <w:rFonts w:ascii="Arial" w:hAnsi="Arial" w:cs="Arial"/>
+                <w:noProof/>
+                <w:color w:val="auto"/>
+              </w:rPr>
+              <w:t>1</w:t>
+            </w:r>
+            <w:r>
+              <w:rPr>
+                <w:rFonts w:ascii="Arial" w:hAnsi="Arial" w:cs="Arial"/>
+                <w:noProof/>
+              </w:rPr>
+              <w:tab/>
+            </w:r>
+            <w:r>
+              <w:rPr>
+                <w:rStyle w:val="Hyperlink"/>
+                <w:rFonts w:ascii="Arial" w:hAnsi="Arial" w:cs="Arial"/>
+                <w:noProof/>
+                <w:color w:val="auto"/>
+              </w:rPr>
+              <w:t>UVO</w:t>
+            </w:r>
+            <w:r>
+              <w:rPr>
+                <w:rStyle w:val="Hyperlink"/>
+                <w:rFonts w:ascii="Arial" w:hAnsi="Arial" w:cs="Arial"/>
+                <w:noProof/>
+                <w:color w:val="auto"/>
+              </w:rPr>
+              <w:t>D</w:t>
+            </w:r>
+            <w:r>
+              <w:rPr>
+                <w:rFonts w:ascii="Arial" w:hAnsi="Arial" w:cs="Arial"/>
+                <w:noProof/>
+                <w:webHidden/>
+              </w:rPr>
+              <w:tab/>
+            </w:r>
+            <w:r>
+              <w:rPr>
+                <w:rFonts w:ascii="Arial" w:hAnsi="Arial" w:cs="Arial"/>
+                <w:noProof/>
+                <w:webHidden/>
+              </w:rPr>
+              <w:fldChar w:fldCharType="begin"/>
+            </w:r>
+            <w:r>
+              <w:rPr>
+                <w:rFonts w:ascii="Arial" w:hAnsi="Arial" w:cs="Arial"/>
+                <w:noProof/>
+                <w:webHidden/>
+              </w:rPr>
+              <w:instrText xml:space="preserve"> PAGEREF _Toc532213338 \h </w:instrText>
+            </w:r>
+            <w:r>
+              <w:rPr>
+                <w:rFonts w:ascii="Arial" w:hAnsi="Arial" w:cs="Arial"/>
+                <w:noProof/>
+                <w:webHidden/>
+              </w:rPr>
+            </w:r>
+            <w:r>
+              <w:rPr>
+                <w:rFonts w:ascii="Arial" w:hAnsi="Arial" w:cs="Arial"/>
+                <w:noProof/>
+                <w:webHidden/>
+              </w:rPr>
+              <w:fldChar w:fldCharType="separate"/>
+            </w:r>
+            <w:r>
+              <w:rPr>
+                <w:rFonts w:ascii="Arial" w:hAnsi="Arial" w:cs="Arial"/>
+                <w:noProof/>
+                <w:webHidden/>
+              </w:rPr>
+              <w:t>1</w:t>
+            </w:r>
+            <w:r>
+              <w:rPr>
+                <w:rFonts w:ascii="Arial" w:hAnsi="Arial" w:cs="Arial"/>
+                <w:noProof/>
+                <w:webHidden/>
+              </w:rPr>
+              <w:fldChar w:fldCharType="end"/>
+            </w:r>
+          </w:hyperlink>
+        </w:p>
+        <w:p>
+          <w:pPr>
+            <w:pStyle w:val="TOC1"/>
+            <w:tabs>
+              <w:tab w:val="left" w:pos="440"/>
+              <w:tab w:val="right" w:leader="dot" w:pos="9111"/>
+            </w:tabs>
+            <w:spacing w:line="360" w:lineRule="auto"/>
+            <w:rPr>
+              <w:rFonts w:ascii="Arial" w:hAnsi="Arial" w:cs="Arial"/>
+              <w:noProof/>
+            </w:rPr>
+          </w:pPr>
+          <w:hyperlink w:anchor="_Toc532213339" w:history="1">
+            <w:r>
+              <w:rPr>
+                <w:rStyle w:val="Hyperlink"/>
+                <w:rFonts w:ascii="Arial" w:hAnsi="Arial" w:cs="Arial"/>
+                <w:noProof/>
+                <w:color w:val="auto"/>
+              </w:rPr>
+              <w:t>2</w:t>
+            </w:r>
+            <w:r>
+              <w:rPr>
+                <w:rFonts w:ascii="Arial" w:hAnsi="Arial" w:cs="Arial"/>
+                <w:noProof/>
+              </w:rPr>
+              <w:tab/>
+            </w:r>
+            <w:r>
+              <w:rPr>
+                <w:rStyle w:val="Hyperlink"/>
+                <w:rFonts w:ascii="Arial" w:hAnsi="Arial" w:cs="Arial"/>
+                <w:noProof/>
+                <w:color w:val="auto"/>
+              </w:rPr>
+              <w:t>ANALIZATOR PROTOKOLA</w:t>
+            </w:r>
+            <w:r>
+              <w:rPr>
+                <w:rFonts w:ascii="Arial" w:hAnsi="Arial" w:cs="Arial"/>
+                <w:noProof/>
+                <w:webHidden/>
+              </w:rPr>
+              <w:tab/>
+            </w:r>
+            <w:r>
+              <w:rPr>
+                <w:rFonts w:ascii="Arial" w:hAnsi="Arial" w:cs="Arial"/>
+                <w:noProof/>
+                <w:webHidden/>
+              </w:rPr>
+              <w:fldChar w:fldCharType="begin"/>
+            </w:r>
+            <w:r>
+              <w:rPr>
+                <w:rFonts w:ascii="Arial" w:hAnsi="Arial" w:cs="Arial"/>
+                <w:noProof/>
+                <w:webHidden/>
+              </w:rPr>
+              <w:instrText xml:space="preserve"> PAGEREF _Toc532213339 \h </w:instrText>
+            </w:r>
+            <w:r>
+              <w:rPr>
+                <w:rFonts w:ascii="Arial" w:hAnsi="Arial" w:cs="Arial"/>
+                <w:noProof/>
+                <w:webHidden/>
+              </w:rPr>
+            </w:r>
+            <w:r>
+              <w:rPr>
+                <w:rFonts w:ascii="Arial" w:hAnsi="Arial" w:cs="Arial"/>
+                <w:noProof/>
+                <w:webHidden/>
+              </w:rPr>
+              <w:fldChar w:fldCharType="separate"/>
+            </w:r>
+            <w:r>
+              <w:rPr>
+                <w:rFonts w:ascii="Arial" w:hAnsi="Arial" w:cs="Arial"/>
+                <w:noProof/>
+                <w:webHidden/>
+              </w:rPr>
+              <w:t>2</w:t>
+            </w:r>
+            <w:r>
+              <w:rPr>
+                <w:rFonts w:ascii="Arial" w:hAnsi="Arial" w:cs="Arial"/>
+                <w:noProof/>
+                <w:webHidden/>
+              </w:rPr>
+              <w:fldChar w:fldCharType="end"/>
+            </w:r>
+          </w:hyperlink>
+        </w:p>
+        <w:p>
+          <w:pPr>
+            <w:pStyle w:val="TOC2"/>
+            <w:tabs>
+              <w:tab w:val="left" w:pos="880"/>
+              <w:tab w:val="right" w:leader="dot" w:pos="9111"/>
+            </w:tabs>
+            <w:spacing w:line="360" w:lineRule="auto"/>
+            <w:rPr>
+              <w:rFonts w:ascii="Arial" w:hAnsi="Arial" w:cs="Arial"/>
+              <w:noProof/>
+            </w:rPr>
+          </w:pPr>
+          <w:hyperlink w:anchor="_Toc532213340" w:history="1">
+            <w:r>
+              <w:rPr>
+                <w:rStyle w:val="Hyperlink"/>
+                <w:rFonts w:ascii="Arial" w:hAnsi="Arial" w:cs="Arial"/>
+                <w:noProof/>
+                <w:color w:val="auto"/>
+              </w:rPr>
+              <w:t>2.1</w:t>
+            </w:r>
+            <w:r>
+              <w:rPr>
+                <w:rFonts w:ascii="Arial" w:hAnsi="Arial" w:cs="Arial"/>
+                <w:noProof/>
+              </w:rPr>
+              <w:tab/>
+            </w:r>
+            <w:r>
+              <w:rPr>
+                <w:rStyle w:val="Hyperlink"/>
+                <w:rFonts w:ascii="Arial" w:hAnsi="Arial" w:cs="Arial"/>
+                <w:noProof/>
+                <w:color w:val="auto"/>
+              </w:rPr>
+              <w:t>Što je analizator protokola</w:t>
+            </w:r>
+            <w:r>
+              <w:rPr>
+                <w:rFonts w:ascii="Arial" w:hAnsi="Arial" w:cs="Arial"/>
+                <w:noProof/>
+                <w:webHidden/>
+              </w:rPr>
+              <w:tab/>
+            </w:r>
+            <w:r>
+              <w:rPr>
+                <w:rFonts w:ascii="Arial" w:hAnsi="Arial" w:cs="Arial"/>
+                <w:noProof/>
+                <w:webHidden/>
+              </w:rPr>
+              <w:fldChar w:fldCharType="begin"/>
+            </w:r>
+            <w:r>
+              <w:rPr>
+                <w:rFonts w:ascii="Arial" w:hAnsi="Arial" w:cs="Arial"/>
+                <w:noProof/>
+                <w:webHidden/>
+              </w:rPr>
+              <w:instrText xml:space="preserve"> PAGEREF _Toc532213340 \h </w:instrText>
+            </w:r>
+            <w:r>
+              <w:rPr>
+                <w:rFonts w:ascii="Arial" w:hAnsi="Arial" w:cs="Arial"/>
+                <w:noProof/>
+                <w:webHidden/>
+              </w:rPr>
+            </w:r>
+            <w:r>
+              <w:rPr>
+                <w:rFonts w:ascii="Arial" w:hAnsi="Arial" w:cs="Arial"/>
+                <w:noProof/>
+                <w:webHidden/>
+              </w:rPr>
+              <w:fldChar w:fldCharType="separate"/>
+            </w:r>
+            <w:r>
+              <w:rPr>
+                <w:rFonts w:ascii="Arial" w:hAnsi="Arial" w:cs="Arial"/>
+                <w:noProof/>
+                <w:webHidden/>
+              </w:rPr>
+              <w:t>2</w:t>
+            </w:r>
+            <w:r>
+              <w:rPr>
+                <w:rFonts w:ascii="Arial" w:hAnsi="Arial" w:cs="Arial"/>
+                <w:noProof/>
+                <w:webHidden/>
+              </w:rPr>
+              <w:fldChar w:fldCharType="end"/>
+            </w:r>
+          </w:hyperlink>
+        </w:p>
+        <w:p>
+          <w:pPr>
+            <w:pStyle w:val="TOC2"/>
+            <w:tabs>
+              <w:tab w:val="left" w:pos="880"/>
+              <w:tab w:val="right" w:leader="dot" w:pos="9111"/>
+            </w:tabs>
+            <w:spacing w:line="360" w:lineRule="auto"/>
+            <w:rPr>
+              <w:rFonts w:ascii="Arial" w:hAnsi="Arial" w:cs="Arial"/>
+              <w:noProof/>
+            </w:rPr>
+          </w:pPr>
+          <w:hyperlink w:anchor="_Toc532213341" w:history="1">
+            <w:r>
+              <w:rPr>
+                <w:rStyle w:val="Hyperlink"/>
+                <w:rFonts w:ascii="Arial" w:hAnsi="Arial" w:cs="Arial"/>
+                <w:noProof/>
+                <w:color w:val="auto"/>
+              </w:rPr>
+              <w:t>2.2</w:t>
+            </w:r>
+            <w:r>
+              <w:rPr>
+                <w:rFonts w:ascii="Arial" w:hAnsi="Arial" w:cs="Arial"/>
+                <w:noProof/>
+              </w:rPr>
+              <w:tab/>
+            </w:r>
+            <w:r>
+              <w:rPr>
+                <w:rStyle w:val="Hyperlink"/>
+                <w:rFonts w:ascii="Arial" w:hAnsi="Arial" w:cs="Arial"/>
+                <w:noProof/>
+                <w:color w:val="auto"/>
+              </w:rPr>
+              <w:t>Upotreba analizatora protokola</w:t>
+            </w:r>
+            <w:r>
+              <w:rPr>
+                <w:rFonts w:ascii="Arial" w:hAnsi="Arial" w:cs="Arial"/>
+                <w:noProof/>
+                <w:webHidden/>
+              </w:rPr>
+              <w:tab/>
+            </w:r>
+            <w:r>
+              <w:rPr>
+                <w:rFonts w:ascii="Arial" w:hAnsi="Arial" w:cs="Arial"/>
+                <w:noProof/>
+                <w:webHidden/>
+              </w:rPr>
+              <w:fldChar w:fldCharType="begin"/>
+            </w:r>
+            <w:r>
+              <w:rPr>
+                <w:rFonts w:ascii="Arial" w:hAnsi="Arial" w:cs="Arial"/>
+                <w:noProof/>
+                <w:webHidden/>
+              </w:rPr>
+              <w:instrText xml:space="preserve"> PAGEREF _Toc532213341 \h </w:instrText>
+            </w:r>
+            <w:r>
+              <w:rPr>
+                <w:rFonts w:ascii="Arial" w:hAnsi="Arial" w:cs="Arial"/>
+                <w:noProof/>
+                <w:webHidden/>
+              </w:rPr>
+            </w:r>
+            <w:r>
+              <w:rPr>
+                <w:rFonts w:ascii="Arial" w:hAnsi="Arial" w:cs="Arial"/>
+                <w:noProof/>
+                <w:webHidden/>
+              </w:rPr>
+              <w:fldChar w:fldCharType="separate"/>
+            </w:r>
+            <w:r>
+              <w:rPr>
+                <w:rFonts w:ascii="Arial" w:hAnsi="Arial" w:cs="Arial"/>
+                <w:noProof/>
+                <w:webHidden/>
+              </w:rPr>
+              <w:t>3</w:t>
+            </w:r>
+            <w:r>
+              <w:rPr>
+                <w:rFonts w:ascii="Arial" w:hAnsi="Arial" w:cs="Arial"/>
+                <w:noProof/>
+                <w:webHidden/>
+              </w:rPr>
+              <w:fldChar w:fldCharType="end"/>
+            </w:r>
+          </w:hyperlink>
+        </w:p>
+        <w:p>
+          <w:pPr>
+            <w:pStyle w:val="TOC1"/>
+            <w:tabs>
+              <w:tab w:val="left" w:pos="440"/>
+              <w:tab w:val="right" w:leader="dot" w:pos="9111"/>
+            </w:tabs>
+            <w:spacing w:line="360" w:lineRule="auto"/>
+            <w:rPr>
+              <w:rFonts w:ascii="Arial" w:hAnsi="Arial" w:cs="Arial"/>
+              <w:noProof/>
+            </w:rPr>
+          </w:pPr>
+          <w:hyperlink w:anchor="_Toc532213342" w:history="1">
+            <w:r>
+              <w:rPr>
+                <w:rStyle w:val="Hyperlink"/>
+                <w:rFonts w:ascii="Arial" w:hAnsi="Arial" w:cs="Arial"/>
+                <w:noProof/>
+                <w:color w:val="auto"/>
+              </w:rPr>
+              <w:t>3</w:t>
+            </w:r>
+            <w:r>
+              <w:rPr>
+                <w:rFonts w:ascii="Arial" w:hAnsi="Arial" w:cs="Arial"/>
+                <w:noProof/>
+              </w:rPr>
+              <w:tab/>
+            </w:r>
+            <w:r>
+              <w:rPr>
+                <w:rStyle w:val="Hyperlink"/>
+                <w:rFonts w:ascii="Arial" w:hAnsi="Arial" w:cs="Arial"/>
+                <w:noProof/>
+                <w:color w:val="auto"/>
+              </w:rPr>
+              <w:t>VRS</w:t>
+            </w:r>
+            <w:r>
+              <w:rPr>
+                <w:rStyle w:val="Hyperlink"/>
+                <w:rFonts w:ascii="Arial" w:hAnsi="Arial" w:cs="Arial"/>
+                <w:noProof/>
+                <w:color w:val="auto"/>
+              </w:rPr>
+              <w:t>T</w:t>
+            </w:r>
+            <w:r>
+              <w:rPr>
+                <w:rStyle w:val="Hyperlink"/>
+                <w:rFonts w:ascii="Arial" w:hAnsi="Arial" w:cs="Arial"/>
+                <w:noProof/>
+                <w:color w:val="auto"/>
+              </w:rPr>
+              <w:t>E ANALIZATORA PROTOKOLA</w:t>
+            </w:r>
+            <w:r>
+              <w:rPr>
+                <w:rFonts w:ascii="Arial" w:hAnsi="Arial" w:cs="Arial"/>
+                <w:noProof/>
+                <w:webHidden/>
+              </w:rPr>
+              <w:tab/>
+            </w:r>
+            <w:r>
+              <w:rPr>
+                <w:rFonts w:ascii="Arial" w:hAnsi="Arial" w:cs="Arial"/>
+                <w:noProof/>
+                <w:webHidden/>
+              </w:rPr>
+              <w:fldChar w:fldCharType="begin"/>
+            </w:r>
+            <w:r>
+              <w:rPr>
+                <w:rFonts w:ascii="Arial" w:hAnsi="Arial" w:cs="Arial"/>
+                <w:noProof/>
+                <w:webHidden/>
+              </w:rPr>
+              <w:instrText xml:space="preserve"> PAGEREF _Toc532213342 \h </w:instrText>
+            </w:r>
+            <w:r>
+              <w:rPr>
+                <w:rFonts w:ascii="Arial" w:hAnsi="Arial" w:cs="Arial"/>
+                <w:noProof/>
+                <w:webHidden/>
+              </w:rPr>
+            </w:r>
+            <w:r>
+              <w:rPr>
+                <w:rFonts w:ascii="Arial" w:hAnsi="Arial" w:cs="Arial"/>
+                <w:noProof/>
+                <w:webHidden/>
+              </w:rPr>
+              <w:fldChar w:fldCharType="separate"/>
+            </w:r>
+            <w:r>
+              <w:rPr>
+                <w:rFonts w:ascii="Arial" w:hAnsi="Arial" w:cs="Arial"/>
+                <w:noProof/>
+                <w:webHidden/>
+              </w:rPr>
+              <w:t>5</w:t>
+            </w:r>
+            <w:r>
+              <w:rPr>
+                <w:rFonts w:ascii="Arial" w:hAnsi="Arial" w:cs="Arial"/>
+                <w:noProof/>
+                <w:webHidden/>
+              </w:rPr>
+              <w:fldChar w:fldCharType="end"/>
+            </w:r>
+          </w:hyperlink>
+        </w:p>
+        <w:p>
+          <w:pPr>
+            <w:pStyle w:val="TOC2"/>
+            <w:tabs>
+              <w:tab w:val="left" w:pos="880"/>
+              <w:tab w:val="right" w:leader="dot" w:pos="9111"/>
+            </w:tabs>
+            <w:spacing w:line="360" w:lineRule="auto"/>
+            <w:rPr>
+              <w:rFonts w:ascii="Arial" w:hAnsi="Arial" w:cs="Arial"/>
+              <w:noProof/>
+            </w:rPr>
+          </w:pPr>
+          <w:hyperlink w:anchor="_Toc532213343" w:history="1">
+            <w:r>
+              <w:rPr>
+                <w:rStyle w:val="Hyperlink"/>
+                <w:rFonts w:ascii="Arial" w:hAnsi="Arial" w:cs="Arial"/>
+                <w:noProof/>
+                <w:color w:val="auto"/>
+              </w:rPr>
+              <w:t>3.1</w:t>
+            </w:r>
+            <w:r>
+              <w:rPr>
+                <w:rFonts w:ascii="Arial" w:hAnsi="Arial" w:cs="Arial"/>
+                <w:noProof/>
+              </w:rPr>
+              <w:tab/>
+            </w:r>
+            <w:r>
+              <w:rPr>
+                <w:rStyle w:val="Hyperlink"/>
+                <w:rFonts w:ascii="Arial" w:hAnsi="Arial" w:cs="Arial"/>
+                <w:noProof/>
+                <w:color w:val="auto"/>
+              </w:rPr>
+              <w:t>USB protokol</w:t>
+            </w:r>
+            <w:r>
+              <w:rPr>
+                <w:rFonts w:ascii="Arial" w:hAnsi="Arial" w:cs="Arial"/>
+                <w:noProof/>
+                <w:webHidden/>
+              </w:rPr>
+              <w:tab/>
+            </w:r>
+            <w:r>
+              <w:rPr>
+                <w:rFonts w:ascii="Arial" w:hAnsi="Arial" w:cs="Arial"/>
+                <w:noProof/>
+                <w:webHidden/>
+              </w:rPr>
+              <w:fldChar w:fldCharType="begin"/>
+            </w:r>
+            <w:r>
+              <w:rPr>
+                <w:rFonts w:ascii="Arial" w:hAnsi="Arial" w:cs="Arial"/>
+                <w:noProof/>
+                <w:webHidden/>
+              </w:rPr>
+              <w:instrText xml:space="preserve"> PAGEREF _Toc532213343 \h </w:instrText>
+            </w:r>
+            <w:r>
+              <w:rPr>
+                <w:rFonts w:ascii="Arial" w:hAnsi="Arial" w:cs="Arial"/>
+                <w:noProof/>
+                <w:webHidden/>
+              </w:rPr>
+            </w:r>
+            <w:r>
+              <w:rPr>
+                <w:rFonts w:ascii="Arial" w:hAnsi="Arial" w:cs="Arial"/>
+                <w:noProof/>
+                <w:webHidden/>
+              </w:rPr>
+              <w:fldChar w:fldCharType="separate"/>
+            </w:r>
+            <w:r>
+              <w:rPr>
+                <w:rFonts w:ascii="Arial" w:hAnsi="Arial" w:cs="Arial"/>
+                <w:noProof/>
+                <w:webHidden/>
+              </w:rPr>
+              <w:t>5</w:t>
+            </w:r>
+            <w:r>
+              <w:rPr>
+                <w:rFonts w:ascii="Arial" w:hAnsi="Arial" w:cs="Arial"/>
+                <w:noProof/>
+                <w:webHidden/>
+              </w:rPr>
+              <w:fldChar w:fldCharType="end"/>
+            </w:r>
+          </w:hyperlink>
+        </w:p>
+        <w:p>
+          <w:pPr>
+            <w:pStyle w:val="TOC2"/>
+            <w:tabs>
+              <w:tab w:val="left" w:pos="880"/>
+              <w:tab w:val="right" w:leader="dot" w:pos="9111"/>
+            </w:tabs>
+            <w:spacing w:line="360" w:lineRule="auto"/>
+            <w:rPr>
+              <w:rFonts w:ascii="Arial" w:hAnsi="Arial" w:cs="Arial"/>
+              <w:noProof/>
+            </w:rPr>
+          </w:pPr>
+          <w:hyperlink w:anchor="_Toc532213344" w:history="1">
+            <w:r>
+              <w:rPr>
+                <w:rStyle w:val="Hyperlink"/>
+                <w:rFonts w:ascii="Arial" w:hAnsi="Arial" w:cs="Arial"/>
+                <w:noProof/>
+                <w:color w:val="auto"/>
+              </w:rPr>
+              <w:t>3.2</w:t>
+            </w:r>
+            <w:r>
+              <w:rPr>
+                <w:rFonts w:ascii="Arial" w:hAnsi="Arial" w:cs="Arial"/>
+                <w:noProof/>
+              </w:rPr>
+              <w:tab/>
+            </w:r>
+            <w:r>
+              <w:rPr>
+                <w:rStyle w:val="Hyperlink"/>
+                <w:rFonts w:ascii="Arial" w:hAnsi="Arial" w:cs="Arial"/>
+                <w:noProof/>
+                <w:color w:val="auto"/>
+              </w:rPr>
+              <w:t>CAN protokol</w:t>
+            </w:r>
+            <w:r>
+              <w:rPr>
+                <w:rFonts w:ascii="Arial" w:hAnsi="Arial" w:cs="Arial"/>
+                <w:noProof/>
+                <w:webHidden/>
+              </w:rPr>
+              <w:tab/>
+            </w:r>
+            <w:r>
+              <w:rPr>
+                <w:rFonts w:ascii="Arial" w:hAnsi="Arial" w:cs="Arial"/>
+                <w:noProof/>
+                <w:webHidden/>
+              </w:rPr>
+              <w:fldChar w:fldCharType="begin"/>
+            </w:r>
+            <w:r>
+              <w:rPr>
+                <w:rFonts w:ascii="Arial" w:hAnsi="Arial" w:cs="Arial"/>
+                <w:noProof/>
+                <w:webHidden/>
+              </w:rPr>
+              <w:instrText xml:space="preserve"> PAGEREF _Toc532213344 \h </w:instrText>
+            </w:r>
+            <w:r>
+              <w:rPr>
+                <w:rFonts w:ascii="Arial" w:hAnsi="Arial" w:cs="Arial"/>
+                <w:noProof/>
+                <w:webHidden/>
+              </w:rPr>
+            </w:r>
+            <w:r>
+              <w:rPr>
+                <w:rFonts w:ascii="Arial" w:hAnsi="Arial" w:cs="Arial"/>
+                <w:noProof/>
+                <w:webHidden/>
+              </w:rPr>
+              <w:fldChar w:fldCharType="separate"/>
+            </w:r>
+            <w:r>
+              <w:rPr>
+                <w:rFonts w:ascii="Arial" w:hAnsi="Arial" w:cs="Arial"/>
+                <w:noProof/>
+                <w:webHidden/>
+              </w:rPr>
+              <w:t>6</w:t>
+            </w:r>
+            <w:r>
+              <w:rPr>
+                <w:rFonts w:ascii="Arial" w:hAnsi="Arial" w:cs="Arial"/>
+                <w:noProof/>
+                <w:webHidden/>
+              </w:rPr>
+              <w:fldChar w:fldCharType="end"/>
+            </w:r>
+          </w:hyperlink>
+        </w:p>
+        <w:p>
+          <w:pPr>
+            <w:pStyle w:val="TOC2"/>
+            <w:tabs>
+              <w:tab w:val="left" w:pos="880"/>
+              <w:tab w:val="right" w:leader="dot" w:pos="9111"/>
+            </w:tabs>
+            <w:spacing w:line="360" w:lineRule="auto"/>
+            <w:rPr>
+              <w:rFonts w:ascii="Arial" w:hAnsi="Arial" w:cs="Arial"/>
+              <w:noProof/>
+            </w:rPr>
+          </w:pPr>
+          <w:hyperlink w:anchor="_Toc532213345" w:history="1">
+            <w:r>
+              <w:rPr>
+                <w:rStyle w:val="Hyperlink"/>
+                <w:rFonts w:ascii="Arial" w:hAnsi="Arial" w:cs="Arial"/>
+                <w:noProof/>
+                <w:color w:val="auto"/>
+              </w:rPr>
+              <w:t>3.3</w:t>
+            </w:r>
+            <w:r>
+              <w:rPr>
+                <w:rFonts w:ascii="Arial" w:hAnsi="Arial" w:cs="Arial"/>
+                <w:noProof/>
+              </w:rPr>
+              <w:tab/>
+            </w:r>
+            <w:r>
+              <w:rPr>
+                <w:rStyle w:val="Hyperlink"/>
+                <w:rFonts w:ascii="Arial" w:hAnsi="Arial" w:cs="Arial"/>
+                <w:noProof/>
+                <w:color w:val="auto"/>
+              </w:rPr>
+              <w:t>I2C protokol</w:t>
+            </w:r>
+            <w:r>
+              <w:rPr>
+                <w:rFonts w:ascii="Arial" w:hAnsi="Arial" w:cs="Arial"/>
+                <w:noProof/>
+                <w:webHidden/>
+              </w:rPr>
+              <w:tab/>
+            </w:r>
+            <w:r>
+              <w:rPr>
+                <w:rFonts w:ascii="Arial" w:hAnsi="Arial" w:cs="Arial"/>
+                <w:noProof/>
+                <w:webHidden/>
+              </w:rPr>
+              <w:fldChar w:fldCharType="begin"/>
+            </w:r>
+            <w:r>
+              <w:rPr>
+                <w:rFonts w:ascii="Arial" w:hAnsi="Arial" w:cs="Arial"/>
+                <w:noProof/>
+                <w:webHidden/>
+              </w:rPr>
+              <w:instrText xml:space="preserve"> PAGEREF _Toc532213345 \h </w:instrText>
+            </w:r>
+            <w:r>
+              <w:rPr>
+                <w:rFonts w:ascii="Arial" w:hAnsi="Arial" w:cs="Arial"/>
+                <w:noProof/>
+                <w:webHidden/>
+              </w:rPr>
+            </w:r>
+            <w:r>
+              <w:rPr>
+                <w:rFonts w:ascii="Arial" w:hAnsi="Arial" w:cs="Arial"/>
+                <w:noProof/>
+                <w:webHidden/>
+              </w:rPr>
+              <w:fldChar w:fldCharType="separate"/>
+            </w:r>
+            <w:r>
+              <w:rPr>
+                <w:rFonts w:ascii="Arial" w:hAnsi="Arial" w:cs="Arial"/>
+                <w:noProof/>
+                <w:webHidden/>
+              </w:rPr>
+              <w:t>7</w:t>
+            </w:r>
+            <w:r>
+              <w:rPr>
+                <w:rFonts w:ascii="Arial" w:hAnsi="Arial" w:cs="Arial"/>
+                <w:noProof/>
+                <w:webHidden/>
+              </w:rPr>
+              <w:fldChar w:fldCharType="end"/>
+            </w:r>
+          </w:hyperlink>
+        </w:p>
+        <w:p>
+          <w:pPr>
+            <w:pStyle w:val="TOC2"/>
+            <w:tabs>
+              <w:tab w:val="left" w:pos="880"/>
+              <w:tab w:val="right" w:leader="dot" w:pos="9111"/>
+            </w:tabs>
+            <w:spacing w:line="360" w:lineRule="auto"/>
+            <w:rPr>
+              <w:rFonts w:ascii="Arial" w:hAnsi="Arial" w:cs="Arial"/>
+              <w:noProof/>
+            </w:rPr>
+          </w:pPr>
+          <w:hyperlink w:anchor="_Toc532213346" w:history="1">
+            <w:r>
+              <w:rPr>
+                <w:rStyle w:val="Hyperlink"/>
+                <w:rFonts w:ascii="Arial" w:hAnsi="Arial" w:cs="Arial"/>
+                <w:noProof/>
+                <w:color w:val="auto"/>
+              </w:rPr>
+              <w:t>3.4</w:t>
+            </w:r>
+            <w:r>
+              <w:rPr>
+                <w:rFonts w:ascii="Arial" w:hAnsi="Arial" w:cs="Arial"/>
+                <w:noProof/>
+              </w:rPr>
+              <w:tab/>
+            </w:r>
+            <w:r>
+              <w:rPr>
+                <w:rStyle w:val="Hyperlink"/>
+                <w:rFonts w:ascii="Arial" w:hAnsi="Arial" w:cs="Arial"/>
+                <w:noProof/>
+                <w:color w:val="auto"/>
+              </w:rPr>
+              <w:t>SPI protokol</w:t>
+            </w:r>
+            <w:r>
+              <w:rPr>
+                <w:rFonts w:ascii="Arial" w:hAnsi="Arial" w:cs="Arial"/>
+                <w:noProof/>
+                <w:webHidden/>
+              </w:rPr>
+              <w:tab/>
+            </w:r>
+            <w:r>
+              <w:rPr>
+                <w:rFonts w:ascii="Arial" w:hAnsi="Arial" w:cs="Arial"/>
+                <w:noProof/>
+                <w:webHidden/>
+              </w:rPr>
+              <w:fldChar w:fldCharType="begin"/>
+            </w:r>
+            <w:r>
+              <w:rPr>
+                <w:rFonts w:ascii="Arial" w:hAnsi="Arial" w:cs="Arial"/>
+                <w:noProof/>
+                <w:webHidden/>
+              </w:rPr>
+              <w:instrText xml:space="preserve"> PAGEREF _Toc532213346 \h </w:instrText>
+            </w:r>
+            <w:r>
+              <w:rPr>
+                <w:rFonts w:ascii="Arial" w:hAnsi="Arial" w:cs="Arial"/>
+                <w:noProof/>
+                <w:webHidden/>
+              </w:rPr>
+            </w:r>
+            <w:r>
+              <w:rPr>
+                <w:rFonts w:ascii="Arial" w:hAnsi="Arial" w:cs="Arial"/>
+                <w:noProof/>
+                <w:webHidden/>
+              </w:rPr>
+              <w:fldChar w:fldCharType="separate"/>
+            </w:r>
+            <w:r>
+              <w:rPr>
+                <w:rFonts w:ascii="Arial" w:hAnsi="Arial" w:cs="Arial"/>
+                <w:noProof/>
+                <w:webHidden/>
+              </w:rPr>
+              <w:t>7</w:t>
+            </w:r>
+            <w:r>
+              <w:rPr>
+                <w:rFonts w:ascii="Arial" w:hAnsi="Arial" w:cs="Arial"/>
+                <w:noProof/>
+                <w:webHidden/>
+              </w:rPr>
+              <w:fldChar w:fldCharType="end"/>
+            </w:r>
+          </w:hyperlink>
+        </w:p>
+        <w:p>
+          <w:pPr>
+            <w:pStyle w:val="TOC2"/>
+            <w:tabs>
+              <w:tab w:val="left" w:pos="880"/>
+              <w:tab w:val="right" w:leader="dot" w:pos="9111"/>
+            </w:tabs>
+            <w:spacing w:line="360" w:lineRule="auto"/>
+            <w:rPr>
+              <w:rFonts w:ascii="Arial" w:hAnsi="Arial" w:cs="Arial"/>
+              <w:noProof/>
+            </w:rPr>
+          </w:pPr>
+          <w:hyperlink w:anchor="_Toc532213347" w:history="1">
+            <w:r>
+              <w:rPr>
+                <w:rStyle w:val="Hyperlink"/>
+                <w:rFonts w:ascii="Arial" w:hAnsi="Arial" w:cs="Arial"/>
+                <w:noProof/>
+                <w:color w:val="auto"/>
+              </w:rPr>
+              <w:t>3.5</w:t>
+            </w:r>
+            <w:r>
+              <w:rPr>
+                <w:rFonts w:ascii="Arial" w:hAnsi="Arial" w:cs="Arial"/>
+                <w:noProof/>
+              </w:rPr>
+              <w:tab/>
+            </w:r>
+            <w:r>
+              <w:rPr>
+                <w:rStyle w:val="Hyperlink"/>
+                <w:rFonts w:ascii="Arial" w:hAnsi="Arial" w:cs="Arial"/>
+                <w:noProof/>
+                <w:color w:val="auto"/>
+              </w:rPr>
+              <w:t>eSPI protokol</w:t>
+            </w:r>
+            <w:r>
+              <w:rPr>
+                <w:rFonts w:ascii="Arial" w:hAnsi="Arial" w:cs="Arial"/>
+                <w:noProof/>
+                <w:webHidden/>
+              </w:rPr>
+              <w:tab/>
+            </w:r>
+            <w:r>
+              <w:rPr>
+                <w:rFonts w:ascii="Arial" w:hAnsi="Arial" w:cs="Arial"/>
+                <w:noProof/>
+                <w:webHidden/>
+              </w:rPr>
+              <w:fldChar w:fldCharType="begin"/>
+            </w:r>
+            <w:r>
+              <w:rPr>
+                <w:rFonts w:ascii="Arial" w:hAnsi="Arial" w:cs="Arial"/>
+                <w:noProof/>
+                <w:webHidden/>
+              </w:rPr>
+              <w:instrText xml:space="preserve"> PAGEREF _Toc532213347 \h </w:instrText>
+            </w:r>
+            <w:r>
+              <w:rPr>
+                <w:rFonts w:ascii="Arial" w:hAnsi="Arial" w:cs="Arial"/>
+                <w:noProof/>
+                <w:webHidden/>
+              </w:rPr>
+            </w:r>
+            <w:r>
+              <w:rPr>
+                <w:rFonts w:ascii="Arial" w:hAnsi="Arial" w:cs="Arial"/>
+                <w:noProof/>
+                <w:webHidden/>
+              </w:rPr>
+              <w:fldChar w:fldCharType="separate"/>
+            </w:r>
+            <w:r>
+              <w:rPr>
+                <w:rFonts w:ascii="Arial" w:hAnsi="Arial" w:cs="Arial"/>
+                <w:noProof/>
+                <w:webHidden/>
+              </w:rPr>
+              <w:t>8</w:t>
+            </w:r>
+            <w:r>
+              <w:rPr>
+                <w:rFonts w:ascii="Arial" w:hAnsi="Arial" w:cs="Arial"/>
+                <w:noProof/>
+                <w:webHidden/>
+              </w:rPr>
+              <w:fldChar w:fldCharType="end"/>
+            </w:r>
+          </w:hyperlink>
+        </w:p>
+        <w:p>
+          <w:pPr>
+            <w:pStyle w:val="TOC1"/>
+            <w:tabs>
+              <w:tab w:val="left" w:pos="440"/>
+              <w:tab w:val="right" w:leader="dot" w:pos="9111"/>
+            </w:tabs>
+            <w:spacing w:line="360" w:lineRule="auto"/>
+            <w:rPr>
+              <w:rFonts w:ascii="Arial" w:hAnsi="Arial" w:cs="Arial"/>
+              <w:noProof/>
+            </w:rPr>
+          </w:pPr>
+          <w:hyperlink w:anchor="_Toc532213348" w:history="1">
+            <w:r>
+              <w:rPr>
+                <w:rStyle w:val="Hyperlink"/>
+                <w:rFonts w:ascii="Arial" w:hAnsi="Arial" w:cs="Arial"/>
+                <w:noProof/>
+                <w:color w:val="auto"/>
+              </w:rPr>
+              <w:t>4</w:t>
+            </w:r>
+            <w:r>
+              <w:rPr>
+                <w:rFonts w:ascii="Arial" w:hAnsi="Arial" w:cs="Arial"/>
+                <w:noProof/>
+              </w:rPr>
+              <w:tab/>
+            </w:r>
+            <w:r>
+              <w:rPr>
+                <w:rStyle w:val="Hyperlink"/>
+                <w:rFonts w:ascii="Arial" w:hAnsi="Arial" w:cs="Arial"/>
+                <w:noProof/>
+                <w:color w:val="auto"/>
+              </w:rPr>
+              <w:t>SIGURNOST</w:t>
+            </w:r>
+            <w:r>
+              <w:rPr>
+                <w:rFonts w:ascii="Arial" w:hAnsi="Arial" w:cs="Arial"/>
+                <w:noProof/>
+                <w:webHidden/>
+              </w:rPr>
+              <w:tab/>
+            </w:r>
+            <w:r>
+              <w:rPr>
+                <w:rFonts w:ascii="Arial" w:hAnsi="Arial" w:cs="Arial"/>
+                <w:noProof/>
+                <w:webHidden/>
+              </w:rPr>
+              <w:fldChar w:fldCharType="begin"/>
+            </w:r>
+            <w:r>
+              <w:rPr>
+                <w:rFonts w:ascii="Arial" w:hAnsi="Arial" w:cs="Arial"/>
+                <w:noProof/>
+                <w:webHidden/>
+              </w:rPr>
+              <w:instrText xml:space="preserve"> PAGEREF _Toc532213348 \h </w:instrText>
+            </w:r>
+            <w:r>
+              <w:rPr>
+                <w:rFonts w:ascii="Arial" w:hAnsi="Arial" w:cs="Arial"/>
+                <w:noProof/>
+                <w:webHidden/>
+              </w:rPr>
+            </w:r>
+            <w:r>
+              <w:rPr>
+                <w:rFonts w:ascii="Arial" w:hAnsi="Arial" w:cs="Arial"/>
+                <w:noProof/>
+                <w:webHidden/>
+              </w:rPr>
+              <w:fldChar w:fldCharType="separate"/>
+            </w:r>
+            <w:r>
+              <w:rPr>
+                <w:rFonts w:ascii="Arial" w:hAnsi="Arial" w:cs="Arial"/>
+                <w:noProof/>
+                <w:webHidden/>
+              </w:rPr>
+              <w:t>10</w:t>
+            </w:r>
+            <w:r>
+              <w:rPr>
+                <w:rFonts w:ascii="Arial" w:hAnsi="Arial" w:cs="Arial"/>
+                <w:noProof/>
+                <w:webHidden/>
+              </w:rPr>
+              <w:fldChar w:fldCharType="end"/>
+            </w:r>
+          </w:hyperlink>
+        </w:p>
+        <w:p>
+          <w:pPr>
+            <w:pStyle w:val="TOC2"/>
+            <w:tabs>
+              <w:tab w:val="left" w:pos="880"/>
+              <w:tab w:val="right" w:leader="dot" w:pos="9111"/>
+            </w:tabs>
+            <w:spacing w:line="360" w:lineRule="auto"/>
+            <w:rPr>
+              <w:rFonts w:ascii="Arial" w:hAnsi="Arial" w:cs="Arial"/>
+              <w:noProof/>
+            </w:rPr>
+          </w:pPr>
+          <w:hyperlink w:anchor="_Toc532213349" w:history="1">
+            <w:r>
+              <w:rPr>
+                <w:rStyle w:val="Hyperlink"/>
+                <w:rFonts w:ascii="Arial" w:hAnsi="Arial" w:cs="Arial"/>
+                <w:noProof/>
+                <w:color w:val="auto"/>
+              </w:rPr>
+              <w:t>4.1</w:t>
+            </w:r>
+            <w:r>
+              <w:rPr>
+                <w:rFonts w:ascii="Arial" w:hAnsi="Arial" w:cs="Arial"/>
+                <w:noProof/>
+              </w:rPr>
+              <w:tab/>
+            </w:r>
+            <w:r>
+              <w:rPr>
+                <w:rStyle w:val="Hyperlink"/>
+                <w:rFonts w:ascii="Arial" w:hAnsi="Arial" w:cs="Arial"/>
+                <w:noProof/>
+                <w:color w:val="auto"/>
+              </w:rPr>
+              <w:t>Napadi analizatora protokola</w:t>
+            </w:r>
+            <w:r>
+              <w:rPr>
+                <w:rFonts w:ascii="Arial" w:hAnsi="Arial" w:cs="Arial"/>
+                <w:noProof/>
+                <w:webHidden/>
+              </w:rPr>
+              <w:tab/>
+            </w:r>
+            <w:r>
+              <w:rPr>
+                <w:rFonts w:ascii="Arial" w:hAnsi="Arial" w:cs="Arial"/>
+                <w:noProof/>
+                <w:webHidden/>
+              </w:rPr>
+              <w:fldChar w:fldCharType="begin"/>
+            </w:r>
+            <w:r>
+              <w:rPr>
+                <w:rFonts w:ascii="Arial" w:hAnsi="Arial" w:cs="Arial"/>
+                <w:noProof/>
+                <w:webHidden/>
+              </w:rPr>
+              <w:instrText xml:space="preserve"> PAGEREF _Toc532213349 \h </w:instrText>
+            </w:r>
+            <w:r>
+              <w:rPr>
+                <w:rFonts w:ascii="Arial" w:hAnsi="Arial" w:cs="Arial"/>
+                <w:noProof/>
+                <w:webHidden/>
+              </w:rPr>
+            </w:r>
+            <w:r>
+              <w:rPr>
+                <w:rFonts w:ascii="Arial" w:hAnsi="Arial" w:cs="Arial"/>
+                <w:noProof/>
+                <w:webHidden/>
+              </w:rPr>
+              <w:fldChar w:fldCharType="separate"/>
+            </w:r>
+            <w:r>
+              <w:rPr>
+                <w:rFonts w:ascii="Arial" w:hAnsi="Arial" w:cs="Arial"/>
+                <w:noProof/>
+                <w:webHidden/>
+              </w:rPr>
+              <w:t>10</w:t>
+            </w:r>
+            <w:r>
+              <w:rPr>
+                <w:rFonts w:ascii="Arial" w:hAnsi="Arial" w:cs="Arial"/>
+                <w:noProof/>
+                <w:webHidden/>
+              </w:rPr>
+              <w:fldChar w:fldCharType="end"/>
+            </w:r>
+          </w:hyperlink>
+        </w:p>
+        <w:p>
+          <w:pPr>
+            <w:pStyle w:val="TOC2"/>
+            <w:tabs>
+              <w:tab w:val="left" w:pos="880"/>
+              <w:tab w:val="right" w:leader="dot" w:pos="9111"/>
+            </w:tabs>
+            <w:spacing w:line="360" w:lineRule="auto"/>
+            <w:rPr>
+              <w:rFonts w:ascii="Arial" w:hAnsi="Arial" w:cs="Arial"/>
+              <w:noProof/>
+            </w:rPr>
+          </w:pPr>
+          <w:hyperlink w:anchor="_Toc532213350" w:history="1">
+            <w:r>
+              <w:rPr>
+                <w:rStyle w:val="Hyperlink"/>
+                <w:rFonts w:ascii="Arial" w:hAnsi="Arial" w:cs="Arial"/>
+                <w:noProof/>
+                <w:color w:val="auto"/>
+              </w:rPr>
+              <w:t>4.2</w:t>
+            </w:r>
+            <w:r>
+              <w:rPr>
+                <w:rFonts w:ascii="Arial" w:hAnsi="Arial" w:cs="Arial"/>
+                <w:noProof/>
+              </w:rPr>
+              <w:tab/>
+            </w:r>
+            <w:r>
+              <w:rPr>
+                <w:rStyle w:val="Hyperlink"/>
+                <w:rFonts w:ascii="Arial" w:hAnsi="Arial" w:cs="Arial"/>
+                <w:noProof/>
+                <w:color w:val="auto"/>
+              </w:rPr>
+              <w:t>Sprječavanje napada</w:t>
+            </w:r>
+            <w:r>
+              <w:rPr>
+                <w:rFonts w:ascii="Arial" w:hAnsi="Arial" w:cs="Arial"/>
+                <w:noProof/>
+                <w:webHidden/>
+              </w:rPr>
+              <w:tab/>
+            </w:r>
+            <w:r>
+              <w:rPr>
+                <w:rFonts w:ascii="Arial" w:hAnsi="Arial" w:cs="Arial"/>
+                <w:noProof/>
+                <w:webHidden/>
+              </w:rPr>
+              <w:fldChar w:fldCharType="begin"/>
+            </w:r>
+            <w:r>
+              <w:rPr>
+                <w:rFonts w:ascii="Arial" w:hAnsi="Arial" w:cs="Arial"/>
+                <w:noProof/>
+                <w:webHidden/>
+              </w:rPr>
+              <w:instrText xml:space="preserve"> PAGEREF _Toc532213350 \h </w:instrText>
+            </w:r>
+            <w:r>
+              <w:rPr>
+                <w:rFonts w:ascii="Arial" w:hAnsi="Arial" w:cs="Arial"/>
+                <w:noProof/>
+                <w:webHidden/>
+              </w:rPr>
+            </w:r>
+            <w:r>
+              <w:rPr>
+                <w:rFonts w:ascii="Arial" w:hAnsi="Arial" w:cs="Arial"/>
+                <w:noProof/>
+                <w:webHidden/>
+              </w:rPr>
+              <w:fldChar w:fldCharType="separate"/>
+            </w:r>
+            <w:r>
+              <w:rPr>
+                <w:rFonts w:ascii="Arial" w:hAnsi="Arial" w:cs="Arial"/>
+                <w:noProof/>
+                <w:webHidden/>
+              </w:rPr>
+              <w:t>11</w:t>
+            </w:r>
+            <w:r>
+              <w:rPr>
+                <w:rFonts w:ascii="Arial" w:hAnsi="Arial" w:cs="Arial"/>
+                <w:noProof/>
+                <w:webHidden/>
+              </w:rPr>
+              <w:fldChar w:fldCharType="end"/>
+            </w:r>
+          </w:hyperlink>
+        </w:p>
+        <w:p>
+          <w:pPr>
+            <w:pStyle w:val="TOC1"/>
+            <w:tabs>
+              <w:tab w:val="left" w:pos="440"/>
+              <w:tab w:val="right" w:leader="dot" w:pos="9111"/>
+            </w:tabs>
+            <w:spacing w:line="360" w:lineRule="auto"/>
+            <w:rPr>
+              <w:rFonts w:ascii="Arial" w:hAnsi="Arial" w:cs="Arial"/>
+              <w:noProof/>
+            </w:rPr>
+          </w:pPr>
+          <w:hyperlink w:anchor="_Toc532213351" w:history="1">
+            <w:r>
+              <w:rPr>
+                <w:rStyle w:val="Hyperlink"/>
+                <w:rFonts w:ascii="Arial" w:hAnsi="Arial" w:cs="Arial"/>
+                <w:noProof/>
+                <w:color w:val="auto"/>
+              </w:rPr>
+              <w:t>5</w:t>
+            </w:r>
+            <w:r>
+              <w:rPr>
+                <w:rFonts w:ascii="Arial" w:hAnsi="Arial" w:cs="Arial"/>
+                <w:noProof/>
+              </w:rPr>
+              <w:tab/>
+            </w:r>
+            <w:r>
+              <w:rPr>
+                <w:rStyle w:val="Hyperlink"/>
+                <w:rFonts w:ascii="Arial" w:hAnsi="Arial" w:cs="Arial"/>
+                <w:noProof/>
+                <w:color w:val="auto"/>
+              </w:rPr>
+              <w:t>MANE ANALIZATORA PROTOKOLA</w:t>
+            </w:r>
+            <w:r>
+              <w:rPr>
+                <w:rFonts w:ascii="Arial" w:hAnsi="Arial" w:cs="Arial"/>
+                <w:noProof/>
+                <w:webHidden/>
+              </w:rPr>
+              <w:tab/>
+            </w:r>
+            <w:r>
+              <w:rPr>
+                <w:rFonts w:ascii="Arial" w:hAnsi="Arial" w:cs="Arial"/>
+                <w:noProof/>
+                <w:webHidden/>
+              </w:rPr>
+              <w:fldChar w:fldCharType="begin"/>
+            </w:r>
+            <w:r>
+              <w:rPr>
+                <w:rFonts w:ascii="Arial" w:hAnsi="Arial" w:cs="Arial"/>
+                <w:noProof/>
+                <w:webHidden/>
+              </w:rPr>
+              <w:instrText xml:space="preserve"> PAGEREF _Toc532213351 \h </w:instrText>
+            </w:r>
+            <w:r>
+              <w:rPr>
+                <w:rFonts w:ascii="Arial" w:hAnsi="Arial" w:cs="Arial"/>
+                <w:noProof/>
+                <w:webHidden/>
+              </w:rPr>
+            </w:r>
+            <w:r>
+              <w:rPr>
+                <w:rFonts w:ascii="Arial" w:hAnsi="Arial" w:cs="Arial"/>
+                <w:noProof/>
+                <w:webHidden/>
+              </w:rPr>
+              <w:fldChar w:fldCharType="separate"/>
+            </w:r>
+            <w:r>
+              <w:rPr>
+                <w:rFonts w:ascii="Arial" w:hAnsi="Arial" w:cs="Arial"/>
+                <w:noProof/>
+                <w:webHidden/>
+              </w:rPr>
+              <w:t>12</w:t>
+            </w:r>
+            <w:r>
+              <w:rPr>
+                <w:rFonts w:ascii="Arial" w:hAnsi="Arial" w:cs="Arial"/>
+                <w:noProof/>
+                <w:webHidden/>
+              </w:rPr>
+              <w:fldChar w:fldCharType="end"/>
+            </w:r>
+          </w:hyperlink>
+        </w:p>
+        <w:p>
+          <w:pPr>
+            <w:pStyle w:val="TOC1"/>
+            <w:tabs>
+              <w:tab w:val="left" w:pos="440"/>
+              <w:tab w:val="right" w:leader="dot" w:pos="9111"/>
+            </w:tabs>
+            <w:spacing w:line="360" w:lineRule="auto"/>
+            <w:rPr>
+              <w:rFonts w:ascii="Arial" w:hAnsi="Arial" w:cs="Arial"/>
+              <w:noProof/>
+            </w:rPr>
+          </w:pPr>
+          <w:hyperlink w:anchor="_Toc532213352" w:history="1">
+            <w:r>
+              <w:rPr>
+                <w:rStyle w:val="Hyperlink"/>
+                <w:rFonts w:ascii="Arial" w:hAnsi="Arial" w:cs="Arial"/>
+                <w:noProof/>
+                <w:color w:val="auto"/>
+              </w:rPr>
+              <w:t>6</w:t>
+            </w:r>
+            <w:r>
+              <w:rPr>
+                <w:rFonts w:ascii="Arial" w:hAnsi="Arial" w:cs="Arial"/>
+                <w:noProof/>
+              </w:rPr>
+              <w:tab/>
+            </w:r>
+            <w:r>
+              <w:rPr>
+                <w:rStyle w:val="Hyperlink"/>
+                <w:rFonts w:ascii="Arial" w:hAnsi="Arial" w:cs="Arial"/>
+                <w:noProof/>
+                <w:color w:val="auto"/>
+              </w:rPr>
+              <w:t>WIRESHARK</w:t>
+            </w:r>
+            <w:r>
+              <w:rPr>
+                <w:rFonts w:ascii="Arial" w:hAnsi="Arial" w:cs="Arial"/>
+                <w:noProof/>
+                <w:webHidden/>
+              </w:rPr>
+              <w:tab/>
+            </w:r>
+            <w:r>
+              <w:rPr>
+                <w:rFonts w:ascii="Arial" w:hAnsi="Arial" w:cs="Arial"/>
+                <w:noProof/>
+                <w:webHidden/>
+              </w:rPr>
+              <w:fldChar w:fldCharType="begin"/>
+            </w:r>
+            <w:r>
+              <w:rPr>
+                <w:rFonts w:ascii="Arial" w:hAnsi="Arial" w:cs="Arial"/>
+                <w:noProof/>
+                <w:webHidden/>
+              </w:rPr>
+              <w:instrText xml:space="preserve"> PAGEREF _Toc532213352 \h </w:instrText>
+            </w:r>
+            <w:r>
+              <w:rPr>
+                <w:rFonts w:ascii="Arial" w:hAnsi="Arial" w:cs="Arial"/>
+                <w:noProof/>
+                <w:webHidden/>
+              </w:rPr>
+            </w:r>
+            <w:r>
+              <w:rPr>
+                <w:rFonts w:ascii="Arial" w:hAnsi="Arial" w:cs="Arial"/>
+                <w:noProof/>
+                <w:webHidden/>
+              </w:rPr>
+              <w:fldChar w:fldCharType="separate"/>
+            </w:r>
+            <w:r>
+              <w:rPr>
+                <w:rFonts w:ascii="Arial" w:hAnsi="Arial" w:cs="Arial"/>
+                <w:noProof/>
+                <w:webHidden/>
+              </w:rPr>
+              <w:t>13</w:t>
+            </w:r>
+            <w:r>
+              <w:rPr>
+                <w:rFonts w:ascii="Arial" w:hAnsi="Arial" w:cs="Arial"/>
+                <w:noProof/>
+                <w:webHidden/>
+              </w:rPr>
+              <w:fldChar w:fldCharType="end"/>
+            </w:r>
+          </w:hyperlink>
+        </w:p>
+        <w:p>
+          <w:pPr>
+            <w:pStyle w:val="TOC1"/>
+            <w:tabs>
+              <w:tab w:val="left" w:pos="440"/>
+              <w:tab w:val="right" w:leader="dot" w:pos="9111"/>
+            </w:tabs>
+            <w:spacing w:line="360" w:lineRule="auto"/>
+            <w:rPr>
+              <w:rFonts w:ascii="Arial" w:hAnsi="Arial" w:cs="Arial"/>
+              <w:noProof/>
+            </w:rPr>
+          </w:pPr>
+          <w:hyperlink w:anchor="_Toc532213353" w:history="1">
+            <w:r>
+              <w:rPr>
+                <w:rStyle w:val="Hyperlink"/>
+                <w:rFonts w:ascii="Arial" w:hAnsi="Arial" w:cs="Arial"/>
+                <w:noProof/>
+                <w:color w:val="auto"/>
+              </w:rPr>
+              <w:t>7</w:t>
+            </w:r>
+            <w:r>
+              <w:rPr>
+                <w:rFonts w:ascii="Arial" w:hAnsi="Arial" w:cs="Arial"/>
+                <w:noProof/>
+              </w:rPr>
+              <w:tab/>
+            </w:r>
+            <w:r>
+              <w:rPr>
+                <w:rStyle w:val="Hyperlink"/>
+                <w:rFonts w:ascii="Arial" w:hAnsi="Arial" w:cs="Arial"/>
+                <w:noProof/>
+                <w:color w:val="auto"/>
+              </w:rPr>
+              <w:t>ZAKLJUČAK</w:t>
+            </w:r>
+            <w:r>
+              <w:rPr>
+                <w:rFonts w:ascii="Arial" w:hAnsi="Arial" w:cs="Arial"/>
+                <w:noProof/>
+                <w:webHidden/>
+              </w:rPr>
+              <w:tab/>
+            </w:r>
+            <w:r>
+              <w:rPr>
+                <w:rFonts w:ascii="Arial" w:hAnsi="Arial" w:cs="Arial"/>
+                <w:noProof/>
+                <w:webHidden/>
+              </w:rPr>
+              <w:fldChar w:fldCharType="begin"/>
+            </w:r>
+            <w:r>
+              <w:rPr>
+                <w:rFonts w:ascii="Arial" w:hAnsi="Arial" w:cs="Arial"/>
+                <w:noProof/>
+                <w:webHidden/>
+              </w:rPr>
+              <w:instrText xml:space="preserve"> PAGEREF _Toc532213353 \h </w:instrText>
+            </w:r>
+            <w:r>
+              <w:rPr>
+                <w:rFonts w:ascii="Arial" w:hAnsi="Arial" w:cs="Arial"/>
+                <w:noProof/>
+                <w:webHidden/>
+              </w:rPr>
+            </w:r>
+            <w:r>
+              <w:rPr>
+                <w:rFonts w:ascii="Arial" w:hAnsi="Arial" w:cs="Arial"/>
+                <w:noProof/>
+                <w:webHidden/>
+              </w:rPr>
+              <w:fldChar w:fldCharType="separate"/>
+            </w:r>
+            <w:r>
+              <w:rPr>
+                <w:rFonts w:ascii="Arial" w:hAnsi="Arial" w:cs="Arial"/>
+                <w:noProof/>
+                <w:webHidden/>
+              </w:rPr>
+              <w:t>15</w:t>
+            </w:r>
+            <w:r>
+              <w:rPr>
+                <w:rFonts w:ascii="Arial" w:hAnsi="Arial" w:cs="Arial"/>
+                <w:noProof/>
+                <w:webHidden/>
+              </w:rPr>
+              <w:fldChar w:fldCharType="end"/>
+            </w:r>
+          </w:hyperlink>
+        </w:p>
+        <w:p>
+          <w:pPr>
+            <w:spacing w:line="360" w:lineRule="auto"/>
+          </w:pPr>
+          <w:r>
+            <w:rPr>
+              <w:rFonts w:ascii="Arial" w:hAnsi="Arial" w:cs="Arial"/>
+              <w:bCs/>
+              <w:noProof/>
+            </w:rPr>
+            <w:fldChar w:fldCharType="end"/>
+          </w:r>
+        </w:p>
+      </w:sdtContent>
+    </w:sdt>
+    <w:p>
+      <w:pPr>
         <w:rPr>
           <w:rFonts w:ascii="Arial" w:hAnsi="Arial" w:cs="Arial"/>
           <w:sz w:val="28"/>
           <w:szCs w:val="28"/>
         </w:rPr>
-        <w:lastRenderedPageBreak/>
-        <w:t>Sadržaj</w:t>
-      </w:r>
-    </w:p>
-    <w:p>
-      <w:pPr>
-        <w:jc w:val="both"/>
-        <w:rPr>
-          <w:rFonts w:ascii="Arial" w:hAnsi="Arial" w:cs="Arial"/>
-          <w:sz w:val="28"/>
-          <w:szCs w:val="28"/>
-        </w:rPr>
-      </w:pPr>
-    </w:p>
-    <w:p>
-      <w:pPr>
-        <w:jc w:val="both"/>
-        <w:rPr>
-          <w:rFonts w:ascii="Arial" w:hAnsi="Arial" w:cs="Arial"/>
-          <w:sz w:val="28"/>
-          <w:szCs w:val="28"/>
-        </w:rPr>
-      </w:pPr>
-    </w:p>
-    <w:p>
-      <w:pPr>
-        <w:jc w:val="both"/>
-        <w:rPr>
-          <w:rFonts w:ascii="Arial" w:hAnsi="Arial" w:cs="Arial"/>
-          <w:sz w:val="28"/>
-          <w:szCs w:val="28"/>
-        </w:rPr>
-      </w:pPr>
-    </w:p>
-    <w:p>
-      <w:pPr>
-        <w:jc w:val="both"/>
-        <w:rPr>
-          <w:rFonts w:ascii="Arial" w:hAnsi="Arial" w:cs="Arial"/>
-          <w:sz w:val="28"/>
-          <w:szCs w:val="28"/>
-        </w:rPr>
-      </w:pPr>
-    </w:p>
-    <w:p>
-      <w:pPr>
-        <w:jc w:val="both"/>
-        <w:rPr>
-          <w:rFonts w:ascii="Arial" w:hAnsi="Arial" w:cs="Arial"/>
-          <w:sz w:val="28"/>
-          <w:szCs w:val="28"/>
-        </w:rPr>
-      </w:pPr>
-    </w:p>
-    <w:p>
-      <w:pPr>
-        <w:jc w:val="both"/>
-        <w:rPr>
-          <w:rFonts w:ascii="Arial" w:hAnsi="Arial" w:cs="Arial"/>
-          <w:sz w:val="28"/>
-          <w:szCs w:val="28"/>
-        </w:rPr>
-      </w:pPr>
-    </w:p>
-    <w:p>
-      <w:pPr>
-        <w:jc w:val="both"/>
-        <w:rPr>
-          <w:rFonts w:ascii="Arial" w:hAnsi="Arial" w:cs="Arial"/>
-          <w:sz w:val="28"/>
-          <w:szCs w:val="28"/>
-        </w:rPr>
-      </w:pPr>
-    </w:p>
-    <w:p>
-      <w:pPr>
-        <w:jc w:val="both"/>
-        <w:rPr>
-          <w:rFonts w:ascii="Arial" w:hAnsi="Arial" w:cs="Arial"/>
-          <w:sz w:val="28"/>
-          <w:szCs w:val="28"/>
-        </w:rPr>
-      </w:pPr>
-    </w:p>
-    <w:p>
-      <w:pPr>
-        <w:jc w:val="both"/>
-        <w:rPr>
-          <w:rFonts w:ascii="Arial" w:hAnsi="Arial" w:cs="Arial"/>
-          <w:sz w:val="28"/>
-          <w:szCs w:val="28"/>
-        </w:rPr>
-      </w:pPr>
-    </w:p>
-    <w:p>
-      <w:pPr>
-        <w:jc w:val="both"/>
-        <w:rPr>
-          <w:rFonts w:ascii="Arial" w:hAnsi="Arial" w:cs="Arial"/>
-          <w:sz w:val="28"/>
-          <w:szCs w:val="28"/>
-        </w:rPr>
-      </w:pPr>
-    </w:p>
-    <w:p>
-      <w:pPr>
-        <w:jc w:val="both"/>
-        <w:rPr>
-          <w:rFonts w:ascii="Arial" w:hAnsi="Arial" w:cs="Arial"/>
-          <w:sz w:val="28"/>
-          <w:szCs w:val="28"/>
-        </w:rPr>
-      </w:pPr>
-    </w:p>
-    <w:p>
-      <w:pPr>
-        <w:jc w:val="both"/>
-        <w:rPr>
-          <w:rFonts w:ascii="Arial" w:hAnsi="Arial" w:cs="Arial"/>
-          <w:sz w:val="28"/>
-          <w:szCs w:val="28"/>
-        </w:rPr>
-      </w:pPr>
-    </w:p>
-    <w:p>
-      <w:pPr>
-        <w:jc w:val="both"/>
-        <w:rPr>
-          <w:rFonts w:ascii="Arial" w:hAnsi="Arial" w:cs="Arial"/>
-          <w:sz w:val="28"/>
-          <w:szCs w:val="28"/>
-        </w:rPr>
-      </w:pPr>
-    </w:p>
-    <w:p>
-      <w:pPr>
-        <w:jc w:val="both"/>
-        <w:rPr>
-          <w:rFonts w:ascii="Arial" w:hAnsi="Arial" w:cs="Arial"/>
-          <w:sz w:val="28"/>
-          <w:szCs w:val="28"/>
-        </w:rPr>
-      </w:pPr>
-    </w:p>
-    <w:p>
-      <w:pPr>
-        <w:jc w:val="both"/>
-        <w:rPr>
-          <w:rFonts w:ascii="Arial" w:hAnsi="Arial" w:cs="Arial"/>
-          <w:sz w:val="28"/>
-          <w:szCs w:val="28"/>
-        </w:rPr>
-      </w:pPr>
-    </w:p>
-    <w:p>
-      <w:pPr>
-        <w:jc w:val="both"/>
-        <w:rPr>
-          <w:rFonts w:ascii="Arial" w:hAnsi="Arial" w:cs="Arial"/>
-          <w:sz w:val="28"/>
-          <w:szCs w:val="28"/>
-        </w:rPr>
-      </w:pPr>
-    </w:p>
-    <w:p>
-      <w:pPr>
-        <w:jc w:val="both"/>
-        <w:rPr>
-          <w:rFonts w:ascii="Arial" w:hAnsi="Arial" w:cs="Arial"/>
-          <w:sz w:val="28"/>
-          <w:szCs w:val="28"/>
-        </w:rPr>
-      </w:pPr>
-    </w:p>
-    <w:p>
-      <w:pPr>
-        <w:jc w:val="both"/>
-        <w:rPr>
-          <w:rFonts w:ascii="Arial" w:hAnsi="Arial" w:cs="Arial"/>
-          <w:sz w:val="28"/>
-          <w:szCs w:val="28"/>
-        </w:rPr>
-      </w:pPr>
-    </w:p>
-    <w:p>
-      <w:pPr>
-        <w:jc w:val="both"/>
-        <w:rPr>
-          <w:rFonts w:ascii="Arial" w:hAnsi="Arial" w:cs="Arial"/>
-          <w:sz w:val="28"/>
-          <w:szCs w:val="28"/>
-        </w:rPr>
-      </w:pPr>
-    </w:p>
-    <w:p>
-      <w:pPr>
-        <w:jc w:val="both"/>
-        <w:rPr>
-          <w:rFonts w:ascii="Arial" w:hAnsi="Arial" w:cs="Arial"/>
-          <w:sz w:val="28"/>
-          <w:szCs w:val="28"/>
-        </w:rPr>
-      </w:pPr>
-    </w:p>
-    <w:p>
-      <w:pPr>
-        <w:jc w:val="both"/>
-        <w:rPr>
-          <w:rFonts w:ascii="Arial" w:hAnsi="Arial" w:cs="Arial"/>
-          <w:sz w:val="28"/>
-          <w:szCs w:val="28"/>
-        </w:rPr>
-      </w:pPr>
-    </w:p>
-    <w:p>
-      <w:pPr>
-        <w:jc w:val="both"/>
-        <w:rPr>
-          <w:rFonts w:ascii="Arial" w:hAnsi="Arial" w:cs="Arial"/>
-          <w:sz w:val="28"/>
-          <w:szCs w:val="28"/>
-        </w:rPr>
-      </w:pPr>
-    </w:p>
-    <w:p>
-      <w:pPr>
-        <w:jc w:val="both"/>
-        <w:rPr>
-          <w:rFonts w:ascii="Arial" w:hAnsi="Arial" w:cs="Arial"/>
-          <w:sz w:val="28"/>
-          <w:szCs w:val="28"/>
-        </w:rPr>
-      </w:pPr>
-    </w:p>
-    <w:p>
-      <w:pPr>
-        <w:jc w:val="both"/>
-        <w:rPr>
-          <w:rFonts w:ascii="Arial" w:hAnsi="Arial" w:cs="Arial"/>
-          <w:sz w:val="28"/>
-          <w:szCs w:val="28"/>
-        </w:rPr>
-      </w:pPr>
-    </w:p>
-    <w:p/>
+      </w:pPr>
+    </w:p>
+    <w:p>
+      <w:pPr>
+        <w:spacing w:after="200" w:line="276" w:lineRule="auto"/>
+        <w:sectPr>
+          <w:pgSz w:w="12240" w:h="15840"/>
+          <w:pgMar w:top="1418" w:right="1418" w:bottom="1418" w:left="1701" w:header="720" w:footer="720" w:gutter="0"/>
+          <w:cols w:space="720"/>
+          <w:docGrid w:linePitch="360"/>
+        </w:sectPr>
+      </w:pPr>
+    </w:p>
     <w:p>
       <w:pPr>
         <w:pStyle w:val="Heading1"/>
@@ -448,6 +1856,7 @@
           <w:szCs w:val="36"/>
         </w:rPr>
       </w:pPr>
+      <w:bookmarkStart w:id="0" w:name="_Toc532213338"/>
       <w:r>
         <w:rPr>
           <w:rFonts w:ascii="Arial" w:hAnsi="Arial" w:cs="Arial"/>
@@ -468,6 +1877,7 @@
         <w:tab/>
         <w:t>UVOD</w:t>
       </w:r>
+      <w:bookmarkEnd w:id="0"/>
     </w:p>
     <w:p>
       <w:pPr>
@@ -510,27 +1920,29 @@
         <w:rPr>
           <w:rFonts w:ascii="Arial" w:hAnsi="Arial" w:cs="Arial"/>
         </w:rPr>
-        <w:t>Ovaj seminarski rad predstavit će što je analizator protokola, koji programi se koriste za njegovo korištenje, njegovu konkretnu ulogu, te neke vrste analizatora protokola koje danas imamo.</w:t>
-      </w:r>
-    </w:p>
-    <w:p/>
-    <w:p/>
-    <w:p/>
-    <w:p/>
-    <w:p/>
-    <w:p/>
-    <w:p/>
-    <w:p/>
-    <w:p/>
-    <w:p/>
-    <w:p/>
-    <w:p/>
-    <w:p/>
-    <w:p/>
-    <w:p/>
-    <w:p/>
-    <w:p/>
-    <w:p/>
+        <w:t>Ovaj seminarski rad predstavit će što je analizator protokola, koji programi se koriste za njegovo korištenje, njegovu konkretnu ulogu, te neke vrste analiza</w:t>
+      </w:r>
+      <w:r>
+        <w:rPr>
+          <w:rFonts w:ascii="Arial" w:hAnsi="Arial" w:cs="Arial"/>
+        </w:rPr>
+        <w:t>tora protokola koje danas imamo.</w:t>
+      </w:r>
+    </w:p>
+    <w:p>
+      <w:pPr>
+        <w:spacing w:after="200" w:line="276" w:lineRule="auto"/>
+        <w:rPr>
+          <w:rFonts w:ascii="Arial" w:hAnsi="Arial" w:cs="Arial"/>
+        </w:rPr>
+      </w:pPr>
+      <w:r>
+        <w:rPr>
+          <w:rFonts w:ascii="Arial" w:hAnsi="Arial" w:cs="Arial"/>
+        </w:rPr>
+        <w:br w:type="page"/>
+      </w:r>
+    </w:p>
     <w:p>
       <w:pPr>
         <w:pStyle w:val="Heading1"/>
@@ -543,6 +1955,7 @@
           <w:szCs w:val="36"/>
         </w:rPr>
       </w:pPr>
+      <w:bookmarkStart w:id="1" w:name="_Toc532213339"/>
       <w:r>
         <w:rPr>
           <w:rFonts w:ascii="Arial" w:hAnsi="Arial" w:cs="Arial"/>
@@ -563,6 +1976,7 @@
         <w:tab/>
         <w:t>ANALIZATOR PROTOKOLA</w:t>
       </w:r>
+      <w:bookmarkEnd w:id="1"/>
     </w:p>
     <w:p>
       <w:pPr>
@@ -572,6 +1986,7 @@
           <w:szCs w:val="32"/>
         </w:rPr>
       </w:pPr>
+      <w:bookmarkStart w:id="2" w:name="_Toc532213340"/>
       <w:r>
         <w:rPr>
           <w:rFonts w:cs="Arial"/>
@@ -587,6 +2002,7 @@
         <w:tab/>
         <w:t>Što je analizator protokola</w:t>
       </w:r>
+      <w:bookmarkEnd w:id="2"/>
     </w:p>
     <w:p>
       <w:pPr>
@@ -748,7 +2164,7 @@
                     <pic:cNvPicPr/>
                   </pic:nvPicPr>
                   <pic:blipFill>
-                    <a:blip r:embed="rId7">
+                    <a:blip r:embed="rId8">
                       <a:extLst>
                         <a:ext uri="{28A0092B-C50C-407E-A947-70E740481C1C}">
                           <a14:useLocalDpi xmlns:a14="http://schemas.microsoft.com/office/drawing/2010/main" val="0"/>
@@ -834,6 +2250,7 @@
           <w:szCs w:val="32"/>
         </w:rPr>
       </w:pPr>
+      <w:bookmarkStart w:id="3" w:name="_Toc532213341"/>
       <w:r>
         <w:rPr>
           <w:rFonts w:cs="Arial"/>
@@ -850,6 +2267,7 @@
         <w:tab/>
         <w:t>Upotreba analizatora protokola</w:t>
       </w:r>
+      <w:bookmarkEnd w:id="3"/>
     </w:p>
     <w:p>
       <w:pPr>
@@ -1226,7 +2644,7 @@
                     <pic:cNvPicPr/>
                   </pic:nvPicPr>
                   <pic:blipFill>
-                    <a:blip r:embed="rId8">
+                    <a:blip r:embed="rId9">
                       <a:extLst>
                         <a:ext uri="{28A0092B-C50C-407E-A947-70E740481C1C}">
                           <a14:useLocalDpi xmlns:a14="http://schemas.microsoft.com/office/drawing/2010/main" val="0"/>
@@ -1326,6 +2744,9 @@
           <w:szCs w:val="36"/>
         </w:rPr>
       </w:pPr>
+      <w:bookmarkStart w:id="4" w:name="_Toc532213342"/>
+      <w:bookmarkStart w:id="5" w:name="_GoBack"/>
+      <w:bookmarkEnd w:id="5"/>
       <w:r>
         <w:rPr>
           <w:rFonts w:ascii="Arial" w:hAnsi="Arial" w:cs="Arial"/>
@@ -1346,6 +2767,7 @@
         <w:tab/>
         <w:t>VRSTE ANALIZATORA PROTOKOLA</w:t>
       </w:r>
+      <w:bookmarkEnd w:id="4"/>
     </w:p>
     <w:p>
       <w:pPr>
@@ -1444,6 +2866,7 @@
       <w:pPr>
         <w:pStyle w:val="Heading2"/>
       </w:pPr>
+      <w:bookmarkStart w:id="6" w:name="_Toc532213343"/>
       <w:r>
         <w:t>3.1</w:t>
       </w:r>
@@ -1451,6 +2874,7 @@
         <w:tab/>
         <w:t>USB protokol</w:t>
       </w:r>
+      <w:bookmarkEnd w:id="6"/>
     </w:p>
     <w:p>
       <w:pPr>
@@ -1510,130 +2934,6 @@
                 <pic:pic xmlns:pic="http://schemas.openxmlformats.org/drawingml/2006/picture">
                   <pic:nvPicPr>
                     <pic:cNvPr id="0" name="usb.jpg"/>
-                    <pic:cNvPicPr/>
-                  </pic:nvPicPr>
-                  <pic:blipFill>
-                    <a:blip r:embed="rId9">
-                      <a:extLst>
-                        <a:ext uri="{28A0092B-C50C-407E-A947-70E740481C1C}">
-                          <a14:useLocalDpi xmlns:a14="http://schemas.microsoft.com/office/drawing/2010/main" val="0"/>
-                        </a:ext>
-                      </a:extLst>
-                    </a:blip>
-                    <a:stretch>
-                      <a:fillRect/>
-                    </a:stretch>
-                  </pic:blipFill>
-                  <pic:spPr>
-                    <a:xfrm>
-                      <a:off x="0" y="0"/>
-                      <a:ext cx="2524125" cy="2524125"/>
-                    </a:xfrm>
-                    <a:prstGeom prst="rect">
-                      <a:avLst/>
-                    </a:prstGeom>
-                  </pic:spPr>
-                </pic:pic>
-              </a:graphicData>
-            </a:graphic>
-          </wp:inline>
-        </w:drawing>
-      </w:r>
-    </w:p>
-    <w:p>
-      <w:pPr>
-        <w:pStyle w:val="Caption"/>
-        <w:spacing w:before="220" w:after="220"/>
-        <w:jc w:val="center"/>
-        <w:rPr>
-          <w:rFonts w:ascii="Arial" w:hAnsi="Arial" w:cs="Arial"/>
-          <w:b w:val="0"/>
-          <w:noProof/>
-          <w:color w:val="auto"/>
-          <w:sz w:val="22"/>
-          <w:szCs w:val="22"/>
-        </w:rPr>
-      </w:pPr>
-      <w:r>
-        <w:rPr>
-          <w:rFonts w:ascii="Arial" w:hAnsi="Arial" w:cs="Arial"/>
-          <w:b w:val="0"/>
-          <w:color w:val="auto"/>
-          <w:sz w:val="22"/>
-          <w:szCs w:val="22"/>
-        </w:rPr>
-        <w:t>Slika 3</w:t>
-      </w:r>
-      <w:r>
-        <w:rPr>
-          <w:rFonts w:ascii="Arial" w:hAnsi="Arial" w:cs="Arial"/>
-          <w:b w:val="0"/>
-          <w:noProof/>
-          <w:color w:val="auto"/>
-          <w:sz w:val="22"/>
-          <w:szCs w:val="22"/>
-        </w:rPr>
-        <w:t>.1: USB analizator protokola</w:t>
-      </w:r>
-    </w:p>
-    <w:p>
-      <w:pPr>
-        <w:pStyle w:val="Heading2"/>
-      </w:pPr>
-      <w:r>
-        <w:t>3.2</w:t>
-      </w:r>
-      <w:r>
-        <w:tab/>
-        <w:t>CAN protokol</w:t>
-      </w:r>
-    </w:p>
-    <w:p>
-      <w:pPr>
-        <w:spacing w:line="360" w:lineRule="auto"/>
-        <w:jc w:val="both"/>
-        <w:rPr>
-          <w:rFonts w:ascii="Arial" w:hAnsi="Arial" w:cs="Arial"/>
-        </w:rPr>
-      </w:pPr>
-      <w:r>
-        <w:rPr>
-          <w:rFonts w:ascii="Arial" w:hAnsi="Arial" w:cs="Arial"/>
-        </w:rPr>
-        <w:tab/>
-      </w:r>
-      <w:r>
-        <w:rPr>
-          <w:rFonts w:ascii="Arial" w:hAnsi="Arial" w:cs="Arial"/>
-        </w:rPr>
-        <w:t>Protokol za CAN (Computer Area Network) koristi se za olakšavanje komunikacije između mikrokontrolera i pridruženih uređaja u ugrađenom okruženju. To je osobito korisno u scenarijima gdje računalo nije prisutno.</w:t>
-      </w:r>
-    </w:p>
-    <w:p>
-      <w:pPr>
-        <w:keepNext/>
-        <w:spacing w:line="360" w:lineRule="auto"/>
-        <w:jc w:val="center"/>
-      </w:pPr>
-      <w:r>
-        <w:rPr>
-          <w:rFonts w:ascii="Arial" w:hAnsi="Arial" w:cs="Arial"/>
-          <w:noProof/>
-          <w:lang w:val="en-US"/>
-        </w:rPr>
-        <w:drawing>
-          <wp:inline distT="0" distB="0" distL="0" distR="0" wp14:anchorId="39556DE9" wp14:editId="1D6653E5">
-            <wp:extent cx="2524125" cy="2524125"/>
-            <wp:effectExtent l="0" t="0" r="9525" b="9525"/>
-            <wp:docPr id="4" name="Picture 4"/>
-            <wp:cNvGraphicFramePr>
-              <a:graphicFrameLocks xmlns:a="http://schemas.openxmlformats.org/drawingml/2006/main" noChangeAspect="1"/>
-            </wp:cNvGraphicFramePr>
-            <a:graphic xmlns:a="http://schemas.openxmlformats.org/drawingml/2006/main">
-              <a:graphicData uri="http://schemas.openxmlformats.org/drawingml/2006/picture">
-                <pic:pic xmlns:pic="http://schemas.openxmlformats.org/drawingml/2006/picture">
-                  <pic:nvPicPr>
-                    <pic:cNvPr id="0" name="komodo_solo-v1.jpg"/>
                     <pic:cNvPicPr/>
                   </pic:nvPicPr>
                   <pic:blipFill>
@@ -1672,6 +2972,7 @@
         <w:rPr>
           <w:rFonts w:ascii="Arial" w:hAnsi="Arial" w:cs="Arial"/>
           <w:b w:val="0"/>
+          <w:noProof/>
           <w:color w:val="auto"/>
           <w:sz w:val="22"/>
           <w:szCs w:val="22"/>
@@ -1685,78 +2986,33 @@
           <w:sz w:val="22"/>
           <w:szCs w:val="22"/>
         </w:rPr>
-        <w:t xml:space="preserve">Slika </w:t>
+        <w:t>Slika 3</w:t>
       </w:r>
       <w:r>
         <w:rPr>
           <w:rFonts w:ascii="Arial" w:hAnsi="Arial" w:cs="Arial"/>
           <w:b w:val="0"/>
+          <w:noProof/>
           <w:color w:val="auto"/>
           <w:sz w:val="22"/>
           <w:szCs w:val="22"/>
         </w:rPr>
-        <w:t>3</w:t>
-      </w:r>
-      <w:r>
-        <w:rPr>
-          <w:rFonts w:ascii="Arial" w:hAnsi="Arial" w:cs="Arial"/>
-          <w:b w:val="0"/>
-          <w:color w:val="auto"/>
-          <w:sz w:val="22"/>
-          <w:szCs w:val="22"/>
-        </w:rPr>
-        <w:t>.2: CAN analizator protokola</w:t>
-      </w:r>
-    </w:p>
-    <w:p/>
-    <w:p/>
-    <w:p/>
+        <w:t>.1: USB analizator protokola</w:t>
+      </w:r>
+    </w:p>
     <w:p>
       <w:pPr>
         <w:pStyle w:val="Heading2"/>
       </w:pPr>
-      <w:r>
-        <w:lastRenderedPageBreak/>
-        <w:t>3.3</w:t>
+      <w:bookmarkStart w:id="7" w:name="_Toc532213344"/>
+      <w:r>
+        <w:t>3.2</w:t>
       </w:r>
       <w:r>
         <w:tab/>
-        <w:t>I2C protokol</w:t>
-      </w:r>
-    </w:p>
-    <w:p>
-      <w:pPr>
-        <w:spacing w:line="360" w:lineRule="auto"/>
-        <w:ind w:firstLine="720"/>
-        <w:jc w:val="both"/>
-        <w:rPr>
-          <w:rFonts w:ascii="Arial" w:hAnsi="Arial" w:cs="Arial"/>
-        </w:rPr>
-      </w:pPr>
-      <w:r>
-        <w:rPr>
-          <w:rFonts w:ascii="Arial" w:hAnsi="Arial" w:cs="Arial"/>
-        </w:rPr>
-        <w:t xml:space="preserve">I2C protokol koristi se </w:t>
-      </w:r>
-      <w:r>
-        <w:rPr>
-          <w:rFonts w:ascii="Arial" w:hAnsi="Arial" w:cs="Arial"/>
-        </w:rPr>
-        <w:t xml:space="preserve">više od četiri desetljeća, pa čak i danas, </w:t>
-      </w:r>
-      <w:r>
-        <w:rPr>
-          <w:rFonts w:ascii="Arial" w:hAnsi="Arial" w:cs="Arial"/>
-        </w:rPr>
-        <w:t xml:space="preserve">te </w:t>
-      </w:r>
-      <w:r>
-        <w:rPr>
-          <w:rFonts w:ascii="Arial" w:hAnsi="Arial" w:cs="Arial"/>
-        </w:rPr>
-        <w:t>uživa značajnu popularnost. I2C, koji je također poznat kao I2C ILI IIC označava Inter-integrirani krug. Pomoću I2C možete uspostaviti komunikaciju kratkog spoja unutar dva IC-a koji se nalaze na istoj ploči.</w:t>
-      </w:r>
+        <w:t>CAN protokol</w:t>
+      </w:r>
+      <w:bookmarkEnd w:id="7"/>
     </w:p>
     <w:p>
       <w:pPr>
@@ -1770,7 +3026,13 @@
         <w:rPr>
           <w:rFonts w:ascii="Arial" w:hAnsi="Arial" w:cs="Arial"/>
         </w:rPr>
-        <w:t>Jedinstveni prodajni prijedlog I2C protokola leži u jednostavnom dizajnu, prilagodljivim značajkama, vrhunskom rješavanju čipova i robusnom mehanizmu rukovanja pogreškama. Ipak, I2C je također pogođen s nedostacima kao što su spor prijenos stope i iznos nekretnina koje je potrebno na pločici.</w:t>
+        <w:tab/>
+      </w:r>
+      <w:r>
+        <w:rPr>
+          <w:rFonts w:ascii="Arial" w:hAnsi="Arial" w:cs="Arial"/>
+        </w:rPr>
+        <w:t>Protokol za CAN (Computer Area Network) koristi se za olakšavanje komunikacije između mikrokontrolera i pridruženih uređaja u ugrađenom okruženju. To je osobito korisno u scenarijima gdje računalo nije prisutno.</w:t>
       </w:r>
     </w:p>
     <w:p>
@@ -1786,10 +3048,10 @@
           <w:lang w:val="en-US"/>
         </w:rPr>
         <w:drawing>
-          <wp:inline distT="0" distB="0" distL="0" distR="0" wp14:anchorId="659B3ADF" wp14:editId="0F2E6D42">
+          <wp:inline distT="0" distB="0" distL="0" distR="0" wp14:anchorId="39556DE9" wp14:editId="1D6653E5">
             <wp:extent cx="2524125" cy="2524125"/>
             <wp:effectExtent l="0" t="0" r="9525" b="9525"/>
-            <wp:docPr id="5" name="Picture 5"/>
+            <wp:docPr id="4" name="Picture 4"/>
             <wp:cNvGraphicFramePr>
               <a:graphicFrameLocks xmlns:a="http://schemas.openxmlformats.org/drawingml/2006/main" noChangeAspect="1"/>
             </wp:cNvGraphicFramePr>
@@ -1797,7 +3059,7 @@
               <a:graphicData uri="http://schemas.openxmlformats.org/drawingml/2006/picture">
                 <pic:pic xmlns:pic="http://schemas.openxmlformats.org/drawingml/2006/picture">
                   <pic:nvPicPr>
-                    <pic:cNvPr id="0" name="i2cSpi.jpg"/>
+                    <pic:cNvPr id="0" name="komodo_solo-v1.jpg"/>
                     <pic:cNvPicPr/>
                   </pic:nvPicPr>
                   <pic:blipFill>
@@ -1859,6 +3121,172 @@
           <w:sz w:val="22"/>
           <w:szCs w:val="22"/>
         </w:rPr>
+        <w:t>3</w:t>
+      </w:r>
+      <w:r>
+        <w:rPr>
+          <w:rFonts w:ascii="Arial" w:hAnsi="Arial" w:cs="Arial"/>
+          <w:b w:val="0"/>
+          <w:color w:val="auto"/>
+          <w:sz w:val="22"/>
+          <w:szCs w:val="22"/>
+        </w:rPr>
+        <w:t>.2: CAN analizator protokola</w:t>
+      </w:r>
+    </w:p>
+    <w:p/>
+    <w:p/>
+    <w:p/>
+    <w:p>
+      <w:pPr>
+        <w:pStyle w:val="Heading2"/>
+      </w:pPr>
+      <w:bookmarkStart w:id="8" w:name="_Toc532213345"/>
+      <w:r>
+        <w:lastRenderedPageBreak/>
+        <w:t>3.3</w:t>
+      </w:r>
+      <w:r>
+        <w:tab/>
+        <w:t>I2C protokol</w:t>
+      </w:r>
+      <w:bookmarkEnd w:id="8"/>
+    </w:p>
+    <w:p>
+      <w:pPr>
+        <w:spacing w:line="360" w:lineRule="auto"/>
+        <w:ind w:firstLine="720"/>
+        <w:jc w:val="both"/>
+        <w:rPr>
+          <w:rFonts w:ascii="Arial" w:hAnsi="Arial" w:cs="Arial"/>
+        </w:rPr>
+      </w:pPr>
+      <w:r>
+        <w:rPr>
+          <w:rFonts w:ascii="Arial" w:hAnsi="Arial" w:cs="Arial"/>
+        </w:rPr>
+        <w:t xml:space="preserve">I2C protokol koristi se </w:t>
+      </w:r>
+      <w:r>
+        <w:rPr>
+          <w:rFonts w:ascii="Arial" w:hAnsi="Arial" w:cs="Arial"/>
+        </w:rPr>
+        <w:t xml:space="preserve">više od četiri desetljeća, pa čak i danas, </w:t>
+      </w:r>
+      <w:r>
+        <w:rPr>
+          <w:rFonts w:ascii="Arial" w:hAnsi="Arial" w:cs="Arial"/>
+        </w:rPr>
+        <w:t xml:space="preserve">te </w:t>
+      </w:r>
+      <w:r>
+        <w:rPr>
+          <w:rFonts w:ascii="Arial" w:hAnsi="Arial" w:cs="Arial"/>
+        </w:rPr>
+        <w:t>uživa značajnu popularnost. I2C, koji je također poznat kao I2C ILI IIC označava Inter-integrirani krug. Pomoću I2C možete uspostaviti komunikaciju kratkog spoja unutar dva IC-a koji se nalaze na istoj ploči.</w:t>
+      </w:r>
+    </w:p>
+    <w:p>
+      <w:pPr>
+        <w:spacing w:line="360" w:lineRule="auto"/>
+        <w:jc w:val="both"/>
+        <w:rPr>
+          <w:rFonts w:ascii="Arial" w:hAnsi="Arial" w:cs="Arial"/>
+        </w:rPr>
+      </w:pPr>
+      <w:r>
+        <w:rPr>
+          <w:rFonts w:ascii="Arial" w:hAnsi="Arial" w:cs="Arial"/>
+        </w:rPr>
+        <w:t>Jedinstveni prodajni prijedlog I2C protokola leži u jednostavnom dizajnu, prilagodljivim značajkama, vrhunskom rješavanju čipova i robusnom mehanizmu rukovanja pogreškama. Ipak, I2C je također pogođen s nedostacima kao što su spor prijenos stope i iznos nekretnina koje je potrebno na pločici.</w:t>
+      </w:r>
+    </w:p>
+    <w:p>
+      <w:pPr>
+        <w:keepNext/>
+        <w:spacing w:line="360" w:lineRule="auto"/>
+        <w:jc w:val="center"/>
+      </w:pPr>
+      <w:r>
+        <w:rPr>
+          <w:rFonts w:ascii="Arial" w:hAnsi="Arial" w:cs="Arial"/>
+          <w:noProof/>
+          <w:lang w:val="en-US"/>
+        </w:rPr>
+        <w:drawing>
+          <wp:inline distT="0" distB="0" distL="0" distR="0" wp14:anchorId="659B3ADF" wp14:editId="0F2E6D42">
+            <wp:extent cx="2524125" cy="2524125"/>
+            <wp:effectExtent l="0" t="0" r="9525" b="9525"/>
+            <wp:docPr id="5" name="Picture 5"/>
+            <wp:cNvGraphicFramePr>
+              <a:graphicFrameLocks xmlns:a="http://schemas.openxmlformats.org/drawingml/2006/main" noChangeAspect="1"/>
+            </wp:cNvGraphicFramePr>
+            <a:graphic xmlns:a="http://schemas.openxmlformats.org/drawingml/2006/main">
+              <a:graphicData uri="http://schemas.openxmlformats.org/drawingml/2006/picture">
+                <pic:pic xmlns:pic="http://schemas.openxmlformats.org/drawingml/2006/picture">
+                  <pic:nvPicPr>
+                    <pic:cNvPr id="0" name="i2cSpi.jpg"/>
+                    <pic:cNvPicPr/>
+                  </pic:nvPicPr>
+                  <pic:blipFill>
+                    <a:blip r:embed="rId12">
+                      <a:extLst>
+                        <a:ext uri="{28A0092B-C50C-407E-A947-70E740481C1C}">
+                          <a14:useLocalDpi xmlns:a14="http://schemas.microsoft.com/office/drawing/2010/main" val="0"/>
+                        </a:ext>
+                      </a:extLst>
+                    </a:blip>
+                    <a:stretch>
+                      <a:fillRect/>
+                    </a:stretch>
+                  </pic:blipFill>
+                  <pic:spPr>
+                    <a:xfrm>
+                      <a:off x="0" y="0"/>
+                      <a:ext cx="2524125" cy="2524125"/>
+                    </a:xfrm>
+                    <a:prstGeom prst="rect">
+                      <a:avLst/>
+                    </a:prstGeom>
+                  </pic:spPr>
+                </pic:pic>
+              </a:graphicData>
+            </a:graphic>
+          </wp:inline>
+        </w:drawing>
+      </w:r>
+    </w:p>
+    <w:p>
+      <w:pPr>
+        <w:pStyle w:val="Caption"/>
+        <w:spacing w:before="220" w:after="220"/>
+        <w:jc w:val="center"/>
+        <w:rPr>
+          <w:rFonts w:ascii="Arial" w:hAnsi="Arial" w:cs="Arial"/>
+          <w:b w:val="0"/>
+          <w:color w:val="auto"/>
+          <w:sz w:val="22"/>
+          <w:szCs w:val="22"/>
+        </w:rPr>
+      </w:pPr>
+      <w:r>
+        <w:rPr>
+          <w:rFonts w:ascii="Arial" w:hAnsi="Arial" w:cs="Arial"/>
+          <w:b w:val="0"/>
+          <w:color w:val="auto"/>
+          <w:sz w:val="22"/>
+          <w:szCs w:val="22"/>
+        </w:rPr>
+        <w:t xml:space="preserve">Slika </w:t>
+      </w:r>
+      <w:r>
+        <w:rPr>
+          <w:rFonts w:ascii="Arial" w:hAnsi="Arial" w:cs="Arial"/>
+          <w:b w:val="0"/>
+          <w:color w:val="auto"/>
+          <w:sz w:val="22"/>
+          <w:szCs w:val="22"/>
+        </w:rPr>
         <w:fldChar w:fldCharType="begin"/>
       </w:r>
       <w:r>
@@ -1917,6 +3345,7 @@
       <w:pPr>
         <w:pStyle w:val="Heading2"/>
       </w:pPr>
+      <w:bookmarkStart w:id="9" w:name="_Toc532213346"/>
       <w:r>
         <w:t>3.4</w:t>
       </w:r>
@@ -1924,6 +3353,7 @@
         <w:tab/>
         <w:t>SPI protokol</w:t>
       </w:r>
+      <w:bookmarkEnd w:id="9"/>
     </w:p>
     <w:p>
       <w:pPr>
@@ -1996,7 +3426,7 @@
                     <pic:cNvPicPr/>
                   </pic:nvPicPr>
                   <pic:blipFill>
-                    <a:blip r:embed="rId12">
+                    <a:blip r:embed="rId13">
                       <a:extLst>
                         <a:ext uri="{28A0092B-C50C-407E-A947-70E740481C1C}">
                           <a14:useLocalDpi xmlns:a14="http://schemas.microsoft.com/office/drawing/2010/main" val="0"/>
@@ -2112,6 +3542,7 @@
       <w:pPr>
         <w:pStyle w:val="Heading2"/>
       </w:pPr>
+      <w:bookmarkStart w:id="10" w:name="_Toc532213347"/>
       <w:r>
         <w:t>3.5</w:t>
       </w:r>
@@ -2119,6 +3550,7 @@
         <w:tab/>
         <w:t>eSPI protokol</w:t>
       </w:r>
+      <w:bookmarkEnd w:id="10"/>
     </w:p>
     <w:p>
       <w:pPr>
@@ -2374,7 +3806,7 @@
                     <pic:cNvPicPr/>
                   </pic:nvPicPr>
                   <pic:blipFill>
-                    <a:blip r:embed="rId13">
+                    <a:blip r:embed="rId14">
                       <a:extLst>
                         <a:ext uri="{28A0092B-C50C-407E-A947-70E740481C1C}">
                           <a14:useLocalDpi xmlns:a14="http://schemas.microsoft.com/office/drawing/2010/main" val="0"/>
@@ -2512,6 +3944,7 @@
           <w:szCs w:val="36"/>
         </w:rPr>
       </w:pPr>
+      <w:bookmarkStart w:id="11" w:name="_Toc532213348"/>
       <w:r>
         <w:rPr>
           <w:rFonts w:ascii="Arial" w:hAnsi="Arial" w:cs="Arial"/>
@@ -2540,6 +3973,7 @@
         </w:rPr>
         <w:t>SIGURNOST</w:t>
       </w:r>
+      <w:bookmarkEnd w:id="11"/>
     </w:p>
     <w:p>
       <w:pPr>
@@ -2584,6 +4018,7 @@
       <w:pPr>
         <w:pStyle w:val="Heading2"/>
       </w:pPr>
+      <w:bookmarkStart w:id="12" w:name="_Toc532213349"/>
       <w:r>
         <w:t>4.1</w:t>
       </w:r>
@@ -2591,6 +4026,7 @@
         <w:tab/>
         <w:t>Napadi analizatora protokola</w:t>
       </w:r>
+      <w:bookmarkEnd w:id="12"/>
     </w:p>
     <w:p>
       <w:pPr>
@@ -2857,6 +4293,7 @@
       <w:pPr>
         <w:pStyle w:val="Heading2"/>
       </w:pPr>
+      <w:bookmarkStart w:id="13" w:name="_Toc532213350"/>
       <w:r>
         <w:lastRenderedPageBreak/>
         <w:t>4.2</w:t>
@@ -2865,6 +4302,7 @@
         <w:tab/>
         <w:t>Sprječavanje napada</w:t>
       </w:r>
+      <w:bookmarkEnd w:id="13"/>
     </w:p>
     <w:p>
       <w:pPr>
@@ -3025,6 +4463,7 @@
           <w:szCs w:val="36"/>
         </w:rPr>
       </w:pPr>
+      <w:bookmarkStart w:id="14" w:name="_Toc532213351"/>
       <w:r>
         <w:rPr>
           <w:rFonts w:ascii="Arial" w:hAnsi="Arial" w:cs="Arial"/>
@@ -3045,6 +4484,7 @@
         <w:tab/>
         <w:t>MANE ANALIZATORA PROTOKOLA</w:t>
       </w:r>
+      <w:bookmarkEnd w:id="14"/>
     </w:p>
     <w:p>
       <w:pPr>
@@ -3129,8 +4569,6 @@
         </w:rPr>
         <w:t xml:space="preserve"> kada se izvede temeljni HTML ko</w:t>
       </w:r>
-      <w:bookmarkStart w:id="0" w:name="_GoBack"/>
-      <w:bookmarkEnd w:id="0"/>
       <w:r>
         <w:rPr>
           <w:rFonts w:ascii="Arial" w:hAnsi="Arial" w:cs="Arial"/>
@@ -3164,6 +4602,7 @@
           <w:szCs w:val="36"/>
         </w:rPr>
       </w:pPr>
+      <w:bookmarkStart w:id="15" w:name="_Toc532213352"/>
       <w:r>
         <w:rPr>
           <w:rFonts w:ascii="Arial" w:hAnsi="Arial" w:cs="Arial"/>
@@ -3182,12 +4621,453 @@
           <w:szCs w:val="36"/>
         </w:rPr>
         <w:tab/>
+        <w:t>WIRESHARK</w:t>
+      </w:r>
+      <w:bookmarkEnd w:id="15"/>
+    </w:p>
+    <w:p/>
+    <w:p>
+      <w:pPr>
+        <w:spacing w:line="360" w:lineRule="auto"/>
+        <w:jc w:val="both"/>
+        <w:rPr>
+          <w:rFonts w:ascii="Arial" w:hAnsi="Arial" w:cs="Arial"/>
+        </w:rPr>
+      </w:pPr>
+      <w:r>
+        <w:rPr>
+          <w:rFonts w:ascii="Arial" w:hAnsi="Arial" w:cs="Arial"/>
+        </w:rPr>
+        <w:t>Wireshark je najistaknutiji i najčešće korišten softvare za analizator mrežnog protokola na svijetu. Omogućuje uvid u događaje u mreži na mikroskopskoj razini i to je 'de facto' (i često 'de jure') standard u mnogim komercijalnim i neprofitnim tvrtkama, vladinim agencijama i obrazovnim ustanovama. Wireshark razvoj uspijeva zahvaljujući volonterskim doprinosima mrežnih stručnjaka diljem svijeta i nastavak je projekta koji je započeo Gerald Combs 1998.</w:t>
+      </w:r>
+    </w:p>
+    <w:p>
+      <w:pPr>
+        <w:spacing w:line="360" w:lineRule="auto"/>
+        <w:jc w:val="both"/>
+        <w:rPr>
+          <w:rFonts w:ascii="Arial" w:hAnsi="Arial" w:cs="Arial"/>
+        </w:rPr>
+      </w:pPr>
+      <w:r>
+        <w:rPr>
+          <w:rFonts w:ascii="Arial" w:hAnsi="Arial" w:cs="Arial"/>
+        </w:rPr>
+        <w:t>Mogućnosti koje nudi Wireshark:</w:t>
+      </w:r>
+    </w:p>
+    <w:p>
+      <w:pPr>
+        <w:pStyle w:val="ListParagraph"/>
+        <w:numPr>
+          <w:ilvl w:val="0"/>
+          <w:numId w:val="4"/>
+        </w:numPr>
+        <w:spacing w:line="360" w:lineRule="auto"/>
+        <w:jc w:val="both"/>
+        <w:rPr>
+          <w:rFonts w:ascii="Arial" w:hAnsi="Arial" w:cs="Arial"/>
+        </w:rPr>
+      </w:pPr>
+      <w:r>
+        <w:rPr>
+          <w:rFonts w:ascii="Arial" w:hAnsi="Arial" w:cs="Arial"/>
+        </w:rPr>
+        <w:t>Duboki pregled stotina protokola</w:t>
+      </w:r>
+    </w:p>
+    <w:p>
+      <w:pPr>
+        <w:pStyle w:val="ListParagraph"/>
+        <w:numPr>
+          <w:ilvl w:val="0"/>
+          <w:numId w:val="4"/>
+        </w:numPr>
+        <w:spacing w:line="360" w:lineRule="auto"/>
+        <w:jc w:val="both"/>
+        <w:rPr>
+          <w:rFonts w:ascii="Arial" w:hAnsi="Arial" w:cs="Arial"/>
+        </w:rPr>
+      </w:pPr>
+      <w:r>
+        <w:rPr>
+          <w:rFonts w:ascii="Arial" w:hAnsi="Arial" w:cs="Arial"/>
+        </w:rPr>
+        <w:t>Analiza snimanja uživo i izvanmrežno</w:t>
+      </w:r>
+    </w:p>
+    <w:p>
+      <w:pPr>
+        <w:pStyle w:val="ListParagraph"/>
+        <w:numPr>
+          <w:ilvl w:val="0"/>
+          <w:numId w:val="4"/>
+        </w:numPr>
+        <w:spacing w:line="360" w:lineRule="auto"/>
+        <w:jc w:val="both"/>
+        <w:rPr>
+          <w:rFonts w:ascii="Arial" w:hAnsi="Arial" w:cs="Arial"/>
+        </w:rPr>
+      </w:pPr>
+      <w:r>
+        <w:rPr>
+          <w:rFonts w:ascii="Arial" w:hAnsi="Arial" w:cs="Arial"/>
+        </w:rPr>
+        <w:t>Standardni paketni preglednik s tri okna</w:t>
+      </w:r>
+    </w:p>
+    <w:p>
+      <w:pPr>
+        <w:pStyle w:val="ListParagraph"/>
+        <w:numPr>
+          <w:ilvl w:val="0"/>
+          <w:numId w:val="4"/>
+        </w:numPr>
+        <w:spacing w:line="360" w:lineRule="auto"/>
+        <w:jc w:val="both"/>
+        <w:rPr>
+          <w:rFonts w:ascii="Arial" w:hAnsi="Arial" w:cs="Arial"/>
+        </w:rPr>
+      </w:pPr>
+      <w:r>
+        <w:rPr>
+          <w:rFonts w:ascii="Arial" w:hAnsi="Arial" w:cs="Arial"/>
+        </w:rPr>
+        <w:t>Multi-platforma: radi na Windows, Linux, MacOS, Solaris, FreeBSD, NetBSD, i mnogi drugi</w:t>
+      </w:r>
+    </w:p>
+    <w:p>
+      <w:pPr>
+        <w:pStyle w:val="ListParagraph"/>
+        <w:numPr>
+          <w:ilvl w:val="0"/>
+          <w:numId w:val="4"/>
+        </w:numPr>
+        <w:spacing w:line="360" w:lineRule="auto"/>
+        <w:jc w:val="both"/>
+        <w:rPr>
+          <w:rFonts w:ascii="Arial" w:hAnsi="Arial" w:cs="Arial"/>
+        </w:rPr>
+      </w:pPr>
+      <w:r>
+        <w:rPr>
+          <w:rFonts w:ascii="Arial" w:hAnsi="Arial" w:cs="Arial"/>
+        </w:rPr>
+        <w:t>Prikupljene mrežne podatke može se pregledavati putem GUI-ja ili pomoću TShark uslužnog programa TTY-mode</w:t>
+      </w:r>
+    </w:p>
+    <w:p>
+      <w:pPr>
+        <w:pStyle w:val="ListParagraph"/>
+        <w:numPr>
+          <w:ilvl w:val="0"/>
+          <w:numId w:val="4"/>
+        </w:numPr>
+        <w:spacing w:line="360" w:lineRule="auto"/>
+        <w:jc w:val="both"/>
+        <w:rPr>
+          <w:rFonts w:ascii="Arial" w:hAnsi="Arial" w:cs="Arial"/>
+        </w:rPr>
+      </w:pPr>
+      <w:r>
+        <w:rPr>
+          <w:rFonts w:ascii="Arial" w:hAnsi="Arial" w:cs="Arial"/>
+        </w:rPr>
+        <w:t>Najmoćniji filtri za prikaz u industriji</w:t>
+      </w:r>
+    </w:p>
+    <w:p>
+      <w:pPr>
+        <w:pStyle w:val="ListParagraph"/>
+        <w:numPr>
+          <w:ilvl w:val="0"/>
+          <w:numId w:val="4"/>
+        </w:numPr>
+        <w:spacing w:line="360" w:lineRule="auto"/>
+        <w:jc w:val="both"/>
+        <w:rPr>
+          <w:rFonts w:ascii="Arial" w:hAnsi="Arial" w:cs="Arial"/>
+        </w:rPr>
+      </w:pPr>
+      <w:r>
+        <w:rPr>
+          <w:rFonts w:ascii="Arial" w:hAnsi="Arial" w:cs="Arial"/>
+        </w:rPr>
+        <w:t>Bogata VoIP analiza</w:t>
+      </w:r>
+    </w:p>
+    <w:p>
+      <w:pPr>
+        <w:pStyle w:val="ListParagraph"/>
+        <w:numPr>
+          <w:ilvl w:val="0"/>
+          <w:numId w:val="4"/>
+        </w:numPr>
+        <w:spacing w:line="360" w:lineRule="auto"/>
+        <w:jc w:val="both"/>
+        <w:rPr>
+          <w:rFonts w:ascii="Arial" w:hAnsi="Arial" w:cs="Arial"/>
+        </w:rPr>
+      </w:pPr>
+      <w:r>
+        <w:rPr>
+          <w:rFonts w:ascii="Arial" w:hAnsi="Arial" w:cs="Arial"/>
+        </w:rPr>
+        <w:t>Čitanje/pisanje mnogih različitih formata datoteka za snimanje: tcpdump (libpcap), Pcap NG, Catapult DCT2000, Cisco Secure IDS iplog, Microsoft Network Monitor, Network General Sniffer® (komprimirani i nekomprimirani), Sniffer® Pro i NetXray®, Network Instruments Observer , NetScreen snoop, Novell LANalyzer, RADCOM WAN / LAN analizator, Shomiti / Finisar Surveyor, Tektronix K12xx, vizualne mreže Visual UpTime, WildPackets EtherPeek / TokenPeek / AiroPeek i mnogi drugi</w:t>
+      </w:r>
+    </w:p>
+    <w:p>
+      <w:pPr>
+        <w:pStyle w:val="ListParagraph"/>
+        <w:numPr>
+          <w:ilvl w:val="0"/>
+          <w:numId w:val="4"/>
+        </w:numPr>
+        <w:spacing w:line="360" w:lineRule="auto"/>
+        <w:jc w:val="both"/>
+        <w:rPr>
+          <w:rFonts w:ascii="Arial" w:hAnsi="Arial" w:cs="Arial"/>
+        </w:rPr>
+      </w:pPr>
+      <w:r>
+        <w:rPr>
+          <w:rFonts w:ascii="Arial" w:hAnsi="Arial" w:cs="Arial"/>
+        </w:rPr>
+        <w:t>Snimanje datoteka sa stisnutim gzipom može se dekomprimirati u letu</w:t>
+      </w:r>
+    </w:p>
+    <w:p>
+      <w:pPr>
+        <w:pStyle w:val="ListParagraph"/>
+        <w:numPr>
+          <w:ilvl w:val="0"/>
+          <w:numId w:val="4"/>
+        </w:numPr>
+        <w:spacing w:line="360" w:lineRule="auto"/>
+        <w:jc w:val="both"/>
+        <w:rPr>
+          <w:rFonts w:ascii="Arial" w:hAnsi="Arial" w:cs="Arial"/>
+        </w:rPr>
+      </w:pPr>
+      <w:r>
+        <w:rPr>
+          <w:rFonts w:ascii="Arial" w:hAnsi="Arial" w:cs="Arial"/>
+        </w:rPr>
+        <w:t>Podaci uživo mogu se pročitati iz Ethernet, IEEE 802.11, PPP / HDLC, ATM, Bluetooth, USB, Token Ring, Frame Relay, FDDI i drugi (ovisno o vašoj platformi)</w:t>
+      </w:r>
+    </w:p>
+    <w:p>
+      <w:pPr>
+        <w:pStyle w:val="ListParagraph"/>
+        <w:numPr>
+          <w:ilvl w:val="0"/>
+          <w:numId w:val="4"/>
+        </w:numPr>
+        <w:spacing w:line="360" w:lineRule="auto"/>
+        <w:jc w:val="both"/>
+        <w:rPr>
+          <w:rFonts w:ascii="Arial" w:hAnsi="Arial" w:cs="Arial"/>
+        </w:rPr>
+      </w:pPr>
+      <w:r>
+        <w:rPr>
+          <w:rFonts w:ascii="Arial" w:hAnsi="Arial" w:cs="Arial"/>
+        </w:rPr>
+        <w:t>Potpora za dešifriranje za mnoge protokole, uključujući IPsec, ISAKMP, Kerberos, SNMPv3, SSL / TLS, WEP i WPA / WPA2</w:t>
+      </w:r>
+    </w:p>
+    <w:p>
+      <w:pPr>
+        <w:pStyle w:val="ListParagraph"/>
+        <w:numPr>
+          <w:ilvl w:val="0"/>
+          <w:numId w:val="4"/>
+        </w:numPr>
+        <w:spacing w:line="360" w:lineRule="auto"/>
+        <w:jc w:val="both"/>
+        <w:rPr>
+          <w:rFonts w:ascii="Arial" w:hAnsi="Arial" w:cs="Arial"/>
+        </w:rPr>
+      </w:pPr>
+      <w:r>
+        <w:rPr>
+          <w:rFonts w:ascii="Arial" w:hAnsi="Arial" w:cs="Arial"/>
+        </w:rPr>
+        <w:t>Pravila bojanja mogu se primijeniti na paketni popis za brzu, intuitivnu analizu</w:t>
+      </w:r>
+    </w:p>
+    <w:p>
+      <w:pPr>
+        <w:pStyle w:val="ListParagraph"/>
+        <w:numPr>
+          <w:ilvl w:val="0"/>
+          <w:numId w:val="4"/>
+        </w:numPr>
+        <w:spacing w:line="360" w:lineRule="auto"/>
+        <w:jc w:val="both"/>
+        <w:rPr>
+          <w:rFonts w:ascii="Arial" w:hAnsi="Arial" w:cs="Arial"/>
+        </w:rPr>
+      </w:pPr>
+      <w:r>
+        <w:rPr>
+          <w:rFonts w:ascii="Arial" w:hAnsi="Arial" w:cs="Arial"/>
+        </w:rPr>
+        <w:t>Izlaz se može izvesti u XML, PostScript®, CSV ili običan tekst</w:t>
+      </w:r>
+    </w:p>
+    <w:p>
+      <w:pPr>
+        <w:keepNext/>
+        <w:spacing w:line="360" w:lineRule="auto"/>
+        <w:ind w:left="360"/>
+        <w:jc w:val="center"/>
+      </w:pPr>
+      <w:r>
+        <w:rPr>
+          <w:rFonts w:ascii="Arial" w:hAnsi="Arial" w:cs="Arial"/>
+          <w:noProof/>
+          <w:lang w:val="en-US"/>
+        </w:rPr>
+        <w:lastRenderedPageBreak/>
+        <w:drawing>
+          <wp:inline distT="0" distB="0" distL="0" distR="0">
+            <wp:extent cx="5715000" cy="3486150"/>
+            <wp:effectExtent l="0" t="0" r="0" b="0"/>
+            <wp:docPr id="8" name="Picture 8"/>
+            <wp:cNvGraphicFramePr>
+              <a:graphicFrameLocks xmlns:a="http://schemas.openxmlformats.org/drawingml/2006/main" noChangeAspect="1"/>
+            </wp:cNvGraphicFramePr>
+            <a:graphic xmlns:a="http://schemas.openxmlformats.org/drawingml/2006/main">
+              <a:graphicData uri="http://schemas.openxmlformats.org/drawingml/2006/picture">
+                <pic:pic xmlns:pic="http://schemas.openxmlformats.org/drawingml/2006/picture">
+                  <pic:nvPicPr>
+                    <pic:cNvPr id="0" name="Picture 8"/>
+                    <pic:cNvPicPr>
+                      <a:picLocks noChangeAspect="1" noChangeArrowheads="1"/>
+                    </pic:cNvPicPr>
+                  </pic:nvPicPr>
+                  <pic:blipFill>
+                    <a:blip r:embed="rId15">
+                      <a:extLst>
+                        <a:ext uri="{28A0092B-C50C-407E-A947-70E740481C1C}">
+                          <a14:useLocalDpi xmlns:a14="http://schemas.microsoft.com/office/drawing/2010/main" val="0"/>
+                        </a:ext>
+                      </a:extLst>
+                    </a:blip>
+                    <a:srcRect/>
+                    <a:stretch>
+                      <a:fillRect/>
+                    </a:stretch>
+                  </pic:blipFill>
+                  <pic:spPr bwMode="auto">
+                    <a:xfrm>
+                      <a:off x="0" y="0"/>
+                      <a:ext cx="5715000" cy="3486150"/>
+                    </a:xfrm>
+                    <a:prstGeom prst="rect">
+                      <a:avLst/>
+                    </a:prstGeom>
+                    <a:noFill/>
+                    <a:ln>
+                      <a:noFill/>
+                    </a:ln>
+                  </pic:spPr>
+                </pic:pic>
+              </a:graphicData>
+            </a:graphic>
+          </wp:inline>
+        </w:drawing>
+      </w:r>
+    </w:p>
+    <w:p>
+      <w:pPr>
+        <w:pStyle w:val="Caption"/>
+        <w:spacing w:before="220" w:after="220"/>
+        <w:jc w:val="center"/>
+        <w:rPr>
+          <w:rFonts w:ascii="Arial" w:hAnsi="Arial" w:cs="Arial"/>
+          <w:b w:val="0"/>
+          <w:color w:val="000000" w:themeColor="text1"/>
+          <w:sz w:val="22"/>
+          <w:szCs w:val="22"/>
+        </w:rPr>
+      </w:pPr>
+      <w:r>
+        <w:rPr>
+          <w:rFonts w:ascii="Arial" w:hAnsi="Arial" w:cs="Arial"/>
+          <w:b w:val="0"/>
+          <w:color w:val="000000" w:themeColor="text1"/>
+          <w:sz w:val="22"/>
+          <w:szCs w:val="22"/>
+        </w:rPr>
+        <w:t>Slika 6.1: FIltriranje IP adresa u Wireshark-u</w:t>
+      </w:r>
+    </w:p>
+    <w:p>
+      <w:pPr>
+        <w:spacing w:after="200" w:line="276" w:lineRule="auto"/>
+      </w:pPr>
+      <w:r>
+        <w:br w:type="page"/>
+      </w:r>
+    </w:p>
+    <w:p>
+      <w:pPr>
+        <w:pStyle w:val="Heading1"/>
+        <w:spacing w:before="800" w:after="760"/>
+        <w:ind w:left="432" w:hanging="432"/>
+        <w:jc w:val="both"/>
+        <w:rPr>
+          <w:rFonts w:ascii="Arial" w:hAnsi="Arial" w:cs="Arial"/>
+          <w:color w:val="000000" w:themeColor="text1"/>
+          <w:sz w:val="36"/>
+          <w:szCs w:val="36"/>
+        </w:rPr>
+      </w:pPr>
+      <w:bookmarkStart w:id="16" w:name="_Toc532213353"/>
+      <w:r>
+        <w:rPr>
+          <w:rFonts w:ascii="Arial" w:hAnsi="Arial" w:cs="Arial"/>
+          <w:color w:val="000000" w:themeColor="text1"/>
+          <w:sz w:val="36"/>
+          <w:szCs w:val="36"/>
+        </w:rPr>
+        <w:lastRenderedPageBreak/>
+        <w:t>7</w:t>
+      </w:r>
+      <w:r>
+        <w:rPr>
+          <w:rFonts w:ascii="Arial" w:hAnsi="Arial" w:cs="Arial"/>
+          <w:color w:val="000000" w:themeColor="text1"/>
+          <w:sz w:val="36"/>
+          <w:szCs w:val="36"/>
+        </w:rPr>
+        <w:tab/>
         <w:t>ZAKLJUČAK</w:t>
       </w:r>
+      <w:bookmarkEnd w:id="16"/>
+    </w:p>
+    <w:p>
+      <w:pPr>
+        <w:spacing w:line="360" w:lineRule="auto"/>
+        <w:jc w:val="both"/>
+        <w:rPr>
+          <w:rFonts w:ascii="Arial" w:hAnsi="Arial" w:cs="Arial"/>
+        </w:rPr>
+      </w:pPr>
+      <w:r>
+        <w:rPr>
+          <w:rFonts w:ascii="Arial" w:hAnsi="Arial" w:cs="Arial"/>
+        </w:rPr>
+        <w:t>Na temelju informacija prikupljenih u radu vidimo da analizator protokola ima bitnu ulogu u mrežnom sustavu. Svako ozbiljno poduzeće, pogotovo ona koja se bave čuvanjem izradom aplikacija koje koriste velik broj korisnika ili općenito čuvanjem podataka raznih korisnika trebaju implementirati u svoj poslovni sustav korištenje analizatora protokola zbog sigurnosti. Postoje više vrsta analizatora protokola stoga svako poduzeće može naći sebi odgovarajući za svoje potrebe. Zbog česte nemoralne potrebe ljudi za njušenjem i krađom tuđih podataka potrebno je imati stručno obučene inžinjere koji su ovladali upotrebom analizatora protokola kako bi zaštitili podatke od budućih pokušaja napada na podatke u čemu će im pomoći softveri sa prilagođenim sučeljem koji upravljaju hardverskim dijelom analizatora protokola.</w:t>
+      </w:r>
     </w:p>
     <w:sectPr>
+      <w:footerReference w:type="default" r:id="rId16"/>
       <w:pgSz w:w="12240" w:h="15840"/>
       <w:pgMar w:top="1418" w:right="1418" w:bottom="1418" w:left="1701" w:header="720" w:footer="720" w:gutter="0"/>
+      <w:pgNumType w:start="1"/>
       <w:cols w:space="720"/>
       <w:docGrid w:linePitch="360"/>
     </w:sectPr>
@@ -3195,9 +5075,112 @@
 </w:document>
 </file>
 
+<file path=word/endnotes.xml><?xml version="1.0" encoding="utf-8"?>
+<w:endnotes xmlns:wpc="http://schemas.microsoft.com/office/word/2010/wordprocessingCanvas" xmlns:mc="http://schemas.openxmlformats.org/markup-compatibility/2006" xmlns:o="urn:schemas-microsoft-com:office:office" xmlns:r="http://schemas.openxmlformats.org/officeDocument/2006/relationships" xmlns:m="http://schemas.openxmlformats.org/officeDocument/2006/math" xmlns:v="urn:schemas-microsoft-com:vml" xmlns:wp14="http://schemas.microsoft.com/office/word/2010/wordprocessingDrawing" xmlns:wp="http://schemas.openxmlformats.org/drawingml/2006/wordprocessingDrawing" xmlns:w10="urn:schemas-microsoft-com:office:word" xmlns:w="http://schemas.openxmlformats.org/wordprocessingml/2006/main" xmlns:w14="http://schemas.microsoft.com/office/word/2010/wordml" xmlns:w15="http://schemas.microsoft.com/office/word/2012/wordml" xmlns:wpg="http://schemas.microsoft.com/office/word/2010/wordprocessingGroup" xmlns:wpi="http://schemas.microsoft.com/office/word/2010/wordprocessingInk" xmlns:wne="http://schemas.microsoft.com/office/word/2006/wordml" xmlns:wps="http://schemas.microsoft.com/office/word/2010/wordprocessingShape" mc:Ignorable="w14 w15 wp14">
+  <w:endnote w:type="separator" w:id="-1">
+    <w:p>
+      <w:pPr>
+        <w:spacing w:after="0" w:line="240" w:lineRule="auto"/>
+      </w:pPr>
+      <w:r>
+        <w:separator/>
+      </w:r>
+    </w:p>
+  </w:endnote>
+  <w:endnote w:type="continuationSeparator" w:id="0">
+    <w:p>
+      <w:pPr>
+        <w:spacing w:after="0" w:line="240" w:lineRule="auto"/>
+      </w:pPr>
+      <w:r>
+        <w:continuationSeparator/>
+      </w:r>
+    </w:p>
+  </w:endnote>
+</w:endnotes>
+</file>
+
+<file path=word/footer1.xml><?xml version="1.0" encoding="utf-8"?>
+<w:ftr xmlns:wpc="http://schemas.microsoft.com/office/word/2010/wordprocessingCanvas" xmlns:mc="http://schemas.openxmlformats.org/markup-compatibility/2006" xmlns:o="urn:schemas-microsoft-com:office:office" xmlns:r="http://schemas.openxmlformats.org/officeDocument/2006/relationships" xmlns:m="http://schemas.openxmlformats.org/officeDocument/2006/math" xmlns:v="urn:schemas-microsoft-com:vml" xmlns:wp14="http://schemas.microsoft.com/office/word/2010/wordprocessingDrawing" xmlns:wp="http://schemas.openxmlformats.org/drawingml/2006/wordprocessingDrawing" xmlns:w10="urn:schemas-microsoft-com:office:word" xmlns:w="http://schemas.openxmlformats.org/wordprocessingml/2006/main" xmlns:w14="http://schemas.microsoft.com/office/word/2010/wordml" xmlns:w15="http://schemas.microsoft.com/office/word/2012/wordml" xmlns:wpg="http://schemas.microsoft.com/office/word/2010/wordprocessingGroup" xmlns:wpi="http://schemas.microsoft.com/office/word/2010/wordprocessingInk" xmlns:wne="http://schemas.microsoft.com/office/word/2006/wordml" xmlns:wps="http://schemas.microsoft.com/office/word/2010/wordprocessingShape" mc:Ignorable="w14 w15 wp14">
+  <w:sdt>
+    <w:sdtPr>
+      <w:id w:val="1364331131"/>
+      <w:docPartObj>
+        <w:docPartGallery w:val="Page Numbers (Bottom of Page)"/>
+        <w:docPartUnique/>
+      </w:docPartObj>
+    </w:sdtPr>
+    <w:sdtEndPr>
+      <w:rPr>
+        <w:noProof/>
+      </w:rPr>
+    </w:sdtEndPr>
+    <w:sdtContent>
+      <w:p>
+        <w:pPr>
+          <w:pStyle w:val="Footer"/>
+          <w:jc w:val="right"/>
+        </w:pPr>
+        <w:r>
+          <w:fldChar w:fldCharType="begin"/>
+        </w:r>
+        <w:r>
+          <w:instrText xml:space="preserve"> PAGE   \* MERGEFORMAT </w:instrText>
+        </w:r>
+        <w:r>
+          <w:fldChar w:fldCharType="separate"/>
+        </w:r>
+        <w:r>
+          <w:rPr>
+            <w:noProof/>
+          </w:rPr>
+          <w:t>13</w:t>
+        </w:r>
+        <w:r>
+          <w:rPr>
+            <w:noProof/>
+          </w:rPr>
+          <w:fldChar w:fldCharType="end"/>
+        </w:r>
+      </w:p>
+    </w:sdtContent>
+  </w:sdt>
+  <w:p>
+    <w:pPr>
+      <w:pStyle w:val="Footer"/>
+    </w:pPr>
+  </w:p>
+</w:ftr>
+</file>
+
+<file path=word/footnotes.xml><?xml version="1.0" encoding="utf-8"?>
+<w:footnotes xmlns:wpc="http://schemas.microsoft.com/office/word/2010/wordprocessingCanvas" xmlns:mc="http://schemas.openxmlformats.org/markup-compatibility/2006" xmlns:o="urn:schemas-microsoft-com:office:office" xmlns:r="http://schemas.openxmlformats.org/officeDocument/2006/relationships" xmlns:m="http://schemas.openxmlformats.org/officeDocument/2006/math" xmlns:v="urn:schemas-microsoft-com:vml" xmlns:wp14="http://schemas.microsoft.com/office/word/2010/wordprocessingDrawing" xmlns:wp="http://schemas.openxmlformats.org/drawingml/2006/wordprocessingDrawing" xmlns:w10="urn:schemas-microsoft-com:office:word" xmlns:w="http://schemas.openxmlformats.org/wordprocessingml/2006/main" xmlns:w14="http://schemas.microsoft.com/office/word/2010/wordml" xmlns:w15="http://schemas.microsoft.com/office/word/2012/wordml" xmlns:wpg="http://schemas.microsoft.com/office/word/2010/wordprocessingGroup" xmlns:wpi="http://schemas.microsoft.com/office/word/2010/wordprocessingInk" xmlns:wne="http://schemas.microsoft.com/office/word/2006/wordml" xmlns:wps="http://schemas.microsoft.com/office/word/2010/wordprocessingShape" mc:Ignorable="w14 w15 wp14">
+  <w:footnote w:type="separator" w:id="-1">
+    <w:p>
+      <w:pPr>
+        <w:spacing w:after="0" w:line="240" w:lineRule="auto"/>
+      </w:pPr>
+      <w:r>
+        <w:separator/>
+      </w:r>
+    </w:p>
+  </w:footnote>
+  <w:footnote w:type="continuationSeparator" w:id="0">
+    <w:p>
+      <w:pPr>
+        <w:spacing w:after="0" w:line="240" w:lineRule="auto"/>
+      </w:pPr>
+      <w:r>
+        <w:continuationSeparator/>
+      </w:r>
+    </w:p>
+  </w:footnote>
+</w:footnotes>
+</file>
+
 <file path=word/numbering.xml><?xml version="1.0" encoding="utf-8"?>
-<w:numbering xmlns:wpc="http://schemas.microsoft.com/office/word/2010/wordprocessingCanvas" xmlns:mc="http://schemas.openxmlformats.org/markup-compatibility/2006" xmlns:o="urn:schemas-microsoft-com:office:office" xmlns:r="http://schemas.openxmlformats.org/officeDocument/2006/relationships" xmlns:m="http://schemas.openxmlformats.org/officeDocument/2006/math" xmlns:v="urn:schemas-microsoft-com:vml" xmlns:wp14="http://schemas.microsoft.com/office/word/2010/wordprocessingDrawing" xmlns:wp="http://schemas.openxmlformats.org/drawingml/2006/wordprocessingDrawing" xmlns:w10="urn:schemas-microsoft-com:office:word" xmlns:w="http://schemas.openxmlformats.org/wordprocessingml/2006/main" xmlns:w14="http://schemas.microsoft.com/office/word/2010/wordml" xmlns:wpg="http://schemas.microsoft.com/office/word/2010/wordprocessingGroup" xmlns:wpi="http://schemas.microsoft.com/office/word/2010/wordprocessingInk" xmlns:wne="http://schemas.microsoft.com/office/word/2006/wordml" xmlns:wps="http://schemas.microsoft.com/office/word/2010/wordprocessingShape" mc:Ignorable="w14 wp14">
-  <w:abstractNum w:abstractNumId="0">
+<w:numbering xmlns:wpc="http://schemas.microsoft.com/office/word/2010/wordprocessingCanvas" xmlns:mc="http://schemas.openxmlformats.org/markup-compatibility/2006" xmlns:o="urn:schemas-microsoft-com:office:office" xmlns:r="http://schemas.openxmlformats.org/officeDocument/2006/relationships" xmlns:m="http://schemas.openxmlformats.org/officeDocument/2006/math" xmlns:v="urn:schemas-microsoft-com:vml" xmlns:wp14="http://schemas.microsoft.com/office/word/2010/wordprocessingDrawing" xmlns:wp="http://schemas.openxmlformats.org/drawingml/2006/wordprocessingDrawing" xmlns:w10="urn:schemas-microsoft-com:office:word" xmlns:w="http://schemas.openxmlformats.org/wordprocessingml/2006/main" xmlns:w14="http://schemas.microsoft.com/office/word/2010/wordml" xmlns:w15="http://schemas.microsoft.com/office/word/2012/wordml" xmlns:wpg="http://schemas.microsoft.com/office/word/2010/wordprocessingGroup" xmlns:wpi="http://schemas.microsoft.com/office/word/2010/wordprocessingInk" xmlns:wne="http://schemas.microsoft.com/office/word/2006/wordml" xmlns:wps="http://schemas.microsoft.com/office/word/2010/wordprocessingShape" mc:Ignorable="w14 w15 wp14">
+  <w:abstractNum w:abstractNumId="0" w15:restartNumberingAfterBreak="0">
     <w:nsid w:val="164925CC"/>
     <w:multiLevelType w:val="hybridMultilevel"/>
     <w:tmpl w:val="8A02FA5A"/>
@@ -3286,7 +5269,120 @@
       </w:pPr>
     </w:lvl>
   </w:abstractNum>
-  <w:abstractNum w:abstractNumId="1">
+  <w:abstractNum w:abstractNumId="1" w15:restartNumberingAfterBreak="0">
+    <w:nsid w:val="21EC16D8"/>
+    <w:multiLevelType w:val="hybridMultilevel"/>
+    <w:tmpl w:val="099AA570"/>
+    <w:lvl w:ilvl="0" w:tplc="04090001">
+      <w:start w:val="1"/>
+      <w:numFmt w:val="bullet"/>
+      <w:lvlText w:val=""/>
+      <w:lvlJc w:val="left"/>
+      <w:pPr>
+        <w:ind w:left="720" w:hanging="360"/>
+      </w:pPr>
+      <w:rPr>
+        <w:rFonts w:ascii="Symbol" w:hAnsi="Symbol" w:hint="default"/>
+      </w:rPr>
+    </w:lvl>
+    <w:lvl w:ilvl="1" w:tplc="04090003">
+      <w:start w:val="1"/>
+      <w:numFmt w:val="bullet"/>
+      <w:lvlText w:val="o"/>
+      <w:lvlJc w:val="left"/>
+      <w:pPr>
+        <w:ind w:left="1440" w:hanging="360"/>
+      </w:pPr>
+      <w:rPr>
+        <w:rFonts w:ascii="Courier New" w:hAnsi="Courier New" w:cs="Courier New" w:hint="default"/>
+      </w:rPr>
+    </w:lvl>
+    <w:lvl w:ilvl="2" w:tplc="04090005">
+      <w:start w:val="1"/>
+      <w:numFmt w:val="bullet"/>
+      <w:lvlText w:val=""/>
+      <w:lvlJc w:val="left"/>
+      <w:pPr>
+        <w:ind w:left="2160" w:hanging="360"/>
+      </w:pPr>
+      <w:rPr>
+        <w:rFonts w:ascii="Wingdings" w:hAnsi="Wingdings" w:hint="default"/>
+      </w:rPr>
+    </w:lvl>
+    <w:lvl w:ilvl="3" w:tplc="04090001">
+      <w:start w:val="1"/>
+      <w:numFmt w:val="bullet"/>
+      <w:lvlText w:val=""/>
+      <w:lvlJc w:val="left"/>
+      <w:pPr>
+        <w:ind w:left="2880" w:hanging="360"/>
+      </w:pPr>
+      <w:rPr>
+        <w:rFonts w:ascii="Symbol" w:hAnsi="Symbol" w:hint="default"/>
+      </w:rPr>
+    </w:lvl>
+    <w:lvl w:ilvl="4" w:tplc="04090003">
+      <w:start w:val="1"/>
+      <w:numFmt w:val="bullet"/>
+      <w:lvlText w:val="o"/>
+      <w:lvlJc w:val="left"/>
+      <w:pPr>
+        <w:ind w:left="3600" w:hanging="360"/>
+      </w:pPr>
+      <w:rPr>
+        <w:rFonts w:ascii="Courier New" w:hAnsi="Courier New" w:cs="Courier New" w:hint="default"/>
+      </w:rPr>
+    </w:lvl>
+    <w:lvl w:ilvl="5" w:tplc="04090005">
+      <w:start w:val="1"/>
+      <w:numFmt w:val="bullet"/>
+      <w:lvlText w:val=""/>
+      <w:lvlJc w:val="left"/>
+      <w:pPr>
+        <w:ind w:left="4320" w:hanging="360"/>
+      </w:pPr>
+      <w:rPr>
+        <w:rFonts w:ascii="Wingdings" w:hAnsi="Wingdings" w:hint="default"/>
+      </w:rPr>
+    </w:lvl>
+    <w:lvl w:ilvl="6" w:tplc="04090001">
+      <w:start w:val="1"/>
+      <w:numFmt w:val="bullet"/>
+      <w:lvlText w:val=""/>
+      <w:lvlJc w:val="left"/>
+      <w:pPr>
+        <w:ind w:left="5040" w:hanging="360"/>
+      </w:pPr>
+      <w:rPr>
+        <w:rFonts w:ascii="Symbol" w:hAnsi="Symbol" w:hint="default"/>
+      </w:rPr>
+    </w:lvl>
+    <w:lvl w:ilvl="7" w:tplc="04090003">
+      <w:start w:val="1"/>
+      <w:numFmt w:val="bullet"/>
+      <w:lvlText w:val="o"/>
+      <w:lvlJc w:val="left"/>
+      <w:pPr>
+        <w:ind w:left="5760" w:hanging="360"/>
+      </w:pPr>
+      <w:rPr>
+        <w:rFonts w:ascii="Courier New" w:hAnsi="Courier New" w:cs="Courier New" w:hint="default"/>
+      </w:rPr>
+    </w:lvl>
+    <w:lvl w:ilvl="8" w:tplc="04090005">
+      <w:start w:val="1"/>
+      <w:numFmt w:val="bullet"/>
+      <w:lvlText w:val=""/>
+      <w:lvlJc w:val="left"/>
+      <w:pPr>
+        <w:ind w:left="6480" w:hanging="360"/>
+      </w:pPr>
+      <w:rPr>
+        <w:rFonts w:ascii="Wingdings" w:hAnsi="Wingdings" w:hint="default"/>
+      </w:rPr>
+    </w:lvl>
+  </w:abstractNum>
+  <w:abstractNum w:abstractNumId="2" w15:restartNumberingAfterBreak="0">
     <w:nsid w:val="248A02F7"/>
     <w:multiLevelType w:val="hybridMultilevel"/>
     <w:tmpl w:val="F2DC7D12"/>
@@ -3399,7 +5495,7 @@
       </w:rPr>
     </w:lvl>
   </w:abstractNum>
-  <w:abstractNum w:abstractNumId="2">
+  <w:abstractNum w:abstractNumId="3" w15:restartNumberingAfterBreak="0">
     <w:nsid w:val="6204049B"/>
     <w:multiLevelType w:val="hybridMultilevel"/>
     <w:tmpl w:val="D87A73BA"/>
@@ -3516,16 +5612,28 @@
     <w:abstractNumId w:val="0"/>
   </w:num>
   <w:num w:numId="2">
-    <w:abstractNumId w:val="1"/>
+    <w:abstractNumId w:val="2"/>
   </w:num>
   <w:num w:numId="3">
-    <w:abstractNumId w:val="2"/>
+    <w:abstractNumId w:val="3"/>
+  </w:num>
+  <w:num w:numId="4">
+    <w:abstractNumId w:val="1"/>
+    <w:lvlOverride w:ilvl="0"/>
+    <w:lvlOverride w:ilvl="1"/>
+    <w:lvlOverride w:ilvl="2"/>
+    <w:lvlOverride w:ilvl="3"/>
+    <w:lvlOverride w:ilvl="4"/>
+    <w:lvlOverride w:ilvl="5"/>
+    <w:lvlOverride w:ilvl="6"/>
+    <w:lvlOverride w:ilvl="7"/>
+    <w:lvlOverride w:ilvl="8"/>
   </w:num>
 </w:numbering>
 </file>
 
 <file path=word/styles.xml><?xml version="1.0" encoding="utf-8"?>
-<w:styles xmlns:mc="http://schemas.openxmlformats.org/markup-compatibility/2006" xmlns:r="http://schemas.openxmlformats.org/officeDocument/2006/relationships" xmlns:w="http://schemas.openxmlformats.org/wordprocessingml/2006/main" xmlns:w14="http://schemas.microsoft.com/office/word/2010/wordml" mc:Ignorable="w14">
+<w:styles xmlns:mc="http://schemas.openxmlformats.org/markup-compatibility/2006" xmlns:r="http://schemas.openxmlformats.org/officeDocument/2006/relationships" xmlns:w="http://schemas.openxmlformats.org/wordprocessingml/2006/main" xmlns:w14="http://schemas.microsoft.com/office/word/2010/wordml" xmlns:w15="http://schemas.microsoft.com/office/word/2012/wordml" mc:Ignorable="w14 w15">
   <w:docDefaults>
     <w:rPrDefault>
       <w:rPr>
@@ -3541,144 +5649,378 @@
       </w:pPr>
     </w:pPrDefault>
   </w:docDefaults>
-  <w:latentStyles w:defLockedState="0" w:defUIPriority="99" w:defSemiHidden="1" w:defUnhideWhenUsed="1" w:defQFormat="0" w:count="267">
-    <w:lsdException w:name="Normal" w:semiHidden="0" w:uiPriority="0" w:unhideWhenUsed="0" w:qFormat="1"/>
-    <w:lsdException w:name="heading 1" w:semiHidden="0" w:uiPriority="9" w:unhideWhenUsed="0" w:qFormat="1"/>
-    <w:lsdException w:name="heading 2" w:uiPriority="9" w:qFormat="1"/>
-    <w:lsdException w:name="heading 3" w:uiPriority="9" w:qFormat="1"/>
-    <w:lsdException w:name="heading 4" w:uiPriority="9" w:qFormat="1"/>
-    <w:lsdException w:name="heading 5" w:uiPriority="9" w:qFormat="1"/>
-    <w:lsdException w:name="heading 6" w:uiPriority="9" w:qFormat="1"/>
-    <w:lsdException w:name="heading 7" w:uiPriority="9" w:qFormat="1"/>
-    <w:lsdException w:name="heading 8" w:uiPriority="9" w:qFormat="1"/>
-    <w:lsdException w:name="heading 9" w:uiPriority="9" w:qFormat="1"/>
-    <w:lsdException w:name="toc 1" w:uiPriority="39"/>
-    <w:lsdException w:name="toc 2" w:uiPriority="39"/>
-    <w:lsdException w:name="toc 3" w:uiPriority="39"/>
-    <w:lsdException w:name="toc 4" w:uiPriority="39"/>
-    <w:lsdException w:name="toc 5" w:uiPriority="39"/>
-    <w:lsdException w:name="toc 6" w:uiPriority="39"/>
-    <w:lsdException w:name="toc 7" w:uiPriority="39"/>
-    <w:lsdException w:name="toc 8" w:uiPriority="39"/>
-    <w:lsdException w:name="toc 9" w:uiPriority="39"/>
-    <w:lsdException w:name="caption" w:uiPriority="35" w:qFormat="1"/>
-    <w:lsdException w:name="Title" w:semiHidden="0" w:uiPriority="10" w:unhideWhenUsed="0" w:qFormat="1"/>
-    <w:lsdException w:name="Default Paragraph Font" w:uiPriority="1"/>
-    <w:lsdException w:name="Subtitle" w:semiHidden="0" w:uiPriority="11" w:unhideWhenUsed="0" w:qFormat="1"/>
-    <w:lsdException w:name="Strong" w:semiHidden="0" w:uiPriority="22" w:unhideWhenUsed="0" w:qFormat="1"/>
-    <w:lsdException w:name="Emphasis" w:semiHidden="0" w:uiPriority="20" w:unhideWhenUsed="0" w:qFormat="1"/>
-    <w:lsdException w:name="Table Grid" w:semiHidden="0" w:uiPriority="59" w:unhideWhenUsed="0"/>
-    <w:lsdException w:name="Placeholder Text" w:unhideWhenUsed="0"/>
-    <w:lsdException w:name="No Spacing" w:semiHidden="0" w:uiPriority="1" w:unhideWhenUsed="0" w:qFormat="1"/>
-    <w:lsdException w:name="Light Shading" w:semiHidden="0" w:uiPriority="60" w:unhideWhenUsed="0"/>
-    <w:lsdException w:name="Light List" w:semiHidden="0" w:uiPriority="61" w:unhideWhenUsed="0"/>
-    <w:lsdException w:name="Light Grid" w:semiHidden="0" w:uiPriority="62" w:unhideWhenUsed="0"/>
-    <w:lsdException w:name="Medium Shading 1" w:semiHidden="0" w:uiPriority="63" w:unhideWhenUsed="0"/>
-    <w:lsdException w:name="Medium Shading 2" w:semiHidden="0" w:uiPriority="64" w:unhideWhenUsed="0"/>
-    <w:lsdException w:name="Medium List 1" w:semiHidden="0" w:uiPriority="65" w:unhideWhenUsed="0"/>
-    <w:lsdException w:name="Medium List 2" w:semiHidden="0" w:uiPriority="66" w:unhideWhenUsed="0"/>
-    <w:lsdException w:name="Medium Grid 1" w:semiHidden="0" w:uiPriority="67" w:unhideWhenUsed="0"/>
-    <w:lsdException w:name="Medium Grid 2" w:semiHidden="0" w:uiPriority="68" w:unhideWhenUsed="0"/>
-    <w:lsdException w:name="Medium Grid 3" w:semiHidden="0" w:uiPriority="69" w:unhideWhenUsed="0"/>
-    <w:lsdException w:name="Dark List" w:semiHidden="0" w:uiPriority="70" w:unhideWhenUsed="0"/>
-    <w:lsdException w:name="Colorful Shading" w:semiHidden="0" w:uiPriority="71" w:unhideWhenUsed="0"/>
-    <w:lsdException w:name="Colorful List" w:semiHidden="0" w:uiPriority="72" w:unhideWhenUsed="0"/>
-    <w:lsdException w:name="Colorful Grid" w:semiHidden="0" w:uiPriority="73" w:unhideWhenUsed="0"/>
-    <w:lsdException w:name="Light Shading Accent 1" w:semiHidden="0" w:uiPriority="60" w:unhideWhenUsed="0"/>
-    <w:lsdException w:name="Light List Accent 1" w:semiHidden="0" w:uiPriority="61" w:unhideWhenUsed="0"/>
-    <w:lsdException w:name="Light Grid Accent 1" w:semiHidden="0" w:uiPriority="62" w:unhideWhenUsed="0"/>
-    <w:lsdException w:name="Medium Shading 1 Accent 1" w:semiHidden="0" w:uiPriority="63" w:unhideWhenUsed="0"/>
-    <w:lsdException w:name="Medium Shading 2 Accent 1" w:semiHidden="0" w:uiPriority="64" w:unhideWhenUsed="0"/>
-    <w:lsdException w:name="Medium List 1 Accent 1" w:semiHidden="0" w:uiPriority="65" w:unhideWhenUsed="0"/>
-    <w:lsdException w:name="Revision" w:unhideWhenUsed="0"/>
-    <w:lsdException w:name="List Paragraph" w:semiHidden="0" w:uiPriority="34" w:unhideWhenUsed="0" w:qFormat="1"/>
-    <w:lsdException w:name="Quote" w:semiHidden="0" w:uiPriority="29" w:unhideWhenUsed="0" w:qFormat="1"/>
-    <w:lsdException w:name="Intense Quote" w:semiHidden="0" w:uiPriority="30" w:unhideWhenUsed="0" w:qFormat="1"/>
-    <w:lsdException w:name="Medium List 2 Accent 1" w:semiHidden="0" w:uiPriority="66" w:unhideWhenUsed="0"/>
-    <w:lsdException w:name="Medium Grid 1 Accent 1" w:semiHidden="0" w:uiPriority="67" w:unhideWhenUsed="0"/>
-    <w:lsdException w:name="Medium Grid 2 Accent 1" w:semiHidden="0" w:uiPriority="68" w:unhideWhenUsed="0"/>
-    <w:lsdException w:name="Medium Grid 3 Accent 1" w:semiHidden="0" w:uiPriority="69" w:unhideWhenUsed="0"/>
-    <w:lsdException w:name="Dark List Accent 1" w:semiHidden="0" w:uiPriority="70" w:unhideWhenUsed="0"/>
-    <w:lsdException w:name="Colorful Shading Accent 1" w:semiHidden="0" w:uiPriority="71" w:unhideWhenUsed="0"/>
-    <w:lsdException w:name="Colorful List Accent 1" w:semiHidden="0" w:uiPriority="72" w:unhideWhenUsed="0"/>
-    <w:lsdException w:name="Colorful Grid Accent 1" w:semiHidden="0" w:uiPriority="73" w:unhideWhenUsed="0"/>
-    <w:lsdException w:name="Light Shading Accent 2" w:semiHidden="0" w:uiPriority="60" w:unhideWhenUsed="0"/>
-    <w:lsdException w:name="Light List Accent 2" w:semiHidden="0" w:uiPriority="61" w:unhideWhenUsed="0"/>
-    <w:lsdException w:name="Light Grid Accent 2" w:semiHidden="0" w:uiPriority="62" w:unhideWhenUsed="0"/>
-    <w:lsdException w:name="Medium Shading 1 Accent 2" w:semiHidden="0" w:uiPriority="63" w:unhideWhenUsed="0"/>
-    <w:lsdException w:name="Medium Shading 2 Accent 2" w:semiHidden="0" w:uiPriority="64" w:unhideWhenUsed="0"/>
-    <w:lsdException w:name="Medium List 1 Accent 2" w:semiHidden="0" w:uiPriority="65" w:unhideWhenUsed="0"/>
-    <w:lsdException w:name="Medium List 2 Accent 2" w:semiHidden="0" w:uiPriority="66" w:unhideWhenUsed="0"/>
-    <w:lsdException w:name="Medium Grid 1 Accent 2" w:semiHidden="0" w:uiPriority="67" w:unhideWhenUsed="0"/>
-    <w:lsdException w:name="Medium Grid 2 Accent 2" w:semiHidden="0" w:uiPriority="68" w:unhideWhenUsed="0"/>
-    <w:lsdException w:name="Medium Grid 3 Accent 2" w:semiHidden="0" w:uiPriority="69" w:unhideWhenUsed="0"/>
-    <w:lsdException w:name="Dark List Accent 2" w:semiHidden="0" w:uiPriority="70" w:unhideWhenUsed="0"/>
-    <w:lsdException w:name="Colorful Shading Accent 2" w:semiHidden="0" w:uiPriority="71" w:unhideWhenUsed="0"/>
-    <w:lsdException w:name="Colorful List Accent 2" w:semiHidden="0" w:uiPriority="72" w:unhideWhenUsed="0"/>
-    <w:lsdException w:name="Colorful Grid Accent 2" w:semiHidden="0" w:uiPriority="73" w:unhideWhenUsed="0"/>
-    <w:lsdException w:name="Light Shading Accent 3" w:semiHidden="0" w:uiPriority="60" w:unhideWhenUsed="0"/>
-    <w:lsdException w:name="Light List Accent 3" w:semiHidden="0" w:uiPriority="61" w:unhideWhenUsed="0"/>
-    <w:lsdException w:name="Light Grid Accent 3" w:semiHidden="0" w:uiPriority="62" w:unhideWhenUsed="0"/>
-    <w:lsdException w:name="Medium Shading 1 Accent 3" w:semiHidden="0" w:uiPriority="63" w:unhideWhenUsed="0"/>
-    <w:lsdException w:name="Medium Shading 2 Accent 3" w:semiHidden="0" w:uiPriority="64" w:unhideWhenUsed="0"/>
-    <w:lsdException w:name="Medium List 1 Accent 3" w:semiHidden="0" w:uiPriority="65" w:unhideWhenUsed="0"/>
-    <w:lsdException w:name="Medium List 2 Accent 3" w:semiHidden="0" w:uiPriority="66" w:unhideWhenUsed="0"/>
-    <w:lsdException w:name="Medium Grid 1 Accent 3" w:semiHidden="0" w:uiPriority="67" w:unhideWhenUsed="0"/>
-    <w:lsdException w:name="Medium Grid 2 Accent 3" w:semiHidden="0" w:uiPriority="68" w:unhideWhenUsed="0"/>
-    <w:lsdException w:name="Medium Grid 3 Accent 3" w:semiHidden="0" w:uiPriority="69" w:unhideWhenUsed="0"/>
-    <w:lsdException w:name="Dark List Accent 3" w:semiHidden="0" w:uiPriority="70" w:unhideWhenUsed="0"/>
-    <w:lsdException w:name="Colorful Shading Accent 3" w:semiHidden="0" w:uiPriority="71" w:unhideWhenUsed="0"/>
-    <w:lsdException w:name="Colorful List Accent 3" w:semiHidden="0" w:uiPriority="72" w:unhideWhenUsed="0"/>
-    <w:lsdException w:name="Colorful Grid Accent 3" w:semiHidden="0" w:uiPriority="73" w:unhideWhenUsed="0"/>
-    <w:lsdException w:name="Light Shading Accent 4" w:semiHidden="0" w:uiPriority="60" w:unhideWhenUsed="0"/>
-    <w:lsdException w:name="Light List Accent 4" w:semiHidden="0" w:uiPriority="61" w:unhideWhenUsed="0"/>
-    <w:lsdException w:name="Light Grid Accent 4" w:semiHidden="0" w:uiPriority="62" w:unhideWhenUsed="0"/>
-    <w:lsdException w:name="Medium Shading 1 Accent 4" w:semiHidden="0" w:uiPriority="63" w:unhideWhenUsed="0"/>
-    <w:lsdException w:name="Medium Shading 2 Accent 4" w:semiHidden="0" w:uiPriority="64" w:unhideWhenUsed="0"/>
-    <w:lsdException w:name="Medium List 1 Accent 4" w:semiHidden="0" w:uiPriority="65" w:unhideWhenUsed="0"/>
-    <w:lsdException w:name="Medium List 2 Accent 4" w:semiHidden="0" w:uiPriority="66" w:unhideWhenUsed="0"/>
-    <w:lsdException w:name="Medium Grid 1 Accent 4" w:semiHidden="0" w:uiPriority="67" w:unhideWhenUsed="0"/>
-    <w:lsdException w:name="Medium Grid 2 Accent 4" w:semiHidden="0" w:uiPriority="68" w:unhideWhenUsed="0"/>
-    <w:lsdException w:name="Medium Grid 3 Accent 4" w:semiHidden="0" w:uiPriority="69" w:unhideWhenUsed="0"/>
-    <w:lsdException w:name="Dark List Accent 4" w:semiHidden="0" w:uiPriority="70" w:unhideWhenUsed="0"/>
-    <w:lsdException w:name="Colorful Shading Accent 4" w:semiHidden="0" w:uiPriority="71" w:unhideWhenUsed="0"/>
-    <w:lsdException w:name="Colorful List Accent 4" w:semiHidden="0" w:uiPriority="72" w:unhideWhenUsed="0"/>
-    <w:lsdException w:name="Colorful Grid Accent 4" w:semiHidden="0" w:uiPriority="73" w:unhideWhenUsed="0"/>
-    <w:lsdException w:name="Light Shading Accent 5" w:semiHidden="0" w:uiPriority="60" w:unhideWhenUsed="0"/>
-    <w:lsdException w:name="Light List Accent 5" w:semiHidden="0" w:uiPriority="61" w:unhideWhenUsed="0"/>
-    <w:lsdException w:name="Light Grid Accent 5" w:semiHidden="0" w:uiPriority="62" w:unhideWhenUsed="0"/>
-    <w:lsdException w:name="Medium Shading 1 Accent 5" w:semiHidden="0" w:uiPriority="63" w:unhideWhenUsed="0"/>
-    <w:lsdException w:name="Medium Shading 2 Accent 5" w:semiHidden="0" w:uiPriority="64" w:unhideWhenUsed="0"/>
-    <w:lsdException w:name="Medium List 1 Accent 5" w:semiHidden="0" w:uiPriority="65" w:unhideWhenUsed="0"/>
-    <w:lsdException w:name="Medium List 2 Accent 5" w:semiHidden="0" w:uiPriority="66" w:unhideWhenUsed="0"/>
-    <w:lsdException w:name="Medium Grid 1 Accent 5" w:semiHidden="0" w:uiPriority="67" w:unhideWhenUsed="0"/>
-    <w:lsdException w:name="Medium Grid 2 Accent 5" w:semiHidden="0" w:uiPriority="68" w:unhideWhenUsed="0"/>
-    <w:lsdException w:name="Medium Grid 3 Accent 5" w:semiHidden="0" w:uiPriority="69" w:unhideWhenUsed="0"/>
-    <w:lsdException w:name="Dark List Accent 5" w:semiHidden="0" w:uiPriority="70" w:unhideWhenUsed="0"/>
-    <w:lsdException w:name="Colorful Shading Accent 5" w:semiHidden="0" w:uiPriority="71" w:unhideWhenUsed="0"/>
-    <w:lsdException w:name="Colorful List Accent 5" w:semiHidden="0" w:uiPriority="72" w:unhideWhenUsed="0"/>
-    <w:lsdException w:name="Colorful Grid Accent 5" w:semiHidden="0" w:uiPriority="73" w:unhideWhenUsed="0"/>
-    <w:lsdException w:name="Light Shading Accent 6" w:semiHidden="0" w:uiPriority="60" w:unhideWhenUsed="0"/>
-    <w:lsdException w:name="Light List Accent 6" w:semiHidden="0" w:uiPriority="61" w:unhideWhenUsed="0"/>
-    <w:lsdException w:name="Light Grid Accent 6" w:semiHidden="0" w:uiPriority="62" w:unhideWhenUsed="0"/>
-    <w:lsdException w:name="Medium Shading 1 Accent 6" w:semiHidden="0" w:uiPriority="63" w:unhideWhenUsed="0"/>
-    <w:lsdException w:name="Medium Shading 2 Accent 6" w:semiHidden="0" w:uiPriority="64" w:unhideWhenUsed="0"/>
-    <w:lsdException w:name="Medium List 1 Accent 6" w:semiHidden="0" w:uiPriority="65" w:unhideWhenUsed="0"/>
-    <w:lsdException w:name="Medium List 2 Accent 6" w:semiHidden="0" w:uiPriority="66" w:unhideWhenUsed="0"/>
-    <w:lsdException w:name="Medium Grid 1 Accent 6" w:semiHidden="0" w:uiPriority="67" w:unhideWhenUsed="0"/>
-    <w:lsdException w:name="Medium Grid 2 Accent 6" w:semiHidden="0" w:uiPriority="68" w:unhideWhenUsed="0"/>
-    <w:lsdException w:name="Medium Grid 3 Accent 6" w:semiHidden="0" w:uiPriority="69" w:unhideWhenUsed="0"/>
-    <w:lsdException w:name="Dark List Accent 6" w:semiHidden="0" w:uiPriority="70" w:unhideWhenUsed="0"/>
-    <w:lsdException w:name="Colorful Shading Accent 6" w:semiHidden="0" w:uiPriority="71" w:unhideWhenUsed="0"/>
-    <w:lsdException w:name="Colorful List Accent 6" w:semiHidden="0" w:uiPriority="72" w:unhideWhenUsed="0"/>
-    <w:lsdException w:name="Colorful Grid Accent 6" w:semiHidden="0" w:uiPriority="73" w:unhideWhenUsed="0"/>
-    <w:lsdException w:name="Subtle Emphasis" w:semiHidden="0" w:uiPriority="19" w:unhideWhenUsed="0" w:qFormat="1"/>
-    <w:lsdException w:name="Intense Emphasis" w:semiHidden="0" w:uiPriority="21" w:unhideWhenUsed="0" w:qFormat="1"/>
-    <w:lsdException w:name="Subtle Reference" w:semiHidden="0" w:uiPriority="31" w:unhideWhenUsed="0" w:qFormat="1"/>
-    <w:lsdException w:name="Intense Reference" w:semiHidden="0" w:uiPriority="32" w:unhideWhenUsed="0" w:qFormat="1"/>
-    <w:lsdException w:name="Book Title" w:semiHidden="0" w:uiPriority="33" w:unhideWhenUsed="0" w:qFormat="1"/>
-    <w:lsdException w:name="Bibliography" w:uiPriority="37"/>
-    <w:lsdException w:name="TOC Heading" w:uiPriority="39" w:qFormat="1"/>
+  <w:latentStyles w:defLockedState="0" w:defUIPriority="99" w:defSemiHidden="0" w:defUnhideWhenUsed="0" w:defQFormat="0" w:count="371">
+    <w:lsdException w:name="Normal" w:uiPriority="0" w:qFormat="1"/>
+    <w:lsdException w:name="heading 1" w:uiPriority="9" w:qFormat="1"/>
+    <w:lsdException w:name="heading 2" w:semiHidden="1" w:uiPriority="9" w:unhideWhenUsed="1" w:qFormat="1"/>
+    <w:lsdException w:name="heading 3" w:semiHidden="1" w:uiPriority="9" w:unhideWhenUsed="1" w:qFormat="1"/>
+    <w:lsdException w:name="heading 4" w:semiHidden="1" w:uiPriority="9" w:unhideWhenUsed="1" w:qFormat="1"/>
+    <w:lsdException w:name="heading 5" w:semiHidden="1" w:uiPriority="9" w:unhideWhenUsed="1" w:qFormat="1"/>
+    <w:lsdException w:name="heading 6" w:semiHidden="1" w:uiPriority="9" w:unhideWhenUsed="1" w:qFormat="1"/>
+    <w:lsdException w:name="heading 7" w:semiHidden="1" w:uiPriority="9" w:unhideWhenUsed="1" w:qFormat="1"/>
+    <w:lsdException w:name="heading 8" w:semiHidden="1" w:uiPriority="9" w:unhideWhenUsed="1" w:qFormat="1"/>
+    <w:lsdException w:name="heading 9" w:semiHidden="1" w:uiPriority="9" w:unhideWhenUsed="1" w:qFormat="1"/>
+    <w:lsdException w:name="index 1" w:semiHidden="1" w:unhideWhenUsed="1"/>
+    <w:lsdException w:name="index 2" w:semiHidden="1" w:unhideWhenUsed="1"/>
+    <w:lsdException w:name="index 3" w:semiHidden="1" w:unhideWhenUsed="1"/>
+    <w:lsdException w:name="index 4" w:semiHidden="1" w:unhideWhenUsed="1"/>
+    <w:lsdException w:name="index 5" w:semiHidden="1" w:unhideWhenUsed="1"/>
+    <w:lsdException w:name="index 6" w:semiHidden="1" w:unhideWhenUsed="1"/>
+    <w:lsdException w:name="index 7" w:semiHidden="1" w:unhideWhenUsed="1"/>
+    <w:lsdException w:name="index 8" w:semiHidden="1" w:unhideWhenUsed="1"/>
+    <w:lsdException w:name="index 9" w:semiHidden="1" w:unhideWhenUsed="1"/>
+    <w:lsdException w:name="toc 1" w:semiHidden="1" w:uiPriority="39" w:unhideWhenUsed="1"/>
+    <w:lsdException w:name="toc 2" w:semiHidden="1" w:uiPriority="39" w:unhideWhenUsed="1"/>
+    <w:lsdException w:name="toc 3" w:semiHidden="1" w:uiPriority="39" w:unhideWhenUsed="1"/>
+    <w:lsdException w:name="toc 4" w:semiHidden="1" w:uiPriority="39" w:unhideWhenUsed="1"/>
+    <w:lsdException w:name="toc 5" w:semiHidden="1" w:uiPriority="39" w:unhideWhenUsed="1"/>
+    <w:lsdException w:name="toc 6" w:semiHidden="1" w:uiPriority="39" w:unhideWhenUsed="1"/>
+    <w:lsdException w:name="toc 7" w:semiHidden="1" w:uiPriority="39" w:unhideWhenUsed="1"/>
+    <w:lsdException w:name="toc 8" w:semiHidden="1" w:uiPriority="39" w:unhideWhenUsed="1"/>
+    <w:lsdException w:name="toc 9" w:semiHidden="1" w:uiPriority="39" w:unhideWhenUsed="1"/>
+    <w:lsdException w:name="Normal Indent" w:semiHidden="1" w:unhideWhenUsed="1"/>
+    <w:lsdException w:name="footnote text" w:semiHidden="1" w:unhideWhenUsed="1"/>
+    <w:lsdException w:name="annotation text" w:semiHidden="1" w:unhideWhenUsed="1"/>
+    <w:lsdException w:name="header" w:semiHidden="1" w:unhideWhenUsed="1"/>
+    <w:lsdException w:name="footer" w:semiHidden="1" w:unhideWhenUsed="1"/>
+    <w:lsdException w:name="index heading" w:semiHidden="1" w:unhideWhenUsed="1"/>
+    <w:lsdException w:name="caption" w:semiHidden="1" w:uiPriority="35" w:unhideWhenUsed="1" w:qFormat="1"/>
+    <w:lsdException w:name="table of figures" w:semiHidden="1" w:unhideWhenUsed="1"/>
+    <w:lsdException w:name="envelope address" w:semiHidden="1" w:unhideWhenUsed="1"/>
+    <w:lsdException w:name="envelope return" w:semiHidden="1" w:unhideWhenUsed="1"/>
+    <w:lsdException w:name="footnote reference" w:semiHidden="1" w:unhideWhenUsed="1"/>
+    <w:lsdException w:name="annotation reference" w:semiHidden="1" w:unhideWhenUsed="1"/>
+    <w:lsdException w:name="line number" w:semiHidden="1" w:unhideWhenUsed="1"/>
+    <w:lsdException w:name="page number" w:semiHidden="1" w:unhideWhenUsed="1"/>
+    <w:lsdException w:name="endnote reference" w:semiHidden="1" w:unhideWhenUsed="1"/>
+    <w:lsdException w:name="endnote text" w:semiHidden="1" w:unhideWhenUsed="1"/>
+    <w:lsdException w:name="table of authorities" w:semiHidden="1" w:unhideWhenUsed="1"/>
+    <w:lsdException w:name="macro" w:semiHidden="1" w:unhideWhenUsed="1"/>
+    <w:lsdException w:name="toa heading" w:semiHidden="1" w:unhideWhenUsed="1"/>
+    <w:lsdException w:name="List" w:semiHidden="1" w:unhideWhenUsed="1"/>
+    <w:lsdException w:name="List Bullet" w:semiHidden="1" w:unhideWhenUsed="1"/>
+    <w:lsdException w:name="List Number" w:semiHidden="1" w:unhideWhenUsed="1"/>
+    <w:lsdException w:name="List 2" w:semiHidden="1" w:unhideWhenUsed="1"/>
+    <w:lsdException w:name="List 3" w:semiHidden="1" w:unhideWhenUsed="1"/>
+    <w:lsdException w:name="List 4" w:semiHidden="1" w:unhideWhenUsed="1"/>
+    <w:lsdException w:name="List 5" w:semiHidden="1" w:unhideWhenUsed="1"/>
+    <w:lsdException w:name="List Bullet 2" w:semiHidden="1" w:unhideWhenUsed="1"/>
+    <w:lsdException w:name="List Bullet 3" w:semiHidden="1" w:unhideWhenUsed="1"/>
+    <w:lsdException w:name="List Bullet 4" w:semiHidden="1" w:unhideWhenUsed="1"/>
+    <w:lsdException w:name="List Bullet 5" w:semiHidden="1" w:unhideWhenUsed="1"/>
+    <w:lsdException w:name="List Number 2" w:semiHidden="1" w:unhideWhenUsed="1"/>
+    <w:lsdException w:name="List Number 3" w:semiHidden="1" w:unhideWhenUsed="1"/>
+    <w:lsdException w:name="List Number 4" w:semiHidden="1" w:unhideWhenUsed="1"/>
+    <w:lsdException w:name="List Number 5" w:semiHidden="1" w:unhideWhenUsed="1"/>
+    <w:lsdException w:name="Title" w:uiPriority="10" w:qFormat="1"/>
+    <w:lsdException w:name="Closing" w:semiHidden="1" w:unhideWhenUsed="1"/>
+    <w:lsdException w:name="Signature" w:semiHidden="1" w:unhideWhenUsed="1"/>
+    <w:lsdException w:name="Default Paragraph Font" w:semiHidden="1" w:uiPriority="1" w:unhideWhenUsed="1"/>
+    <w:lsdException w:name="Body Text" w:semiHidden="1" w:unhideWhenUsed="1"/>
+    <w:lsdException w:name="Body Text Indent" w:semiHidden="1" w:unhideWhenUsed="1"/>
+    <w:lsdException w:name="List Continue" w:semiHidden="1" w:unhideWhenUsed="1"/>
+    <w:lsdException w:name="List Continue 2" w:semiHidden="1" w:unhideWhenUsed="1"/>
+    <w:lsdException w:name="List Continue 3" w:semiHidden="1" w:unhideWhenUsed="1"/>
+    <w:lsdException w:name="List Continue 4" w:semiHidden="1" w:unhideWhenUsed="1"/>
+    <w:lsdException w:name="List Continue 5" w:semiHidden="1" w:unhideWhenUsed="1"/>
+    <w:lsdException w:name="Message Header" w:semiHidden="1" w:unhideWhenUsed="1"/>
+    <w:lsdException w:name="Subtitle" w:uiPriority="11" w:qFormat="1"/>
+    <w:lsdException w:name="Salutation" w:semiHidden="1" w:unhideWhenUsed="1"/>
+    <w:lsdException w:name="Date" w:semiHidden="1" w:unhideWhenUsed="1"/>
+    <w:lsdException w:name="Body Text First Indent" w:semiHidden="1" w:unhideWhenUsed="1"/>
+    <w:lsdException w:name="Body Text First Indent 2" w:semiHidden="1" w:unhideWhenUsed="1"/>
+    <w:lsdException w:name="Note Heading" w:semiHidden="1" w:unhideWhenUsed="1"/>
+    <w:lsdException w:name="Body Text 2" w:semiHidden="1" w:unhideWhenUsed="1"/>
+    <w:lsdException w:name="Body Text 3" w:semiHidden="1" w:unhideWhenUsed="1"/>
+    <w:lsdException w:name="Body Text Indent 2" w:semiHidden="1" w:unhideWhenUsed="1"/>
+    <w:lsdException w:name="Body Text Indent 3" w:semiHidden="1" w:unhideWhenUsed="1"/>
+    <w:lsdException w:name="Block Text" w:semiHidden="1" w:unhideWhenUsed="1"/>
+    <w:lsdException w:name="Hyperlink" w:semiHidden="1" w:unhideWhenUsed="1"/>
+    <w:lsdException w:name="FollowedHyperlink" w:semiHidden="1" w:unhideWhenUsed="1"/>
+    <w:lsdException w:name="Strong" w:uiPriority="22" w:qFormat="1"/>
+    <w:lsdException w:name="Emphasis" w:uiPriority="20" w:qFormat="1"/>
+    <w:lsdException w:name="Document Map" w:semiHidden="1" w:unhideWhenUsed="1"/>
+    <w:lsdException w:name="Plain Text" w:semiHidden="1" w:unhideWhenUsed="1"/>
+    <w:lsdException w:name="E-mail Signature" w:semiHidden="1" w:unhideWhenUsed="1"/>
+    <w:lsdException w:name="HTML Top of Form" w:semiHidden="1" w:unhideWhenUsed="1"/>
+    <w:lsdException w:name="HTML Bottom of Form" w:semiHidden="1" w:unhideWhenUsed="1"/>
+    <w:lsdException w:name="Normal (Web)" w:semiHidden="1" w:unhideWhenUsed="1"/>
+    <w:lsdException w:name="HTML Acronym" w:semiHidden="1" w:unhideWhenUsed="1"/>
+    <w:lsdException w:name="HTML Address" w:semiHidden="1" w:unhideWhenUsed="1"/>
+    <w:lsdException w:name="HTML Cite" w:semiHidden="1" w:unhideWhenUsed="1"/>
+    <w:lsdException w:name="HTML Code" w:semiHidden="1" w:unhideWhenUsed="1"/>
+    <w:lsdException w:name="HTML Definition" w:semiHidden="1" w:unhideWhenUsed="1"/>
+    <w:lsdException w:name="HTML Keyboard" w:semiHidden="1" w:unhideWhenUsed="1"/>
+    <w:lsdException w:name="HTML Preformatted" w:semiHidden="1" w:unhideWhenUsed="1"/>
+    <w:lsdException w:name="HTML Sample" w:semiHidden="1" w:unhideWhenUsed="1"/>
+    <w:lsdException w:name="HTML Typewriter" w:semiHidden="1" w:unhideWhenUsed="1"/>
+    <w:lsdException w:name="HTML Variable" w:semiHidden="1" w:unhideWhenUsed="1"/>
+    <w:lsdException w:name="Normal Table" w:semiHidden="1" w:unhideWhenUsed="1"/>
+    <w:lsdException w:name="annotation subject" w:semiHidden="1" w:unhideWhenUsed="1"/>
+    <w:lsdException w:name="No List" w:semiHidden="1" w:unhideWhenUsed="1"/>
+    <w:lsdException w:name="Outline List 1" w:semiHidden="1" w:unhideWhenUsed="1"/>
+    <w:lsdException w:name="Outline List 2" w:semiHidden="1" w:unhideWhenUsed="1"/>
+    <w:lsdException w:name="Outline List 3" w:semiHidden="1" w:unhideWhenUsed="1"/>
+    <w:lsdException w:name="Table Simple 1" w:semiHidden="1" w:unhideWhenUsed="1"/>
+    <w:lsdException w:name="Table Simple 2" w:semiHidden="1" w:unhideWhenUsed="1"/>
+    <w:lsdException w:name="Table Simple 3" w:semiHidden="1" w:unhideWhenUsed="1"/>
+    <w:lsdException w:name="Table Classic 1" w:semiHidden="1" w:unhideWhenUsed="1"/>
+    <w:lsdException w:name="Table Classic 2" w:semiHidden="1" w:unhideWhenUsed="1"/>
+    <w:lsdException w:name="Table Classic 3" w:semiHidden="1" w:unhideWhenUsed="1"/>
+    <w:lsdException w:name="Table Classic 4" w:semiHidden="1" w:unhideWhenUsed="1"/>
+    <w:lsdException w:name="Table Colorful 1" w:semiHidden="1" w:unhideWhenUsed="1"/>
+    <w:lsdException w:name="Table Colorful 2" w:semiHidden="1" w:unhideWhenUsed="1"/>
+    <w:lsdException w:name="Table Colorful 3" w:semiHidden="1" w:unhideWhenUsed="1"/>
+    <w:lsdException w:name="Table Columns 1" w:semiHidden="1" w:unhideWhenUsed="1"/>
+    <w:lsdException w:name="Table Columns 2" w:semiHidden="1" w:unhideWhenUsed="1"/>
+    <w:lsdException w:name="Table Columns 3" w:semiHidden="1" w:unhideWhenUsed="1"/>
+    <w:lsdException w:name="Table Columns 4" w:semiHidden="1" w:unhideWhenUsed="1"/>
+    <w:lsdException w:name="Table Columns 5" w:semiHidden="1" w:unhideWhenUsed="1"/>
+    <w:lsdException w:name="Table Grid 1" w:semiHidden="1" w:unhideWhenUsed="1"/>
+    <w:lsdException w:name="Table Grid 2" w:semiHidden="1" w:unhideWhenUsed="1"/>
+    <w:lsdException w:name="Table Grid 3" w:semiHidden="1" w:unhideWhenUsed="1"/>
+    <w:lsdException w:name="Table Grid 4" w:semiHidden="1" w:unhideWhenUsed="1"/>
+    <w:lsdException w:name="Table Grid 5" w:semiHidden="1" w:unhideWhenUsed="1"/>
+    <w:lsdException w:name="Table Grid 6" w:semiHidden="1" w:unhideWhenUsed="1"/>
+    <w:lsdException w:name="Table Grid 7" w:semiHidden="1" w:unhideWhenUsed="1"/>
+    <w:lsdException w:name="Table Grid 8" w:semiHidden="1" w:unhideWhenUsed="1"/>
+    <w:lsdException w:name="Table List 1" w:semiHidden="1" w:unhideWhenUsed="1"/>
+    <w:lsdException w:name="Table List 2" w:semiHidden="1" w:unhideWhenUsed="1"/>
+    <w:lsdException w:name="Table List 3" w:semiHidden="1" w:unhideWhenUsed="1"/>
+    <w:lsdException w:name="Table List 4" w:semiHidden="1" w:unhideWhenUsed="1"/>
+    <w:lsdException w:name="Table List 5" w:semiHidden="1" w:unhideWhenUsed="1"/>
+    <w:lsdException w:name="Table List 6" w:semiHidden="1" w:unhideWhenUsed="1"/>
+    <w:lsdException w:name="Table List 7" w:semiHidden="1" w:unhideWhenUsed="1"/>
+    <w:lsdException w:name="Table List 8" w:semiHidden="1" w:unhideWhenUsed="1"/>
+    <w:lsdException w:name="Table 3D effects 1" w:semiHidden="1" w:unhideWhenUsed="1"/>
+    <w:lsdException w:name="Table 3D effects 2" w:semiHidden="1" w:unhideWhenUsed="1"/>
+    <w:lsdException w:name="Table 3D effects 3" w:semiHidden="1" w:unhideWhenUsed="1"/>
+    <w:lsdException w:name="Table Contemporary" w:semiHidden="1" w:unhideWhenUsed="1"/>
+    <w:lsdException w:name="Table Elegant" w:semiHidden="1" w:unhideWhenUsed="1"/>
+    <w:lsdException w:name="Table Professional" w:semiHidden="1" w:unhideWhenUsed="1"/>
+    <w:lsdException w:name="Table Subtle 1" w:semiHidden="1" w:unhideWhenUsed="1"/>
+    <w:lsdException w:name="Table Subtle 2" w:semiHidden="1" w:unhideWhenUsed="1"/>
+    <w:lsdException w:name="Table Web 1" w:semiHidden="1" w:unhideWhenUsed="1"/>
+    <w:lsdException w:name="Table Web 2" w:semiHidden="1" w:unhideWhenUsed="1"/>
+    <w:lsdException w:name="Table Web 3" w:semiHidden="1" w:unhideWhenUsed="1"/>
+    <w:lsdException w:name="Balloon Text" w:semiHidden="1" w:unhideWhenUsed="1"/>
+    <w:lsdException w:name="Table Grid" w:uiPriority="59"/>
+    <w:lsdException w:name="Table Theme" w:semiHidden="1" w:unhideWhenUsed="1"/>
+    <w:lsdException w:name="Placeholder Text" w:semiHidden="1"/>
+    <w:lsdException w:name="No Spacing" w:uiPriority="1" w:qFormat="1"/>
+    <w:lsdException w:name="Light Shading" w:uiPriority="60"/>
+    <w:lsdException w:name="Light List" w:uiPriority="61"/>
+    <w:lsdException w:name="Light Grid" w:uiPriority="62"/>
+    <w:lsdException w:name="Medium Shading 1" w:uiPriority="63"/>
+    <w:lsdException w:name="Medium Shading 2" w:uiPriority="64"/>
+    <w:lsdException w:name="Medium List 1" w:uiPriority="65"/>
+    <w:lsdException w:name="Medium List 2" w:uiPriority="66"/>
+    <w:lsdException w:name="Medium Grid 1" w:uiPriority="67"/>
+    <w:lsdException w:name="Medium Grid 2" w:uiPriority="68"/>
+    <w:lsdException w:name="Medium Grid 3" w:uiPriority="69"/>
+    <w:lsdException w:name="Dark List" w:uiPriority="70"/>
+    <w:lsdException w:name="Colorful Shading" w:uiPriority="71"/>
+    <w:lsdException w:name="Colorful List" w:uiPriority="72"/>
+    <w:lsdException w:name="Colorful Grid" w:uiPriority="73"/>
+    <w:lsdException w:name="Light Shading Accent 1" w:uiPriority="60"/>
+    <w:lsdException w:name="Light List Accent 1" w:uiPriority="61"/>
+    <w:lsdException w:name="Light Grid Accent 1" w:uiPriority="62"/>
+    <w:lsdException w:name="Medium Shading 1 Accent 1" w:uiPriority="63"/>
+    <w:lsdException w:name="Medium Shading 2 Accent 1" w:uiPriority="64"/>
+    <w:lsdException w:name="Medium List 1 Accent 1" w:uiPriority="65"/>
+    <w:lsdException w:name="Revision" w:semiHidden="1"/>
+    <w:lsdException w:name="List Paragraph" w:uiPriority="34" w:qFormat="1"/>
+    <w:lsdException w:name="Quote" w:uiPriority="29" w:qFormat="1"/>
+    <w:lsdException w:name="Intense Quote" w:uiPriority="30" w:qFormat="1"/>
+    <w:lsdException w:name="Medium List 2 Accent 1" w:uiPriority="66"/>
+    <w:lsdException w:name="Medium Grid 1 Accent 1" w:uiPriority="67"/>
+    <w:lsdException w:name="Medium Grid 2 Accent 1" w:uiPriority="68"/>
+    <w:lsdException w:name="Medium Grid 3 Accent 1" w:uiPriority="69"/>
+    <w:lsdException w:name="Dark List Accent 1" w:uiPriority="70"/>
+    <w:lsdException w:name="Colorful Shading Accent 1" w:uiPriority="71"/>
+    <w:lsdException w:name="Colorful List Accent 1" w:uiPriority="72"/>
+    <w:lsdException w:name="Colorful Grid Accent 1" w:uiPriority="73"/>
+    <w:lsdException w:name="Light Shading Accent 2" w:uiPriority="60"/>
+    <w:lsdException w:name="Light List Accent 2" w:uiPriority="61"/>
+    <w:lsdException w:name="Light Grid Accent 2" w:uiPriority="62"/>
+    <w:lsdException w:name="Medium Shading 1 Accent 2" w:uiPriority="63"/>
+    <w:lsdException w:name="Medium Shading 2 Accent 2" w:uiPriority="64"/>
+    <w:lsdException w:name="Medium List 1 Accent 2" w:uiPriority="65"/>
+    <w:lsdException w:name="Medium List 2 Accent 2" w:uiPriority="66"/>
+    <w:lsdException w:name="Medium Grid 1 Accent 2" w:uiPriority="67"/>
+    <w:lsdException w:name="Medium Grid 2 Accent 2" w:uiPriority="68"/>
+    <w:lsdException w:name="Medium Grid 3 Accent 2" w:uiPriority="69"/>
+    <w:lsdException w:name="Dark List Accent 2" w:uiPriority="70"/>
+    <w:lsdException w:name="Colorful Shading Accent 2" w:uiPriority="71"/>
+    <w:lsdException w:name="Colorful List Accent 2" w:uiPriority="72"/>
+    <w:lsdException w:name="Colorful Grid Accent 2" w:uiPriority="73"/>
+    <w:lsdException w:name="Light Shading Accent 3" w:uiPriority="60"/>
+    <w:lsdException w:name="Light List Accent 3" w:uiPriority="61"/>
+    <w:lsdException w:name="Light Grid Accent 3" w:uiPriority="62"/>
+    <w:lsdException w:name="Medium Shading 1 Accent 3" w:uiPriority="63"/>
+    <w:lsdException w:name="Medium Shading 2 Accent 3" w:uiPriority="64"/>
+    <w:lsdException w:name="Medium List 1 Accent 3" w:uiPriority="65"/>
+    <w:lsdException w:name="Medium List 2 Accent 3" w:uiPriority="66"/>
+    <w:lsdException w:name="Medium Grid 1 Accent 3" w:uiPriority="67"/>
+    <w:lsdException w:name="Medium Grid 2 Accent 3" w:uiPriority="68"/>
+    <w:lsdException w:name="Medium Grid 3 Accent 3" w:uiPriority="69"/>
+    <w:lsdException w:name="Dark List Accent 3" w:uiPriority="70"/>
+    <w:lsdException w:name="Colorful Shading Accent 3" w:uiPriority="71"/>
+    <w:lsdException w:name="Colorful List Accent 3" w:uiPriority="72"/>
+    <w:lsdException w:name="Colorful Grid Accent 3" w:uiPriority="73"/>
+    <w:lsdException w:name="Light Shading Accent 4" w:uiPriority="60"/>
+    <w:lsdException w:name="Light List Accent 4" w:uiPriority="61"/>
+    <w:lsdException w:name="Light Grid Accent 4" w:uiPriority="62"/>
+    <w:lsdException w:name="Medium Shading 1 Accent 4" w:uiPriority="63"/>
+    <w:lsdException w:name="Medium Shading 2 Accent 4" w:uiPriority="64"/>
+    <w:lsdException w:name="Medium List 1 Accent 4" w:uiPriority="65"/>
+    <w:lsdException w:name="Medium List 2 Accent 4" w:uiPriority="66"/>
+    <w:lsdException w:name="Medium Grid 1 Accent 4" w:uiPriority="67"/>
+    <w:lsdException w:name="Medium Grid 2 Accent 4" w:uiPriority="68"/>
+    <w:lsdException w:name="Medium Grid 3 Accent 4" w:uiPriority="69"/>
+    <w:lsdException w:name="Dark List Accent 4" w:uiPriority="70"/>
+    <w:lsdException w:name="Colorful Shading Accent 4" w:uiPriority="71"/>
+    <w:lsdException w:name="Colorful List Accent 4" w:uiPriority="72"/>
+    <w:lsdException w:name="Colorful Grid Accent 4" w:uiPriority="73"/>
+    <w:lsdException w:name="Light Shading Accent 5" w:uiPriority="60"/>
+    <w:lsdException w:name="Light List Accent 5" w:uiPriority="61"/>
+    <w:lsdException w:name="Light Grid Accent 5" w:uiPriority="62"/>
+    <w:lsdException w:name="Medium Shading 1 Accent 5" w:uiPriority="63"/>
+    <w:lsdException w:name="Medium Shading 2 Accent 5" w:uiPriority="64"/>
+    <w:lsdException w:name="Medium List 1 Accent 5" w:uiPriority="65"/>
+    <w:lsdException w:name="Medium List 2 Accent 5" w:uiPriority="66"/>
+    <w:lsdException w:name="Medium Grid 1 Accent 5" w:uiPriority="67"/>
+    <w:lsdException w:name="Medium Grid 2 Accent 5" w:uiPriority="68"/>
+    <w:lsdException w:name="Medium Grid 3 Accent 5" w:uiPriority="69"/>
+    <w:lsdException w:name="Dark List Accent 5" w:uiPriority="70"/>
+    <w:lsdException w:name="Colorful Shading Accent 5" w:uiPriority="71"/>
+    <w:lsdException w:name="Colorful List Accent 5" w:uiPriority="72"/>
+    <w:lsdException w:name="Colorful Grid Accent 5" w:uiPriority="73"/>
+    <w:lsdException w:name="Light Shading Accent 6" w:uiPriority="60"/>
+    <w:lsdException w:name="Light List Accent 6" w:uiPriority="61"/>
+    <w:lsdException w:name="Light Grid Accent 6" w:uiPriority="62"/>
+    <w:lsdException w:name="Medium Shading 1 Accent 6" w:uiPriority="63"/>
+    <w:lsdException w:name="Medium Shading 2 Accent 6" w:uiPriority="64"/>
+    <w:lsdException w:name="Medium List 1 Accent 6" w:uiPriority="65"/>
+    <w:lsdException w:name="Medium List 2 Accent 6" w:uiPriority="66"/>
+    <w:lsdException w:name="Medium Grid 1 Accent 6" w:uiPriority="67"/>
+    <w:lsdException w:name="Medium Grid 2 Accent 6" w:uiPriority="68"/>
+    <w:lsdException w:name="Medium Grid 3 Accent 6" w:uiPriority="69"/>
+    <w:lsdException w:name="Dark List Accent 6" w:uiPriority="70"/>
+    <w:lsdException w:name="Colorful Shading Accent 6" w:uiPriority="71"/>
+    <w:lsdException w:name="Colorful List Accent 6" w:uiPriority="72"/>
+    <w:lsdException w:name="Colorful Grid Accent 6" w:uiPriority="73"/>
+    <w:lsdException w:name="Subtle Emphasis" w:uiPriority="19" w:qFormat="1"/>
+    <w:lsdException w:name="Intense Emphasis" w:uiPriority="21" w:qFormat="1"/>
+    <w:lsdException w:name="Subtle Reference" w:uiPriority="31" w:qFormat="1"/>
+    <w:lsdException w:name="Intense Reference" w:uiPriority="32" w:qFormat="1"/>
+    <w:lsdException w:name="Book Title" w:uiPriority="33" w:qFormat="1"/>
+    <w:lsdException w:name="Bibliography" w:semiHidden="1" w:uiPriority="37" w:unhideWhenUsed="1"/>
+    <w:lsdException w:name="TOC Heading" w:semiHidden="1" w:uiPriority="39" w:unhideWhenUsed="1" w:qFormat="1"/>
+    <w:lsdException w:name="Plain Table 1" w:uiPriority="41"/>
+    <w:lsdException w:name="Plain Table 2" w:uiPriority="42"/>
+    <w:lsdException w:name="Plain Table 3" w:uiPriority="43"/>
+    <w:lsdException w:name="Plain Table 4" w:uiPriority="44"/>
+    <w:lsdException w:name="Plain Table 5" w:uiPriority="45"/>
+    <w:lsdException w:name="Grid Table Light" w:uiPriority="40"/>
+    <w:lsdException w:name="Grid Table 1 Light" w:uiPriority="46"/>
+    <w:lsdException w:name="Grid Table 2" w:uiPriority="47"/>
+    <w:lsdException w:name="Grid Table 3" w:uiPriority="48"/>
+    <w:lsdException w:name="Grid Table 4" w:uiPriority="49"/>
+    <w:lsdException w:name="Grid Table 5 Dark" w:uiPriority="50"/>
+    <w:lsdException w:name="Grid Table 6 Colorful" w:uiPriority="51"/>
+    <w:lsdException w:name="Grid Table 7 Colorful" w:uiPriority="52"/>
+    <w:lsdException w:name="Grid Table 1 Light Accent 1" w:uiPriority="46"/>
+    <w:lsdException w:name="Grid Table 2 Accent 1" w:uiPriority="47"/>
+    <w:lsdException w:name="Grid Table 3 Accent 1" w:uiPriority="48"/>
+    <w:lsdException w:name="Grid Table 4 Accent 1" w:uiPriority="49"/>
+    <w:lsdException w:name="Grid Table 5 Dark Accent 1" w:uiPriority="50"/>
+    <w:lsdException w:name="Grid Table 6 Colorful Accent 1" w:uiPriority="51"/>
+    <w:lsdException w:name="Grid Table 7 Colorful Accent 1" w:uiPriority="52"/>
+    <w:lsdException w:name="Grid Table 1 Light Accent 2" w:uiPriority="46"/>
+    <w:lsdException w:name="Grid Table 2 Accent 2" w:uiPriority="47"/>
+    <w:lsdException w:name="Grid Table 3 Accent 2" w:uiPriority="48"/>
+    <w:lsdException w:name="Grid Table 4 Accent 2" w:uiPriority="49"/>
+    <w:lsdException w:name="Grid Table 5 Dark Accent 2" w:uiPriority="50"/>
+    <w:lsdException w:name="Grid Table 6 Colorful Accent 2" w:uiPriority="51"/>
+    <w:lsdException w:name="Grid Table 7 Colorful Accent 2" w:uiPriority="52"/>
+    <w:lsdException w:name="Grid Table 1 Light Accent 3" w:uiPriority="46"/>
+    <w:lsdException w:name="Grid Table 2 Accent 3" w:uiPriority="47"/>
+    <w:lsdException w:name="Grid Table 3 Accent 3" w:uiPriority="48"/>
+    <w:lsdException w:name="Grid Table 4 Accent 3" w:uiPriority="49"/>
+    <w:lsdException w:name="Grid Table 5 Dark Accent 3" w:uiPriority="50"/>
+    <w:lsdException w:name="Grid Table 6 Colorful Accent 3" w:uiPriority="51"/>
+    <w:lsdException w:name="Grid Table 7 Colorful Accent 3" w:uiPriority="52"/>
+    <w:lsdException w:name="Grid Table 1 Light Accent 4" w:uiPriority="46"/>
+    <w:lsdException w:name="Grid Table 2 Accent 4" w:uiPriority="47"/>
+    <w:lsdException w:name="Grid Table 3 Accent 4" w:uiPriority="48"/>
+    <w:lsdException w:name="Grid Table 4 Accent 4" w:uiPriority="49"/>
+    <w:lsdException w:name="Grid Table 5 Dark Accent 4" w:uiPriority="50"/>
+    <w:lsdException w:name="Grid Table 6 Colorful Accent 4" w:uiPriority="51"/>
+    <w:lsdException w:name="Grid Table 7 Colorful Accent 4" w:uiPriority="52"/>
+    <w:lsdException w:name="Grid Table 1 Light Accent 5" w:uiPriority="46"/>
+    <w:lsdException w:name="Grid Table 2 Accent 5" w:uiPriority="47"/>
+    <w:lsdException w:name="Grid Table 3 Accent 5" w:uiPriority="48"/>
+    <w:lsdException w:name="Grid Table 4 Accent 5" w:uiPriority="49"/>
+    <w:lsdException w:name="Grid Table 5 Dark Accent 5" w:uiPriority="50"/>
+    <w:lsdException w:name="Grid Table 6 Colorful Accent 5" w:uiPriority="51"/>
+    <w:lsdException w:name="Grid Table 7 Colorful Accent 5" w:uiPriority="52"/>
+    <w:lsdException w:name="Grid Table 1 Light Accent 6" w:uiPriority="46"/>
+    <w:lsdException w:name="Grid Table 2 Accent 6" w:uiPriority="47"/>
+    <w:lsdException w:name="Grid Table 3 Accent 6" w:uiPriority="48"/>
+    <w:lsdException w:name="Grid Table 4 Accent 6" w:uiPriority="49"/>
+    <w:lsdException w:name="Grid Table 5 Dark Accent 6" w:uiPriority="50"/>
+    <w:lsdException w:name="Grid Table 6 Colorful Accent 6" w:uiPriority="51"/>
+    <w:lsdException w:name="Grid Table 7 Colorful Accent 6" w:uiPriority="52"/>
+    <w:lsdException w:name="List Table 1 Light" w:uiPriority="46"/>
+    <w:lsdException w:name="List Table 2" w:uiPriority="47"/>
+    <w:lsdException w:name="List Table 3" w:uiPriority="48"/>
+    <w:lsdException w:name="List Table 4" w:uiPriority="49"/>
+    <w:lsdException w:name="List Table 5 Dark" w:uiPriority="50"/>
+    <w:lsdException w:name="List Table 6 Colorful" w:uiPriority="51"/>
+    <w:lsdException w:name="List Table 7 Colorful" w:uiPriority="52"/>
+    <w:lsdException w:name="List Table 1 Light Accent 1" w:uiPriority="46"/>
+    <w:lsdException w:name="List Table 2 Accent 1" w:uiPriority="47"/>
+    <w:lsdException w:name="List Table 3 Accent 1" w:uiPriority="48"/>
+    <w:lsdException w:name="List Table 4 Accent 1" w:uiPriority="49"/>
+    <w:lsdException w:name="List Table 5 Dark Accent 1" w:uiPriority="50"/>
+    <w:lsdException w:name="List Table 6 Colorful Accent 1" w:uiPriority="51"/>
+    <w:lsdException w:name="List Table 7 Colorful Accent 1" w:uiPriority="52"/>
+    <w:lsdException w:name="List Table 1 Light Accent 2" w:uiPriority="46"/>
+    <w:lsdException w:name="List Table 2 Accent 2" w:uiPriority="47"/>
+    <w:lsdException w:name="List Table 3 Accent 2" w:uiPriority="48"/>
+    <w:lsdException w:name="List Table 4 Accent 2" w:uiPriority="49"/>
+    <w:lsdException w:name="List Table 5 Dark Accent 2" w:uiPriority="50"/>
+    <w:lsdException w:name="List Table 6 Colorful Accent 2" w:uiPriority="51"/>
+    <w:lsdException w:name="List Table 7 Colorful Accent 2" w:uiPriority="52"/>
+    <w:lsdException w:name="List Table 1 Light Accent 3" w:uiPriority="46"/>
+    <w:lsdException w:name="List Table 2 Accent 3" w:uiPriority="47"/>
+    <w:lsdException w:name="List Table 3 Accent 3" w:uiPriority="48"/>
+    <w:lsdException w:name="List Table 4 Accent 3" w:uiPriority="49"/>
+    <w:lsdException w:name="List Table 5 Dark Accent 3" w:uiPriority="50"/>
+    <w:lsdException w:name="List Table 6 Colorful Accent 3" w:uiPriority="51"/>
+    <w:lsdException w:name="List Table 7 Colorful Accent 3" w:uiPriority="52"/>
+    <w:lsdException w:name="List Table 1 Light Accent 4" w:uiPriority="46"/>
+    <w:lsdException w:name="List Table 2 Accent 4" w:uiPriority="47"/>
+    <w:lsdException w:name="List Table 3 Accent 4" w:uiPriority="48"/>
+    <w:lsdException w:name="List Table 4 Accent 4" w:uiPriority="49"/>
+    <w:lsdException w:name="List Table 5 Dark Accent 4" w:uiPriority="50"/>
+    <w:lsdException w:name="List Table 6 Colorful Accent 4" w:uiPriority="51"/>
+    <w:lsdException w:name="List Table 7 Colorful Accent 4" w:uiPriority="52"/>
+    <w:lsdException w:name="List Table 1 Light Accent 5" w:uiPriority="46"/>
+    <w:lsdException w:name="List Table 2 Accent 5" w:uiPriority="47"/>
+    <w:lsdException w:name="List Table 3 Accent 5" w:uiPriority="48"/>
+    <w:lsdException w:name="List Table 4 Accent 5" w:uiPriority="49"/>
+    <w:lsdException w:name="List Table 5 Dark Accent 5" w:uiPriority="50"/>
+    <w:lsdException w:name="List Table 6 Colorful Accent 5" w:uiPriority="51"/>
+    <w:lsdException w:name="List Table 7 Colorful Accent 5" w:uiPriority="52"/>
+    <w:lsdException w:name="List Table 1 Light Accent 6" w:uiPriority="46"/>
+    <w:lsdException w:name="List Table 2 Accent 6" w:uiPriority="47"/>
+    <w:lsdException w:name="List Table 3 Accent 6" w:uiPriority="48"/>
+    <w:lsdException w:name="List Table 4 Accent 6" w:uiPriority="49"/>
+    <w:lsdException w:name="List Table 5 Dark Accent 6" w:uiPriority="50"/>
+    <w:lsdException w:name="List Table 6 Colorful Accent 6" w:uiPriority="51"/>
+    <w:lsdException w:name="List Table 7 Colorful Accent 6" w:uiPriority="52"/>
   </w:latentStyles>
   <w:style w:type="paragraph" w:default="1" w:styleId="Normal">
     <w:name w:val="Normal"/>
@@ -3909,392 +6251,110 @@
       <w:lang w:val="hr-HR"/>
     </w:rPr>
   </w:style>
-</w:styles>
-</file>
-
-<file path=word/stylesWithEffects.xml><?xml version="1.0" encoding="utf-8"?>
-<w:styles xmlns:wpc="http://schemas.microsoft.com/office/word/2010/wordprocessingCanvas" xmlns:mc="http://schemas.openxmlformats.org/markup-compatibility/2006" xmlns:o="urn:schemas-microsoft-com:office:office" xmlns:r="http://schemas.openxmlformats.org/officeDocument/2006/relationships" xmlns:m="http://schemas.openxmlformats.org/officeDocument/2006/math" xmlns:v="urn:schemas-microsoft-com:vml" xmlns:wp14="http://schemas.microsoft.com/office/word/2010/wordprocessingDrawing" xmlns:wp="http://schemas.openxmlformats.org/drawingml/2006/wordprocessingDrawing" xmlns:w10="urn:schemas-microsoft-com:office:word" xmlns:w="http://schemas.openxmlformats.org/wordprocessingml/2006/main" xmlns:w14="http://schemas.microsoft.com/office/word/2010/wordml" xmlns:wpg="http://schemas.microsoft.com/office/word/2010/wordprocessingGroup" xmlns:wpi="http://schemas.microsoft.com/office/word/2010/wordprocessingInk" xmlns:wne="http://schemas.microsoft.com/office/word/2006/wordml" xmlns:wps="http://schemas.microsoft.com/office/word/2010/wordprocessingShape" mc:Ignorable="w14 wp14">
-  <w:docDefaults>
-    <w:rPrDefault>
-      <w:rPr>
-        <w:rFonts w:asciiTheme="minorHAnsi" w:eastAsiaTheme="minorHAnsi" w:hAnsiTheme="minorHAnsi" w:cstheme="minorBidi"/>
-        <w:sz w:val="22"/>
-        <w:szCs w:val="22"/>
-        <w:lang w:val="en-US" w:eastAsia="en-US" w:bidi="ar-SA"/>
-      </w:rPr>
-    </w:rPrDefault>
-    <w:pPrDefault>
-      <w:pPr>
-        <w:spacing w:after="200" w:line="276" w:lineRule="auto"/>
-      </w:pPr>
-    </w:pPrDefault>
-  </w:docDefaults>
-  <w:latentStyles w:defLockedState="0" w:defUIPriority="99" w:defSemiHidden="1" w:defUnhideWhenUsed="1" w:defQFormat="0" w:count="267">
-    <w:lsdException w:name="Normal" w:semiHidden="0" w:uiPriority="0" w:unhideWhenUsed="0" w:qFormat="1"/>
-    <w:lsdException w:name="heading 1" w:semiHidden="0" w:uiPriority="9" w:unhideWhenUsed="0" w:qFormat="1"/>
-    <w:lsdException w:name="heading 2" w:uiPriority="9" w:qFormat="1"/>
-    <w:lsdException w:name="heading 3" w:uiPriority="9" w:qFormat="1"/>
-    <w:lsdException w:name="heading 4" w:uiPriority="9" w:qFormat="1"/>
-    <w:lsdException w:name="heading 5" w:uiPriority="9" w:qFormat="1"/>
-    <w:lsdException w:name="heading 6" w:uiPriority="9" w:qFormat="1"/>
-    <w:lsdException w:name="heading 7" w:uiPriority="9" w:qFormat="1"/>
-    <w:lsdException w:name="heading 8" w:uiPriority="9" w:qFormat="1"/>
-    <w:lsdException w:name="heading 9" w:uiPriority="9" w:qFormat="1"/>
-    <w:lsdException w:name="toc 1" w:uiPriority="39"/>
-    <w:lsdException w:name="toc 2" w:uiPriority="39"/>
-    <w:lsdException w:name="toc 3" w:uiPriority="39"/>
-    <w:lsdException w:name="toc 4" w:uiPriority="39"/>
-    <w:lsdException w:name="toc 5" w:uiPriority="39"/>
-    <w:lsdException w:name="toc 6" w:uiPriority="39"/>
-    <w:lsdException w:name="toc 7" w:uiPriority="39"/>
-    <w:lsdException w:name="toc 8" w:uiPriority="39"/>
-    <w:lsdException w:name="toc 9" w:uiPriority="39"/>
-    <w:lsdException w:name="caption" w:uiPriority="35" w:qFormat="1"/>
-    <w:lsdException w:name="Title" w:semiHidden="0" w:uiPriority="10" w:unhideWhenUsed="0" w:qFormat="1"/>
-    <w:lsdException w:name="Default Paragraph Font" w:uiPriority="1"/>
-    <w:lsdException w:name="Subtitle" w:semiHidden="0" w:uiPriority="11" w:unhideWhenUsed="0" w:qFormat="1"/>
-    <w:lsdException w:name="Strong" w:semiHidden="0" w:uiPriority="22" w:unhideWhenUsed="0" w:qFormat="1"/>
-    <w:lsdException w:name="Emphasis" w:semiHidden="0" w:uiPriority="20" w:unhideWhenUsed="0" w:qFormat="1"/>
-    <w:lsdException w:name="Table Grid" w:semiHidden="0" w:uiPriority="59" w:unhideWhenUsed="0"/>
-    <w:lsdException w:name="Placeholder Text" w:unhideWhenUsed="0"/>
-    <w:lsdException w:name="No Spacing" w:semiHidden="0" w:uiPriority="1" w:unhideWhenUsed="0" w:qFormat="1"/>
-    <w:lsdException w:name="Light Shading" w:semiHidden="0" w:uiPriority="60" w:unhideWhenUsed="0"/>
-    <w:lsdException w:name="Light List" w:semiHidden="0" w:uiPriority="61" w:unhideWhenUsed="0"/>
-    <w:lsdException w:name="Light Grid" w:semiHidden="0" w:uiPriority="62" w:unhideWhenUsed="0"/>
-    <w:lsdException w:name="Medium Shading 1" w:semiHidden="0" w:uiPriority="63" w:unhideWhenUsed="0"/>
-    <w:lsdException w:name="Medium Shading 2" w:semiHidden="0" w:uiPriority="64" w:unhideWhenUsed="0"/>
-    <w:lsdException w:name="Medium List 1" w:semiHidden="0" w:uiPriority="65" w:unhideWhenUsed="0"/>
-    <w:lsdException w:name="Medium List 2" w:semiHidden="0" w:uiPriority="66" w:unhideWhenUsed="0"/>
-    <w:lsdException w:name="Medium Grid 1" w:semiHidden="0" w:uiPriority="67" w:unhideWhenUsed="0"/>
-    <w:lsdException w:name="Medium Grid 2" w:semiHidden="0" w:uiPriority="68" w:unhideWhenUsed="0"/>
-    <w:lsdException w:name="Medium Grid 3" w:semiHidden="0" w:uiPriority="69" w:unhideWhenUsed="0"/>
-    <w:lsdException w:name="Dark List" w:semiHidden="0" w:uiPriority="70" w:unhideWhenUsed="0"/>
-    <w:lsdException w:name="Colorful Shading" w:semiHidden="0" w:uiPriority="71" w:unhideWhenUsed="0"/>
-    <w:lsdException w:name="Colorful List" w:semiHidden="0" w:uiPriority="72" w:unhideWhenUsed="0"/>
-    <w:lsdException w:name="Colorful Grid" w:semiHidden="0" w:uiPriority="73" w:unhideWhenUsed="0"/>
-    <w:lsdException w:name="Light Shading Accent 1" w:semiHidden="0" w:uiPriority="60" w:unhideWhenUsed="0"/>
-    <w:lsdException w:name="Light List Accent 1" w:semiHidden="0" w:uiPriority="61" w:unhideWhenUsed="0"/>
-    <w:lsdException w:name="Light Grid Accent 1" w:semiHidden="0" w:uiPriority="62" w:unhideWhenUsed="0"/>
-    <w:lsdException w:name="Medium Shading 1 Accent 1" w:semiHidden="0" w:uiPriority="63" w:unhideWhenUsed="0"/>
-    <w:lsdException w:name="Medium Shading 2 Accent 1" w:semiHidden="0" w:uiPriority="64" w:unhideWhenUsed="0"/>
-    <w:lsdException w:name="Medium List 1 Accent 1" w:semiHidden="0" w:uiPriority="65" w:unhideWhenUsed="0"/>
-    <w:lsdException w:name="Revision" w:unhideWhenUsed="0"/>
-    <w:lsdException w:name="List Paragraph" w:semiHidden="0" w:uiPriority="34" w:unhideWhenUsed="0" w:qFormat="1"/>
-    <w:lsdException w:name="Quote" w:semiHidden="0" w:uiPriority="29" w:unhideWhenUsed="0" w:qFormat="1"/>
-    <w:lsdException w:name="Intense Quote" w:semiHidden="0" w:uiPriority="30" w:unhideWhenUsed="0" w:qFormat="1"/>
-    <w:lsdException w:name="Medium List 2 Accent 1" w:semiHidden="0" w:uiPriority="66" w:unhideWhenUsed="0"/>
-    <w:lsdException w:name="Medium Grid 1 Accent 1" w:semiHidden="0" w:uiPriority="67" w:unhideWhenUsed="0"/>
-    <w:lsdException w:name="Medium Grid 2 Accent 1" w:semiHidden="0" w:uiPriority="68" w:unhideWhenUsed="0"/>
-    <w:lsdException w:name="Medium Grid 3 Accent 1" w:semiHidden="0" w:uiPriority="69" w:unhideWhenUsed="0"/>
-    <w:lsdException w:name="Dark List Accent 1" w:semiHidden="0" w:uiPriority="70" w:unhideWhenUsed="0"/>
-    <w:lsdException w:name="Colorful Shading Accent 1" w:semiHidden="0" w:uiPriority="71" w:unhideWhenUsed="0"/>
-    <w:lsdException w:name="Colorful List Accent 1" w:semiHidden="0" w:uiPriority="72" w:unhideWhenUsed="0"/>
-    <w:lsdException w:name="Colorful Grid Accent 1" w:semiHidden="0" w:uiPriority="73" w:unhideWhenUsed="0"/>
-    <w:lsdException w:name="Light Shading Accent 2" w:semiHidden="0" w:uiPriority="60" w:unhideWhenUsed="0"/>
-    <w:lsdException w:name="Light List Accent 2" w:semiHidden="0" w:uiPriority="61" w:unhideWhenUsed="0"/>
-    <w:lsdException w:name="Light Grid Accent 2" w:semiHidden="0" w:uiPriority="62" w:unhideWhenUsed="0"/>
-    <w:lsdException w:name="Medium Shading 1 Accent 2" w:semiHidden="0" w:uiPriority="63" w:unhideWhenUsed="0"/>
-    <w:lsdException w:name="Medium Shading 2 Accent 2" w:semiHidden="0" w:uiPriority="64" w:unhideWhenUsed="0"/>
-    <w:lsdException w:name="Medium List 1 Accent 2" w:semiHidden="0" w:uiPriority="65" w:unhideWhenUsed="0"/>
-    <w:lsdException w:name="Medium List 2 Accent 2" w:semiHidden="0" w:uiPriority="66" w:unhideWhenUsed="0"/>
-    <w:lsdException w:name="Medium Grid 1 Accent 2" w:semiHidden="0" w:uiPriority="67" w:unhideWhenUsed="0"/>
-    <w:lsdException w:name="Medium Grid 2 Accent 2" w:semiHidden="0" w:uiPriority="68" w:unhideWhenUsed="0"/>
-    <w:lsdException w:name="Medium Grid 3 Accent 2" w:semiHidden="0" w:uiPriority="69" w:unhideWhenUsed="0"/>
-    <w:lsdException w:name="Dark List Accent 2" w:semiHidden="0" w:uiPriority="70" w:unhideWhenUsed="0"/>
-    <w:lsdException w:name="Colorful Shading Accent 2" w:semiHidden="0" w:uiPriority="71" w:unhideWhenUsed="0"/>
-    <w:lsdException w:name="Colorful List Accent 2" w:semiHidden="0" w:uiPriority="72" w:unhideWhenUsed="0"/>
-    <w:lsdException w:name="Colorful Grid Accent 2" w:semiHidden="0" w:uiPriority="73" w:unhideWhenUsed="0"/>
-    <w:lsdException w:name="Light Shading Accent 3" w:semiHidden="0" w:uiPriority="60" w:unhideWhenUsed="0"/>
-    <w:lsdException w:name="Light List Accent 3" w:semiHidden="0" w:uiPriority="61" w:unhideWhenUsed="0"/>
-    <w:lsdException w:name="Light Grid Accent 3" w:semiHidden="0" w:uiPriority="62" w:unhideWhenUsed="0"/>
-    <w:lsdException w:name="Medium Shading 1 Accent 3" w:semiHidden="0" w:uiPriority="63" w:unhideWhenUsed="0"/>
-    <w:lsdException w:name="Medium Shading 2 Accent 3" w:semiHidden="0" w:uiPriority="64" w:unhideWhenUsed="0"/>
-    <w:lsdException w:name="Medium List 1 Accent 3" w:semiHidden="0" w:uiPriority="65" w:unhideWhenUsed="0"/>
-    <w:lsdException w:name="Medium List 2 Accent 3" w:semiHidden="0" w:uiPriority="66" w:unhideWhenUsed="0"/>
-    <w:lsdException w:name="Medium Grid 1 Accent 3" w:semiHidden="0" w:uiPriority="67" w:unhideWhenUsed="0"/>
-    <w:lsdException w:name="Medium Grid 2 Accent 3" w:semiHidden="0" w:uiPriority="68" w:unhideWhenUsed="0"/>
-    <w:lsdException w:name="Medium Grid 3 Accent 3" w:semiHidden="0" w:uiPriority="69" w:unhideWhenUsed="0"/>
-    <w:lsdException w:name="Dark List Accent 3" w:semiHidden="0" w:uiPriority="70" w:unhideWhenUsed="0"/>
-    <w:lsdException w:name="Colorful Shading Accent 3" w:semiHidden="0" w:uiPriority="71" w:unhideWhenUsed="0"/>
-    <w:lsdException w:name="Colorful List Accent 3" w:semiHidden="0" w:uiPriority="72" w:unhideWhenUsed="0"/>
-    <w:lsdException w:name="Colorful Grid Accent 3" w:semiHidden="0" w:uiPriority="73" w:unhideWhenUsed="0"/>
-    <w:lsdException w:name="Light Shading Accent 4" w:semiHidden="0" w:uiPriority="60" w:unhideWhenUsed="0"/>
-    <w:lsdException w:name="Light List Accent 4" w:semiHidden="0" w:uiPriority="61" w:unhideWhenUsed="0"/>
-    <w:lsdException w:name="Light Grid Accent 4" w:semiHidden="0" w:uiPriority="62" w:unhideWhenUsed="0"/>
-    <w:lsdException w:name="Medium Shading 1 Accent 4" w:semiHidden="0" w:uiPriority="63" w:unhideWhenUsed="0"/>
-    <w:lsdException w:name="Medium Shading 2 Accent 4" w:semiHidden="0" w:uiPriority="64" w:unhideWhenUsed="0"/>
-    <w:lsdException w:name="Medium List 1 Accent 4" w:semiHidden="0" w:uiPriority="65" w:unhideWhenUsed="0"/>
-    <w:lsdException w:name="Medium List 2 Accent 4" w:semiHidden="0" w:uiPriority="66" w:unhideWhenUsed="0"/>
-    <w:lsdException w:name="Medium Grid 1 Accent 4" w:semiHidden="0" w:uiPriority="67" w:unhideWhenUsed="0"/>
-    <w:lsdException w:name="Medium Grid 2 Accent 4" w:semiHidden="0" w:uiPriority="68" w:unhideWhenUsed="0"/>
-    <w:lsdException w:name="Medium Grid 3 Accent 4" w:semiHidden="0" w:uiPriority="69" w:unhideWhenUsed="0"/>
-    <w:lsdException w:name="Dark List Accent 4" w:semiHidden="0" w:uiPriority="70" w:unhideWhenUsed="0"/>
-    <w:lsdException w:name="Colorful Shading Accent 4" w:semiHidden="0" w:uiPriority="71" w:unhideWhenUsed="0"/>
-    <w:lsdException w:name="Colorful List Accent 4" w:semiHidden="0" w:uiPriority="72" w:unhideWhenUsed="0"/>
-    <w:lsdException w:name="Colorful Grid Accent 4" w:semiHidden="0" w:uiPriority="73" w:unhideWhenUsed="0"/>
-    <w:lsdException w:name="Light Shading Accent 5" w:semiHidden="0" w:uiPriority="60" w:unhideWhenUsed="0"/>
-    <w:lsdException w:name="Light List Accent 5" w:semiHidden="0" w:uiPriority="61" w:unhideWhenUsed="0"/>
-    <w:lsdException w:name="Light Grid Accent 5" w:semiHidden="0" w:uiPriority="62" w:unhideWhenUsed="0"/>
-    <w:lsdException w:name="Medium Shading 1 Accent 5" w:semiHidden="0" w:uiPriority="63" w:unhideWhenUsed="0"/>
-    <w:lsdException w:name="Medium Shading 2 Accent 5" w:semiHidden="0" w:uiPriority="64" w:unhideWhenUsed="0"/>
-    <w:lsdException w:name="Medium List 1 Accent 5" w:semiHidden="0" w:uiPriority="65" w:unhideWhenUsed="0"/>
-    <w:lsdException w:name="Medium List 2 Accent 5" w:semiHidden="0" w:uiPriority="66" w:unhideWhenUsed="0"/>
-    <w:lsdException w:name="Medium Grid 1 Accent 5" w:semiHidden="0" w:uiPriority="67" w:unhideWhenUsed="0"/>
-    <w:lsdException w:name="Medium Grid 2 Accent 5" w:semiHidden="0" w:uiPriority="68" w:unhideWhenUsed="0"/>
-    <w:lsdException w:name="Medium Grid 3 Accent 5" w:semiHidden="0" w:uiPriority="69" w:unhideWhenUsed="0"/>
-    <w:lsdException w:name="Dark List Accent 5" w:semiHidden="0" w:uiPriority="70" w:unhideWhenUsed="0"/>
-    <w:lsdException w:name="Colorful Shading Accent 5" w:semiHidden="0" w:uiPriority="71" w:unhideWhenUsed="0"/>
-    <w:lsdException w:name="Colorful List Accent 5" w:semiHidden="0" w:uiPriority="72" w:unhideWhenUsed="0"/>
-    <w:lsdException w:name="Colorful Grid Accent 5" w:semiHidden="0" w:uiPriority="73" w:unhideWhenUsed="0"/>
-    <w:lsdException w:name="Light Shading Accent 6" w:semiHidden="0" w:uiPriority="60" w:unhideWhenUsed="0"/>
-    <w:lsdException w:name="Light List Accent 6" w:semiHidden="0" w:uiPriority="61" w:unhideWhenUsed="0"/>
-    <w:lsdException w:name="Light Grid Accent 6" w:semiHidden="0" w:uiPriority="62" w:unhideWhenUsed="0"/>
-    <w:lsdException w:name="Medium Shading 1 Accent 6" w:semiHidden="0" w:uiPriority="63" w:unhideWhenUsed="0"/>
-    <w:lsdException w:name="Medium Shading 2 Accent 6" w:semiHidden="0" w:uiPriority="64" w:unhideWhenUsed="0"/>
-    <w:lsdException w:name="Medium List 1 Accent 6" w:semiHidden="0" w:uiPriority="65" w:unhideWhenUsed="0"/>
-    <w:lsdException w:name="Medium List 2 Accent 6" w:semiHidden="0" w:uiPriority="66" w:unhideWhenUsed="0"/>
-    <w:lsdException w:name="Medium Grid 1 Accent 6" w:semiHidden="0" w:uiPriority="67" w:unhideWhenUsed="0"/>
-    <w:lsdException w:name="Medium Grid 2 Accent 6" w:semiHidden="0" w:uiPriority="68" w:unhideWhenUsed="0"/>
-    <w:lsdException w:name="Medium Grid 3 Accent 6" w:semiHidden="0" w:uiPriority="69" w:unhideWhenUsed="0"/>
-    <w:lsdException w:name="Dark List Accent 6" w:semiHidden="0" w:uiPriority="70" w:unhideWhenUsed="0"/>
-    <w:lsdException w:name="Colorful Shading Accent 6" w:semiHidden="0" w:uiPriority="71" w:unhideWhenUsed="0"/>
-    <w:lsdException w:name="Colorful List Accent 6" w:semiHidden="0" w:uiPriority="72" w:unhideWhenUsed="0"/>
-    <w:lsdException w:name="Colorful Grid Accent 6" w:semiHidden="0" w:uiPriority="73" w:unhideWhenUsed="0"/>
-    <w:lsdException w:name="Subtle Emphasis" w:semiHidden="0" w:uiPriority="19" w:unhideWhenUsed="0" w:qFormat="1"/>
-    <w:lsdException w:name="Intense Emphasis" w:semiHidden="0" w:uiPriority="21" w:unhideWhenUsed="0" w:qFormat="1"/>
-    <w:lsdException w:name="Subtle Reference" w:semiHidden="0" w:uiPriority="31" w:unhideWhenUsed="0" w:qFormat="1"/>
-    <w:lsdException w:name="Intense Reference" w:semiHidden="0" w:uiPriority="32" w:unhideWhenUsed="0" w:qFormat="1"/>
-    <w:lsdException w:name="Book Title" w:semiHidden="0" w:uiPriority="33" w:unhideWhenUsed="0" w:qFormat="1"/>
-    <w:lsdException w:name="Bibliography" w:uiPriority="37"/>
-    <w:lsdException w:name="TOC Heading" w:uiPriority="39" w:qFormat="1"/>
-  </w:latentStyles>
-  <w:style w:type="paragraph" w:default="1" w:styleId="Normal">
-    <w:name w:val="Normal"/>
-    <w:qFormat/>
-    <w:rsid w:val="00587F45"/>
+  <w:style w:type="paragraph" w:styleId="Header">
+    <w:name w:val="header"/>
+    <w:basedOn w:val="Normal"/>
+    <w:link w:val="HeaderChar"/>
+    <w:uiPriority w:val="99"/>
+    <w:unhideWhenUsed/>
+    <w:rsid w:val="006510B4"/>
     <w:pPr>
-      <w:spacing w:after="160" w:line="259" w:lineRule="auto"/>
+      <w:tabs>
+        <w:tab w:val="center" w:pos="4680"/>
+        <w:tab w:val="right" w:pos="9360"/>
+      </w:tabs>
+      <w:spacing w:after="0" w:line="240" w:lineRule="auto"/>
     </w:pPr>
+  </w:style>
+  <w:style w:type="character" w:customStyle="1" w:styleId="HeaderChar">
+    <w:name w:val="Header Char"/>
+    <w:basedOn w:val="DefaultParagraphFont"/>
+    <w:link w:val="Header"/>
+    <w:uiPriority w:val="99"/>
+    <w:rsid w:val="006510B4"/>
     <w:rPr>
       <w:lang w:val="hr-HR"/>
     </w:rPr>
   </w:style>
-  <w:style w:type="paragraph" w:styleId="Heading1">
-    <w:name w:val="heading 1"/>
+  <w:style w:type="paragraph" w:styleId="Footer">
+    <w:name w:val="footer"/>
     <w:basedOn w:val="Normal"/>
-    <w:next w:val="Normal"/>
-    <w:link w:val="Heading1Char"/>
-    <w:uiPriority w:val="9"/>
-    <w:qFormat/>
-    <w:rsid w:val="00276761"/>
+    <w:link w:val="FooterChar"/>
+    <w:uiPriority w:val="99"/>
+    <w:unhideWhenUsed/>
+    <w:rsid w:val="006510B4"/>
     <w:pPr>
-      <w:keepNext/>
-      <w:keepLines/>
-      <w:spacing w:before="480" w:after="0"/>
-      <w:outlineLvl w:val="0"/>
-    </w:pPr>
-    <w:rPr>
-      <w:rFonts w:asciiTheme="majorHAnsi" w:eastAsiaTheme="majorEastAsia" w:hAnsiTheme="majorHAnsi" w:cstheme="majorBidi"/>
-      <w:b/>
-      <w:bCs/>
-      <w:color w:val="365F91" w:themeColor="accent1" w:themeShade="BF"/>
-      <w:sz w:val="28"/>
-      <w:szCs w:val="28"/>
-    </w:rPr>
-  </w:style>
-  <w:style w:type="paragraph" w:styleId="Heading2">
-    <w:name w:val="heading 2"/>
-    <w:basedOn w:val="Normal"/>
-    <w:next w:val="Normal"/>
-    <w:link w:val="Heading2Char"/>
-    <w:uiPriority w:val="9"/>
-    <w:unhideWhenUsed/>
-    <w:qFormat/>
-    <w:rsid w:val="004157BE"/>
-    <w:pPr>
-      <w:keepNext/>
-      <w:keepLines/>
-      <w:spacing w:before="220" w:after="220"/>
-      <w:ind w:left="720" w:hanging="720"/>
-      <w:outlineLvl w:val="1"/>
-    </w:pPr>
-    <w:rPr>
-      <w:rFonts w:ascii="Arial" w:eastAsiaTheme="majorEastAsia" w:hAnsi="Arial" w:cstheme="majorBidi"/>
-      <w:b/>
-      <w:bCs/>
-      <w:sz w:val="32"/>
-      <w:szCs w:val="26"/>
-    </w:rPr>
-  </w:style>
-  <w:style w:type="character" w:default="1" w:styleId="DefaultParagraphFont">
-    <w:name w:val="Default Paragraph Font"/>
-    <w:uiPriority w:val="1"/>
-    <w:semiHidden/>
-    <w:unhideWhenUsed/>
-  </w:style>
-  <w:style w:type="table" w:default="1" w:styleId="TableNormal">
-    <w:name w:val="Normal Table"/>
-    <w:uiPriority w:val="99"/>
-    <w:semiHidden/>
-    <w:unhideWhenUsed/>
-    <w:tblPr>
-      <w:tblInd w:w="0" w:type="dxa"/>
-      <w:tblCellMar>
-        <w:top w:w="0" w:type="dxa"/>
-        <w:left w:w="108" w:type="dxa"/>
-        <w:bottom w:w="0" w:type="dxa"/>
-        <w:right w:w="108" w:type="dxa"/>
-      </w:tblCellMar>
-    </w:tblPr>
-  </w:style>
-  <w:style w:type="numbering" w:default="1" w:styleId="NoList">
-    <w:name w:val="No List"/>
-    <w:uiPriority w:val="99"/>
-    <w:semiHidden/>
-    <w:unhideWhenUsed/>
-  </w:style>
-  <w:style w:type="paragraph" w:styleId="Title">
-    <w:name w:val="Title"/>
-    <w:basedOn w:val="Normal"/>
-    <w:next w:val="Normal"/>
-    <w:link w:val="TitleChar"/>
-    <w:uiPriority w:val="10"/>
-    <w:qFormat/>
-    <w:rsid w:val="00587F45"/>
-    <w:pPr>
-      <w:pBdr>
-        <w:bottom w:val="single" w:sz="8" w:space="4" w:color="4F81BD" w:themeColor="accent1"/>
-      </w:pBdr>
-      <w:spacing w:after="300" w:line="240" w:lineRule="auto"/>
-      <w:contextualSpacing/>
-    </w:pPr>
-    <w:rPr>
-      <w:rFonts w:asciiTheme="majorHAnsi" w:eastAsiaTheme="majorEastAsia" w:hAnsiTheme="majorHAnsi" w:cstheme="majorBidi"/>
-      <w:color w:val="17365D" w:themeColor="text2" w:themeShade="BF"/>
-      <w:spacing w:val="5"/>
-      <w:kern w:val="28"/>
-      <w:sz w:val="52"/>
-      <w:szCs w:val="52"/>
-    </w:rPr>
-  </w:style>
-  <w:style w:type="character" w:customStyle="1" w:styleId="TitleChar">
-    <w:name w:val="Title Char"/>
-    <w:basedOn w:val="DefaultParagraphFont"/>
-    <w:link w:val="Title"/>
-    <w:uiPriority w:val="10"/>
-    <w:rsid w:val="00587F45"/>
-    <w:rPr>
-      <w:rFonts w:asciiTheme="majorHAnsi" w:eastAsiaTheme="majorEastAsia" w:hAnsiTheme="majorHAnsi" w:cstheme="majorBidi"/>
-      <w:color w:val="17365D" w:themeColor="text2" w:themeShade="BF"/>
-      <w:spacing w:val="5"/>
-      <w:kern w:val="28"/>
-      <w:sz w:val="52"/>
-      <w:szCs w:val="52"/>
-      <w:lang w:val="hr-HR"/>
-    </w:rPr>
-  </w:style>
-  <w:style w:type="paragraph" w:styleId="NoSpacing">
-    <w:name w:val="No Spacing"/>
-    <w:uiPriority w:val="1"/>
-    <w:qFormat/>
-    <w:rsid w:val="00587F45"/>
-    <w:pPr>
+      <w:tabs>
+        <w:tab w:val="center" w:pos="4680"/>
+        <w:tab w:val="right" w:pos="9360"/>
+      </w:tabs>
       <w:spacing w:after="0" w:line="240" w:lineRule="auto"/>
     </w:pPr>
+  </w:style>
+  <w:style w:type="character" w:customStyle="1" w:styleId="FooterChar">
+    <w:name w:val="Footer Char"/>
+    <w:basedOn w:val="DefaultParagraphFont"/>
+    <w:link w:val="Footer"/>
+    <w:uiPriority w:val="99"/>
+    <w:rsid w:val="006510B4"/>
     <w:rPr>
       <w:lang w:val="hr-HR"/>
     </w:rPr>
   </w:style>
-  <w:style w:type="paragraph" w:styleId="ListParagraph">
-    <w:name w:val="List Paragraph"/>
+  <w:style w:type="paragraph" w:styleId="TOCHeading">
+    <w:name w:val="TOC Heading"/>
+    <w:basedOn w:val="Heading1"/>
+    <w:next w:val="Normal"/>
+    <w:uiPriority w:val="39"/>
+    <w:unhideWhenUsed/>
+    <w:qFormat/>
+    <w:rsid w:val="006510B4"/>
+    <w:pPr>
+      <w:spacing w:before="240"/>
+      <w:outlineLvl w:val="9"/>
+    </w:pPr>
+    <w:rPr>
+      <w:b w:val="0"/>
+      <w:bCs w:val="0"/>
+      <w:sz w:val="32"/>
+      <w:szCs w:val="32"/>
+      <w:lang w:val="en-US"/>
+    </w:rPr>
+  </w:style>
+  <w:style w:type="paragraph" w:styleId="TOC1">
+    <w:name w:val="toc 1"/>
     <w:basedOn w:val="Normal"/>
-    <w:uiPriority w:val="34"/>
-    <w:qFormat/>
-    <w:rsid w:val="00587F45"/>
+    <w:next w:val="Normal"/>
+    <w:autoRedefine/>
+    <w:uiPriority w:val="39"/>
+    <w:unhideWhenUsed/>
+    <w:rsid w:val="006510B4"/>
     <w:pPr>
-      <w:ind w:left="720"/>
-      <w:contextualSpacing/>
+      <w:spacing w:after="100"/>
     </w:pPr>
   </w:style>
-  <w:style w:type="paragraph" w:styleId="BalloonText">
-    <w:name w:val="Balloon Text"/>
-    <w:basedOn w:val="Normal"/>
-    <w:link w:val="BalloonTextChar"/>
-    <w:uiPriority w:val="99"/>
-    <w:semiHidden/>
-    <w:unhideWhenUsed/>
-    <w:rsid w:val="005924A5"/>
-    <w:pPr>
-      <w:spacing w:after="0" w:line="240" w:lineRule="auto"/>
-    </w:pPr>
-    <w:rPr>
-      <w:rFonts w:ascii="Tahoma" w:hAnsi="Tahoma" w:cs="Tahoma"/>
-      <w:sz w:val="16"/>
-      <w:szCs w:val="16"/>
-    </w:rPr>
-  </w:style>
-  <w:style w:type="character" w:customStyle="1" w:styleId="BalloonTextChar">
-    <w:name w:val="Balloon Text Char"/>
-    <w:basedOn w:val="DefaultParagraphFont"/>
-    <w:link w:val="BalloonText"/>
-    <w:uiPriority w:val="99"/>
-    <w:semiHidden/>
-    <w:rsid w:val="005924A5"/>
-    <w:rPr>
-      <w:rFonts w:ascii="Tahoma" w:hAnsi="Tahoma" w:cs="Tahoma"/>
-      <w:sz w:val="16"/>
-      <w:szCs w:val="16"/>
-      <w:lang w:val="hr-HR"/>
-    </w:rPr>
-  </w:style>
-  <w:style w:type="paragraph" w:styleId="Caption">
-    <w:name w:val="caption"/>
+  <w:style w:type="paragraph" w:styleId="TOC2">
+    <w:name w:val="toc 2"/>
     <w:basedOn w:val="Normal"/>
     <w:next w:val="Normal"/>
-    <w:uiPriority w:val="35"/>
+    <w:autoRedefine/>
+    <w:uiPriority w:val="39"/>
     <w:unhideWhenUsed/>
-    <w:qFormat/>
-    <w:rsid w:val="005924A5"/>
+    <w:rsid w:val="006510B4"/>
     <w:pPr>
-      <w:spacing w:after="200" w:line="240" w:lineRule="auto"/>
+      <w:spacing w:after="100"/>
+      <w:ind w:left="220"/>
     </w:pPr>
+  </w:style>
+  <w:style w:type="character" w:styleId="Hyperlink">
+    <w:name w:val="Hyperlink"/>
+    <w:basedOn w:val="DefaultParagraphFont"/>
+    <w:uiPriority w:val="99"/>
+    <w:unhideWhenUsed/>
+    <w:rsid w:val="006510B4"/>
     <w:rPr>
-      <w:b/>
-      <w:bCs/>
-      <w:color w:val="4F81BD" w:themeColor="accent1"/>
-      <w:sz w:val="18"/>
-      <w:szCs w:val="18"/>
-    </w:rPr>
-  </w:style>
-  <w:style w:type="character" w:customStyle="1" w:styleId="Heading1Char">
-    <w:name w:val="Heading 1 Char"/>
-    <w:basedOn w:val="DefaultParagraphFont"/>
-    <w:link w:val="Heading1"/>
-    <w:uiPriority w:val="9"/>
-    <w:rsid w:val="00276761"/>
-    <w:rPr>
-      <w:rFonts w:asciiTheme="majorHAnsi" w:eastAsiaTheme="majorEastAsia" w:hAnsiTheme="majorHAnsi" w:cstheme="majorBidi"/>
-      <w:b/>
-      <w:bCs/>
-      <w:color w:val="365F91" w:themeColor="accent1" w:themeShade="BF"/>
-      <w:sz w:val="28"/>
-      <w:szCs w:val="28"/>
-      <w:lang w:val="hr-HR"/>
-    </w:rPr>
-  </w:style>
-  <w:style w:type="character" w:customStyle="1" w:styleId="Heading2Char">
-    <w:name w:val="Heading 2 Char"/>
-    <w:basedOn w:val="DefaultParagraphFont"/>
-    <w:link w:val="Heading2"/>
-    <w:uiPriority w:val="9"/>
-    <w:rsid w:val="004157BE"/>
-    <w:rPr>
-      <w:rFonts w:ascii="Arial" w:eastAsiaTheme="majorEastAsia" w:hAnsi="Arial" w:cstheme="majorBidi"/>
-      <w:b/>
-      <w:bCs/>
-      <w:sz w:val="32"/>
-      <w:szCs w:val="26"/>
-      <w:lang w:val="hr-HR"/>
+      <w:color w:val="0000FF" w:themeColor="hyperlink"/>
+      <w:u w:val="single"/>
     </w:rPr>
   </w:style>
 </w:styles>
@@ -4590,7 +6650,7 @@
 </file>
 
 <file path=customXml/itemProps1.xml><?xml version="1.0" encoding="utf-8"?>
-<ds:datastoreItem xmlns:ds="http://schemas.openxmlformats.org/officeDocument/2006/customXml" ds:itemID="{B0E68EEA-CE42-40BE-AFA2-2A108847BFD5}">
+<ds:datastoreItem xmlns:ds="http://schemas.openxmlformats.org/officeDocument/2006/customXml" ds:itemID="{623F7716-7796-4712-B590-E9C46BF07661}">
   <ds:schemaRefs>
     <ds:schemaRef ds:uri="http://schemas.openxmlformats.org/officeDocument/2006/bibliography"/>
   </ds:schemaRefs>

</xml_diff>